<commit_message>
total dans dashboard project details
</commit_message>
<xml_diff>
--- a/UserGuide/Avancement taches.docx
+++ b/UserGuide/Avancement taches.docx
@@ -590,7 +590,7 @@
           <w:rFonts w:ascii="Times New Roman" w:eastAsia="Times New Roman" w:hAnsi="Times New Roman" w:cs="Times New Roman"/>
           <w:b/>
           <w:bCs/>
-          <w:color w:val="00B050"/>
+          <w:color w:val="FFC000"/>
           <w:sz w:val="24"/>
           <w:szCs w:val="24"/>
         </w:rPr>
@@ -599,7 +599,7 @@
       <w:r>
         <w:rPr>
           <w:rFonts w:ascii="Times New Roman" w:eastAsia="Times New Roman" w:hAnsi="Times New Roman" w:cs="Times New Roman"/>
-          <w:color w:val="00B050"/>
+          <w:color w:val="FFC000"/>
           <w:sz w:val="24"/>
           <w:szCs w:val="24"/>
         </w:rPr>

</xml_diff>

<commit_message>
xpex unit : ok
</commit_message>
<xml_diff>
--- a/UserGuide/Avancement taches.docx
+++ b/UserGuide/Avancement taches.docx
@@ -1003,11 +1003,22 @@
       <w:r>
         <w:rPr>
           <w:rFonts w:ascii="Times New Roman" w:eastAsia="Times New Roman" w:hAnsi="Times New Roman" w:cs="Times New Roman"/>
-          <w:color w:val="FFC000"/>
-          <w:sz w:val="24"/>
-          <w:szCs w:val="24"/>
-        </w:rPr>
-        <w:t xml:space="preserve">En Cours -&gt; </w:t>
+          <w:b/>
+          <w:bCs/>
+          <w:color w:val="00B050"/>
+          <w:sz w:val="24"/>
+          <w:szCs w:val="24"/>
+        </w:rPr>
+        <w:t>Ok -&gt;</w:t>
+      </w:r>
+      <w:r>
+        <w:rPr>
+          <w:rFonts w:ascii="Times New Roman" w:eastAsia="Times New Roman" w:hAnsi="Times New Roman" w:cs="Times New Roman"/>
+          <w:color w:val="00B050"/>
+          <w:sz w:val="24"/>
+          <w:szCs w:val="24"/>
+        </w:rPr>
+        <w:t xml:space="preserve"> </w:t>
       </w:r>
       <w:r>
         <w:rPr>
@@ -1025,6 +1036,16 @@
         </w:rPr>
         <w:t xml:space="preserve"> </w:t>
       </w:r>
+    </w:p>
+    <w:p>
+      <w:pPr>
+        <w:spacing w:after="0" w:line="240" w:lineRule="auto"/>
+        <w:rPr>
+          <w:rFonts w:ascii="Times New Roman" w:eastAsia="Times New Roman" w:hAnsi="Times New Roman" w:cs="Times New Roman"/>
+          <w:sz w:val="24"/>
+          <w:szCs w:val="24"/>
+        </w:rPr>
+      </w:pPr>
       <w:r>
         <w:rPr>
           <w:rFonts w:ascii="Times New Roman" w:eastAsia="Times New Roman" w:hAnsi="Times New Roman" w:cs="Times New Roman"/>
@@ -1034,27 +1055,6 @@
           <w:sz w:val="24"/>
           <w:szCs w:val="24"/>
         </w:rPr>
-        <w:t>VERIFIER COHERENCE DES DONNEES</w:t>
-      </w:r>
-    </w:p>
-    <w:p>
-      <w:pPr>
-        <w:spacing w:after="0" w:line="240" w:lineRule="auto"/>
-        <w:rPr>
-          <w:rFonts w:ascii="Times New Roman" w:eastAsia="Times New Roman" w:hAnsi="Times New Roman" w:cs="Times New Roman"/>
-          <w:sz w:val="24"/>
-          <w:szCs w:val="24"/>
-        </w:rPr>
-      </w:pPr>
-      <w:r>
-        <w:rPr>
-          <w:rFonts w:ascii="Times New Roman" w:eastAsia="Times New Roman" w:hAnsi="Times New Roman" w:cs="Times New Roman"/>
-          <w:b/>
-          <w:bCs/>
-          <w:color w:val="FF0000"/>
-          <w:sz w:val="24"/>
-          <w:szCs w:val="24"/>
-        </w:rPr>
         <w:t>??? -&gt;</w:t>
       </w:r>
       <w:r>
@@ -1143,6 +1143,48 @@
       <w:r>
         <w:rPr>
           <w:rFonts w:ascii="Times New Roman" w:eastAsia="Times New Roman" w:hAnsi="Times New Roman" w:cs="Times New Roman"/>
+          <w:b/>
+          <w:bCs/>
+          <w:color w:val="FFC000"/>
+          <w:sz w:val="24"/>
+          <w:szCs w:val="24"/>
+        </w:rPr>
+        <w:t>En cours</w:t>
+      </w:r>
+      <w:r>
+        <w:rPr>
+          <w:rFonts w:ascii="Times New Roman" w:eastAsia="Times New Roman" w:hAnsi="Times New Roman" w:cs="Times New Roman"/>
+          <w:b/>
+          <w:bCs/>
+          <w:color w:val="FFC000"/>
+          <w:sz w:val="24"/>
+          <w:szCs w:val="24"/>
+        </w:rPr>
+        <w:t xml:space="preserve"> 2/3</w:t>
+      </w:r>
+      <w:r>
+        <w:rPr>
+          <w:rFonts w:ascii="Times New Roman" w:eastAsia="Times New Roman" w:hAnsi="Times New Roman" w:cs="Times New Roman"/>
+          <w:b/>
+          <w:bCs/>
+          <w:color w:val="FFC000"/>
+          <w:sz w:val="24"/>
+          <w:szCs w:val="24"/>
+        </w:rPr>
+        <w:t xml:space="preserve"> -&gt;</w:t>
+      </w:r>
+      <w:r>
+        <w:rPr>
+          <w:rFonts w:ascii="Times New Roman" w:eastAsia="Times New Roman" w:hAnsi="Times New Roman" w:cs="Times New Roman"/>
+          <w:color w:val="FFC000"/>
+          <w:sz w:val="24"/>
+          <w:szCs w:val="24"/>
+        </w:rPr>
+        <w:t xml:space="preserve"> </w:t>
+      </w:r>
+      <w:r>
+        <w:rPr>
+          <w:rFonts w:ascii="Times New Roman" w:eastAsia="Times New Roman" w:hAnsi="Times New Roman" w:cs="Times New Roman"/>
           <w:sz w:val="24"/>
           <w:szCs w:val="24"/>
         </w:rPr>
@@ -1196,6 +1238,26 @@
         </w:rPr>
         <w:t>ments non nécessaires (e use case non sélectionnées et autres) et rajouter la confirmation dans la partie supplier </w:t>
       </w:r>
+    </w:p>
+    <w:p>
+      <w:pPr>
+        <w:spacing w:after="0" w:line="240" w:lineRule="auto"/>
+        <w:rPr>
+          <w:rFonts w:ascii="Times New Roman" w:eastAsia="Times New Roman" w:hAnsi="Times New Roman" w:cs="Times New Roman"/>
+          <w:sz w:val="24"/>
+          <w:szCs w:val="24"/>
+        </w:rPr>
+      </w:pPr>
+    </w:p>
+    <w:p>
+      <w:pPr>
+        <w:spacing w:after="0" w:line="240" w:lineRule="auto"/>
+        <w:rPr>
+          <w:rFonts w:ascii="Times New Roman" w:eastAsia="Times New Roman" w:hAnsi="Times New Roman" w:cs="Times New Roman"/>
+          <w:sz w:val="24"/>
+          <w:szCs w:val="24"/>
+        </w:rPr>
+      </w:pPr>
     </w:p>
     <w:p>
       <w:pPr>

</xml_diff>

<commit_message>
use case details graphs
</commit_message>
<xml_diff>
--- a/UserGuide/Avancement taches.docx
+++ b/UserGuide/Avancement taches.docx
@@ -166,6 +166,26 @@
       <w:r>
         <w:rPr>
           <w:rFonts w:ascii="Times New Roman" w:eastAsia="Times New Roman" w:hAnsi="Times New Roman" w:cs="Times New Roman"/>
+          <w:b/>
+          <w:bCs/>
+          <w:color w:val="00B050"/>
+          <w:sz w:val="24"/>
+          <w:szCs w:val="24"/>
+        </w:rPr>
+        <w:t>Ok -&gt;</w:t>
+      </w:r>
+      <w:r>
+        <w:rPr>
+          <w:rFonts w:ascii="Times New Roman" w:eastAsia="Times New Roman" w:hAnsi="Times New Roman" w:cs="Times New Roman"/>
+          <w:color w:val="00B050"/>
+          <w:sz w:val="24"/>
+          <w:szCs w:val="24"/>
+        </w:rPr>
+        <w:t xml:space="preserve"> </w:t>
+      </w:r>
+      <w:r>
+        <w:rPr>
+          <w:rFonts w:ascii="Times New Roman" w:eastAsia="Times New Roman" w:hAnsi="Times New Roman" w:cs="Times New Roman"/>
           <w:sz w:val="24"/>
           <w:szCs w:val="24"/>
         </w:rPr>
@@ -250,6 +270,26 @@
       <w:r>
         <w:rPr>
           <w:rFonts w:ascii="Times New Roman" w:eastAsia="Times New Roman" w:hAnsi="Times New Roman" w:cs="Times New Roman"/>
+          <w:b/>
+          <w:bCs/>
+          <w:color w:val="00B050"/>
+          <w:sz w:val="24"/>
+          <w:szCs w:val="24"/>
+        </w:rPr>
+        <w:t>Ok -&gt;</w:t>
+      </w:r>
+      <w:r>
+        <w:rPr>
+          <w:rFonts w:ascii="Times New Roman" w:eastAsia="Times New Roman" w:hAnsi="Times New Roman" w:cs="Times New Roman"/>
+          <w:color w:val="00B050"/>
+          <w:sz w:val="24"/>
+          <w:szCs w:val="24"/>
+        </w:rPr>
+        <w:t xml:space="preserve"> </w:t>
+      </w:r>
+      <w:r>
+        <w:rPr>
+          <w:rFonts w:ascii="Times New Roman" w:eastAsia="Times New Roman" w:hAnsi="Times New Roman" w:cs="Times New Roman"/>
           <w:sz w:val="24"/>
           <w:szCs w:val="24"/>
         </w:rPr>
@@ -642,7 +682,7 @@
           <w:rFonts w:ascii="Times New Roman" w:eastAsia="Times New Roman" w:hAnsi="Times New Roman" w:cs="Times New Roman"/>
           <w:b/>
           <w:bCs/>
-          <w:color w:val="FFC000"/>
+          <w:color w:val="00B050"/>
           <w:sz w:val="24"/>
           <w:szCs w:val="24"/>
         </w:rPr>
@@ -651,7 +691,7 @@
       <w:r>
         <w:rPr>
           <w:rFonts w:ascii="Times New Roman" w:eastAsia="Times New Roman" w:hAnsi="Times New Roman" w:cs="Times New Roman"/>
-          <w:color w:val="FFC000"/>
+          <w:color w:val="00B050"/>
           <w:sz w:val="24"/>
           <w:szCs w:val="24"/>
         </w:rPr>
@@ -716,17 +756,6 @@
           <w:szCs w:val="24"/>
         </w:rPr>
         <w:t xml:space="preserve"> </w:t>
-      </w:r>
-      <w:r>
-        <w:rPr>
-          <w:rFonts w:ascii="Times New Roman" w:eastAsia="Times New Roman" w:hAnsi="Times New Roman" w:cs="Times New Roman"/>
-          <w:b/>
-          <w:bCs/>
-          <w:color w:val="FF0000"/>
-          <w:sz w:val="24"/>
-          <w:szCs w:val="24"/>
-        </w:rPr>
-        <w:t xml:space="preserve">VERIFIER COHERENCE DES DONNEES </w:t>
       </w:r>
     </w:p>
     <w:p>

</xml_diff>

<commit_message>
souvenir du dernier projet selectionné: ok
</commit_message>
<xml_diff>
--- a/UserGuide/Avancement taches.docx
+++ b/UserGuide/Avancement taches.docx
@@ -176,6 +176,26 @@
       <w:r>
         <w:rPr>
           <w:rFonts w:ascii="Times New Roman" w:eastAsia="Times New Roman" w:hAnsi="Times New Roman" w:cs="Times New Roman"/>
+          <w:b/>
+          <w:bCs/>
+          <w:color w:val="00B050"/>
+          <w:sz w:val="24"/>
+          <w:szCs w:val="24"/>
+        </w:rPr>
+        <w:t>Ok -&gt;</w:t>
+      </w:r>
+      <w:r>
+        <w:rPr>
+          <w:rFonts w:ascii="Times New Roman" w:eastAsia="Times New Roman" w:hAnsi="Times New Roman" w:cs="Times New Roman"/>
+          <w:color w:val="00B050"/>
+          <w:sz w:val="24"/>
+          <w:szCs w:val="24"/>
+        </w:rPr>
+        <w:t xml:space="preserve"> </w:t>
+      </w:r>
+      <w:r>
+        <w:rPr>
+          <w:rFonts w:ascii="Times New Roman" w:eastAsia="Times New Roman" w:hAnsi="Times New Roman" w:cs="Times New Roman"/>
           <w:sz w:val="24"/>
           <w:szCs w:val="24"/>
         </w:rPr>
@@ -260,6 +280,26 @@
       <w:r>
         <w:rPr>
           <w:rFonts w:ascii="Times New Roman" w:eastAsia="Times New Roman" w:hAnsi="Times New Roman" w:cs="Times New Roman"/>
+          <w:b/>
+          <w:bCs/>
+          <w:color w:val="00B050"/>
+          <w:sz w:val="24"/>
+          <w:szCs w:val="24"/>
+        </w:rPr>
+        <w:t>Ok -&gt;</w:t>
+      </w:r>
+      <w:r>
+        <w:rPr>
+          <w:rFonts w:ascii="Times New Roman" w:eastAsia="Times New Roman" w:hAnsi="Times New Roman" w:cs="Times New Roman"/>
+          <w:color w:val="00B050"/>
+          <w:sz w:val="24"/>
+          <w:szCs w:val="24"/>
+        </w:rPr>
+        <w:t xml:space="preserve"> </w:t>
+      </w:r>
+      <w:r>
+        <w:rPr>
+          <w:rFonts w:ascii="Times New Roman" w:eastAsia="Times New Roman" w:hAnsi="Times New Roman" w:cs="Times New Roman"/>
           <w:sz w:val="24"/>
           <w:szCs w:val="24"/>
         </w:rPr>
@@ -294,6 +334,26 @@
       <w:r>
         <w:rPr>
           <w:rFonts w:ascii="Times New Roman" w:eastAsia="Times New Roman" w:hAnsi="Times New Roman" w:cs="Times New Roman"/>
+          <w:b/>
+          <w:bCs/>
+          <w:color w:val="00B050"/>
+          <w:sz w:val="24"/>
+          <w:szCs w:val="24"/>
+        </w:rPr>
+        <w:t>Ok -&gt;</w:t>
+      </w:r>
+      <w:r>
+        <w:rPr>
+          <w:rFonts w:ascii="Times New Roman" w:eastAsia="Times New Roman" w:hAnsi="Times New Roman" w:cs="Times New Roman"/>
+          <w:color w:val="00B050"/>
+          <w:sz w:val="24"/>
+          <w:szCs w:val="24"/>
+        </w:rPr>
+        <w:t xml:space="preserve"> </w:t>
+      </w:r>
+      <w:r>
+        <w:rPr>
+          <w:rFonts w:ascii="Times New Roman" w:eastAsia="Times New Roman" w:hAnsi="Times New Roman" w:cs="Times New Roman"/>
           <w:sz w:val="24"/>
           <w:szCs w:val="24"/>
         </w:rPr>
@@ -652,7 +712,7 @@
           <w:rFonts w:ascii="Times New Roman" w:eastAsia="Times New Roman" w:hAnsi="Times New Roman" w:cs="Times New Roman"/>
           <w:b/>
           <w:bCs/>
-          <w:color w:val="FFC000"/>
+          <w:color w:val="00B050"/>
           <w:sz w:val="24"/>
           <w:szCs w:val="24"/>
         </w:rPr>
@@ -661,7 +721,7 @@
       <w:r>
         <w:rPr>
           <w:rFonts w:ascii="Times New Roman" w:eastAsia="Times New Roman" w:hAnsi="Times New Roman" w:cs="Times New Roman"/>
-          <w:color w:val="FFC000"/>
+          <w:color w:val="00B050"/>
           <w:sz w:val="24"/>
           <w:szCs w:val="24"/>
         </w:rPr>
@@ -727,6 +787,324 @@
         </w:rPr>
         <w:t xml:space="preserve"> </w:t>
       </w:r>
+    </w:p>
+    <w:p>
+      <w:pPr>
+        <w:spacing w:after="0" w:line="240" w:lineRule="auto"/>
+        <w:rPr>
+          <w:rFonts w:ascii="Times New Roman" w:eastAsia="Times New Roman" w:hAnsi="Times New Roman" w:cs="Times New Roman"/>
+          <w:sz w:val="24"/>
+          <w:szCs w:val="24"/>
+          <w:lang w:val="en-GB"/>
+        </w:rPr>
+      </w:pPr>
+      <w:r>
+        <w:rPr>
+          <w:rFonts w:ascii="Times New Roman" w:eastAsia="Times New Roman" w:hAnsi="Times New Roman" w:cs="Times New Roman"/>
+          <w:b/>
+          <w:bCs/>
+          <w:color w:val="00B050"/>
+          <w:sz w:val="24"/>
+          <w:szCs w:val="24"/>
+          <w:lang w:val="en-GB"/>
+        </w:rPr>
+        <w:t>Ok -&gt;</w:t>
+      </w:r>
+      <w:r>
+        <w:rPr>
+          <w:rFonts w:ascii="Times New Roman" w:eastAsia="Times New Roman" w:hAnsi="Times New Roman" w:cs="Times New Roman"/>
+          <w:color w:val="00B050"/>
+          <w:sz w:val="24"/>
+          <w:szCs w:val="24"/>
+          <w:lang w:val="en-GB"/>
+        </w:rPr>
+        <w:t xml:space="preserve"> </w:t>
+      </w:r>
+      <w:r>
+        <w:rPr>
+          <w:rFonts w:ascii="Times New Roman" w:eastAsia="Times New Roman" w:hAnsi="Times New Roman" w:cs="Times New Roman"/>
+          <w:sz w:val="24"/>
+          <w:szCs w:val="24"/>
+          <w:lang w:val="en-GB"/>
+        </w:rPr>
+        <w:t>9) Pas</w:t>
+      </w:r>
+      <w:r>
+        <w:rPr>
+          <w:rFonts w:ascii="Times New Roman" w:eastAsia="Times New Roman" w:hAnsi="Times New Roman" w:cs="Times New Roman"/>
+          <w:sz w:val="24"/>
+          <w:szCs w:val="24"/>
+          <w:lang w:val="en-GB"/>
+        </w:rPr>
+        <w:t xml:space="preserve"> </w:t>
+      </w:r>
+      <w:r>
+        <w:rPr>
+          <w:rFonts w:ascii="Times New Roman" w:eastAsia="Times New Roman" w:hAnsi="Times New Roman" w:cs="Times New Roman"/>
+          <w:sz w:val="24"/>
+          <w:szCs w:val="24"/>
+          <w:lang w:val="en-GB"/>
+        </w:rPr>
+        <w:t xml:space="preserve">benefits </w:t>
+      </w:r>
+      <w:proofErr w:type="spellStart"/>
+      <w:r>
+        <w:rPr>
+          <w:rFonts w:ascii="Times New Roman" w:eastAsia="Times New Roman" w:hAnsi="Times New Roman" w:cs="Times New Roman"/>
+          <w:sz w:val="24"/>
+          <w:szCs w:val="24"/>
+          <w:lang w:val="en-GB"/>
+        </w:rPr>
+        <w:t>mais</w:t>
+      </w:r>
+      <w:proofErr w:type="spellEnd"/>
+      <w:r>
+        <w:rPr>
+          <w:rFonts w:ascii="Times New Roman" w:eastAsia="Times New Roman" w:hAnsi="Times New Roman" w:cs="Times New Roman"/>
+          <w:sz w:val="24"/>
+          <w:szCs w:val="24"/>
+          <w:lang w:val="en-GB"/>
+        </w:rPr>
+        <w:t xml:space="preserve"> repartitioned cash in</w:t>
+      </w:r>
+    </w:p>
+    <w:p>
+      <w:pPr>
+        <w:spacing w:after="0" w:line="240" w:lineRule="auto"/>
+        <w:rPr>
+          <w:rFonts w:ascii="Times New Roman" w:eastAsia="Times New Roman" w:hAnsi="Times New Roman" w:cs="Times New Roman"/>
+          <w:sz w:val="24"/>
+          <w:szCs w:val="24"/>
+          <w:lang w:val="en-GB"/>
+        </w:rPr>
+      </w:pPr>
+      <w:r>
+        <w:rPr>
+          <w:rFonts w:ascii="Times New Roman" w:eastAsia="Times New Roman" w:hAnsi="Times New Roman" w:cs="Times New Roman"/>
+          <w:b/>
+          <w:bCs/>
+          <w:color w:val="00B050"/>
+          <w:sz w:val="24"/>
+          <w:szCs w:val="24"/>
+          <w:lang w:val="en-GB"/>
+        </w:rPr>
+        <w:t>Ok -&gt;</w:t>
+      </w:r>
+      <w:r>
+        <w:rPr>
+          <w:rFonts w:ascii="Times New Roman" w:eastAsia="Times New Roman" w:hAnsi="Times New Roman" w:cs="Times New Roman"/>
+          <w:color w:val="00B050"/>
+          <w:sz w:val="24"/>
+          <w:szCs w:val="24"/>
+          <w:lang w:val="en-GB"/>
+        </w:rPr>
+        <w:t xml:space="preserve"> </w:t>
+      </w:r>
+      <w:r>
+        <w:rPr>
+          <w:rFonts w:ascii="Times New Roman" w:eastAsia="Times New Roman" w:hAnsi="Times New Roman" w:cs="Times New Roman"/>
+          <w:sz w:val="24"/>
+          <w:szCs w:val="24"/>
+          <w:lang w:val="en-GB"/>
+        </w:rPr>
+        <w:t xml:space="preserve">10) Echelle des </w:t>
+      </w:r>
+      <w:r>
+        <w:rPr>
+          <w:rFonts w:ascii="Times New Roman" w:eastAsia="Times New Roman" w:hAnsi="Times New Roman" w:cs="Times New Roman"/>
+          <w:sz w:val="24"/>
+          <w:szCs w:val="24"/>
+          <w:lang w:val="en-GB"/>
+        </w:rPr>
+        <w:t>cash</w:t>
+      </w:r>
+      <w:r>
+        <w:rPr>
+          <w:rFonts w:ascii="Times New Roman" w:eastAsia="Times New Roman" w:hAnsi="Times New Roman" w:cs="Times New Roman"/>
+          <w:sz w:val="24"/>
+          <w:szCs w:val="24"/>
+          <w:lang w:val="en-GB"/>
+        </w:rPr>
+        <w:t xml:space="preserve"> summary</w:t>
+      </w:r>
+    </w:p>
+    <w:p>
+      <w:pPr>
+        <w:spacing w:after="0" w:line="240" w:lineRule="auto"/>
+        <w:rPr>
+          <w:rFonts w:ascii="Times New Roman" w:eastAsia="Times New Roman" w:hAnsi="Times New Roman" w:cs="Times New Roman"/>
+          <w:sz w:val="24"/>
+          <w:szCs w:val="24"/>
+          <w:lang w:val="en-GB"/>
+        </w:rPr>
+      </w:pPr>
+      <w:r>
+        <w:rPr>
+          <w:rFonts w:ascii="Times New Roman" w:eastAsia="Times New Roman" w:hAnsi="Times New Roman" w:cs="Times New Roman"/>
+          <w:sz w:val="24"/>
+          <w:szCs w:val="24"/>
+          <w:lang w:val="en-GB"/>
+        </w:rPr>
+        <w:t>Output Project details</w:t>
+      </w:r>
+    </w:p>
+    <w:p>
+      <w:pPr>
+        <w:spacing w:after="0" w:line="240" w:lineRule="auto"/>
+        <w:rPr>
+          <w:rFonts w:ascii="Times New Roman" w:eastAsia="Times New Roman" w:hAnsi="Times New Roman" w:cs="Times New Roman"/>
+          <w:sz w:val="24"/>
+          <w:szCs w:val="24"/>
+        </w:rPr>
+      </w:pPr>
+      <w:r>
+        <w:rPr>
+          <w:rFonts w:ascii="Times New Roman" w:eastAsia="Times New Roman" w:hAnsi="Times New Roman" w:cs="Times New Roman"/>
+          <w:b/>
+          <w:bCs/>
+          <w:color w:val="00B050"/>
+          <w:sz w:val="24"/>
+          <w:szCs w:val="24"/>
+        </w:rPr>
+        <w:t>Ok -&gt;</w:t>
+      </w:r>
+      <w:r>
+        <w:rPr>
+          <w:rFonts w:ascii="Times New Roman" w:eastAsia="Times New Roman" w:hAnsi="Times New Roman" w:cs="Times New Roman"/>
+          <w:color w:val="00B050"/>
+          <w:sz w:val="24"/>
+          <w:szCs w:val="24"/>
+        </w:rPr>
+        <w:t xml:space="preserve"> </w:t>
+      </w:r>
+      <w:r>
+        <w:rPr>
+          <w:rFonts w:ascii="Times New Roman" w:eastAsia="Times New Roman" w:hAnsi="Times New Roman" w:cs="Times New Roman"/>
+          <w:sz w:val="24"/>
+          <w:szCs w:val="24"/>
+        </w:rPr>
+        <w:t>11) Opex tous les mois sur la durée du projet</w:t>
+      </w:r>
+    </w:p>
+    <w:p>
+      <w:pPr>
+        <w:spacing w:after="0" w:line="240" w:lineRule="auto"/>
+        <w:rPr>
+          <w:rFonts w:ascii="Times New Roman" w:eastAsia="Times New Roman" w:hAnsi="Times New Roman" w:cs="Times New Roman"/>
+          <w:sz w:val="24"/>
+          <w:szCs w:val="24"/>
+        </w:rPr>
+      </w:pPr>
+      <w:r>
+        <w:rPr>
+          <w:rFonts w:ascii="Times New Roman" w:eastAsia="Times New Roman" w:hAnsi="Times New Roman" w:cs="Times New Roman"/>
+          <w:b/>
+          <w:bCs/>
+          <w:color w:val="00B050"/>
+          <w:sz w:val="24"/>
+          <w:szCs w:val="24"/>
+        </w:rPr>
+        <w:t>Ok -&gt;</w:t>
+      </w:r>
+      <w:r>
+        <w:rPr>
+          <w:rFonts w:ascii="Times New Roman" w:eastAsia="Times New Roman" w:hAnsi="Times New Roman" w:cs="Times New Roman"/>
+          <w:color w:val="00B050"/>
+          <w:sz w:val="24"/>
+          <w:szCs w:val="24"/>
+        </w:rPr>
+        <w:t xml:space="preserve"> </w:t>
+      </w:r>
+      <w:r>
+        <w:rPr>
+          <w:rFonts w:ascii="Times New Roman" w:eastAsia="Times New Roman" w:hAnsi="Times New Roman" w:cs="Times New Roman"/>
+          <w:sz w:val="24"/>
+          <w:szCs w:val="24"/>
+        </w:rPr>
+        <w:t xml:space="preserve">12) </w:t>
+      </w:r>
+      <w:proofErr w:type="spellStart"/>
+      <w:r>
+        <w:rPr>
+          <w:rFonts w:ascii="Times New Roman" w:eastAsia="Times New Roman" w:hAnsi="Times New Roman" w:cs="Times New Roman"/>
+          <w:sz w:val="24"/>
+          <w:szCs w:val="24"/>
+        </w:rPr>
+        <w:t>Deployment</w:t>
+      </w:r>
+      <w:proofErr w:type="spellEnd"/>
+      <w:r>
+        <w:rPr>
+          <w:rFonts w:ascii="Times New Roman" w:eastAsia="Times New Roman" w:hAnsi="Times New Roman" w:cs="Times New Roman"/>
+          <w:sz w:val="24"/>
+          <w:szCs w:val="24"/>
+        </w:rPr>
+        <w:t xml:space="preserve"> </w:t>
+      </w:r>
+      <w:r>
+        <w:rPr>
+          <w:rFonts w:ascii="Times New Roman" w:eastAsia="Times New Roman" w:hAnsi="Times New Roman" w:cs="Times New Roman"/>
+          <w:sz w:val="24"/>
+          <w:szCs w:val="24"/>
+        </w:rPr>
+        <w:t>erreur de calcul</w:t>
+      </w:r>
+    </w:p>
+    <w:p>
+      <w:pPr>
+        <w:spacing w:after="0" w:line="240" w:lineRule="auto"/>
+        <w:rPr>
+          <w:rFonts w:ascii="Times New Roman" w:eastAsia="Times New Roman" w:hAnsi="Times New Roman" w:cs="Times New Roman"/>
+          <w:sz w:val="24"/>
+          <w:szCs w:val="24"/>
+        </w:rPr>
+      </w:pPr>
+      <w:r>
+        <w:rPr>
+          <w:rFonts w:ascii="Times New Roman" w:eastAsia="Times New Roman" w:hAnsi="Times New Roman" w:cs="Times New Roman"/>
+          <w:b/>
+          <w:bCs/>
+          <w:color w:val="00B050"/>
+          <w:sz w:val="24"/>
+          <w:szCs w:val="24"/>
+        </w:rPr>
+        <w:t>Ok -&gt;</w:t>
+      </w:r>
+      <w:r>
+        <w:rPr>
+          <w:rFonts w:ascii="Times New Roman" w:eastAsia="Times New Roman" w:hAnsi="Times New Roman" w:cs="Times New Roman"/>
+          <w:color w:val="00B050"/>
+          <w:sz w:val="24"/>
+          <w:szCs w:val="24"/>
+        </w:rPr>
+        <w:t xml:space="preserve"> </w:t>
+      </w:r>
+      <w:r>
+        <w:rPr>
+          <w:rFonts w:ascii="Times New Roman" w:eastAsia="Times New Roman" w:hAnsi="Times New Roman" w:cs="Times New Roman"/>
+          <w:sz w:val="24"/>
+          <w:szCs w:val="24"/>
+        </w:rPr>
+        <w:t>13) Voir le mois</w:t>
+      </w:r>
+      <w:r>
+        <w:rPr>
+          <w:rFonts w:ascii="Times New Roman" w:eastAsia="Times New Roman" w:hAnsi="Times New Roman" w:cs="Times New Roman"/>
+          <w:sz w:val="24"/>
+          <w:szCs w:val="24"/>
+        </w:rPr>
+        <w:t xml:space="preserve"> </w:t>
+      </w:r>
+    </w:p>
+    <w:p>
+      <w:pPr>
+        <w:spacing w:after="0" w:line="240" w:lineRule="auto"/>
+        <w:rPr>
+          <w:rFonts w:ascii="Times New Roman" w:eastAsia="Times New Roman" w:hAnsi="Times New Roman" w:cs="Times New Roman"/>
+          <w:sz w:val="24"/>
+          <w:szCs w:val="24"/>
+        </w:rPr>
+      </w:pPr>
       <w:r>
         <w:rPr>
           <w:rFonts w:ascii="Times New Roman" w:eastAsia="Times New Roman" w:hAnsi="Times New Roman" w:cs="Times New Roman"/>
@@ -736,28 +1114,61 @@
           <w:sz w:val="24"/>
           <w:szCs w:val="24"/>
         </w:rPr>
-        <w:t xml:space="preserve">VERIFIER COHERENCE DES DONNEES </w:t>
-      </w:r>
-    </w:p>
-    <w:p>
-      <w:pPr>
-        <w:spacing w:after="0" w:line="240" w:lineRule="auto"/>
-        <w:rPr>
-          <w:rFonts w:ascii="Times New Roman" w:eastAsia="Times New Roman" w:hAnsi="Times New Roman" w:cs="Times New Roman"/>
-          <w:sz w:val="24"/>
-          <w:szCs w:val="24"/>
-          <w:lang w:val="en-GB"/>
-        </w:rPr>
-      </w:pPr>
-      <w:r>
-        <w:rPr>
-          <w:rFonts w:ascii="Times New Roman" w:eastAsia="Times New Roman" w:hAnsi="Times New Roman" w:cs="Times New Roman"/>
-          <w:b/>
-          <w:bCs/>
-          <w:color w:val="00B050"/>
-          <w:sz w:val="24"/>
-          <w:szCs w:val="24"/>
-          <w:lang w:val="en-GB"/>
+        <w:t>??? -&gt;</w:t>
+      </w:r>
+      <w:r>
+        <w:rPr>
+          <w:rFonts w:ascii="Times New Roman" w:eastAsia="Times New Roman" w:hAnsi="Times New Roman" w:cs="Times New Roman"/>
+          <w:color w:val="FF0000"/>
+          <w:sz w:val="24"/>
+          <w:szCs w:val="24"/>
+        </w:rPr>
+        <w:t xml:space="preserve"> </w:t>
+      </w:r>
+      <w:r>
+        <w:rPr>
+          <w:rFonts w:ascii="Times New Roman" w:eastAsia="Times New Roman" w:hAnsi="Times New Roman" w:cs="Times New Roman"/>
+          <w:sz w:val="24"/>
+          <w:szCs w:val="24"/>
+        </w:rPr>
+        <w:t>14) Affichage encadrés</w:t>
+      </w:r>
+    </w:p>
+    <w:p>
+      <w:pPr>
+        <w:spacing w:after="0" w:line="240" w:lineRule="auto"/>
+        <w:rPr>
+          <w:rFonts w:ascii="Times New Roman" w:eastAsia="Times New Roman" w:hAnsi="Times New Roman" w:cs="Times New Roman"/>
+          <w:sz w:val="24"/>
+          <w:szCs w:val="24"/>
+        </w:rPr>
+      </w:pPr>
+      <w:r>
+        <w:rPr>
+          <w:rFonts w:ascii="Times New Roman" w:eastAsia="Times New Roman" w:hAnsi="Times New Roman" w:cs="Times New Roman"/>
+          <w:sz w:val="24"/>
+          <w:szCs w:val="24"/>
+        </w:rPr>
+        <w:t>Output Use Case</w:t>
+      </w:r>
+    </w:p>
+    <w:p>
+      <w:pPr>
+        <w:spacing w:after="0" w:line="240" w:lineRule="auto"/>
+        <w:rPr>
+          <w:rFonts w:ascii="Times New Roman" w:eastAsia="Times New Roman" w:hAnsi="Times New Roman" w:cs="Times New Roman"/>
+          <w:sz w:val="24"/>
+          <w:szCs w:val="24"/>
+        </w:rPr>
+      </w:pPr>
+      <w:r>
+        <w:rPr>
+          <w:rFonts w:ascii="Times New Roman" w:eastAsia="Times New Roman" w:hAnsi="Times New Roman" w:cs="Times New Roman"/>
+          <w:b/>
+          <w:bCs/>
+          <w:color w:val="00B050"/>
+          <w:sz w:val="24"/>
+          <w:szCs w:val="24"/>
         </w:rPr>
         <w:t>Ok -&gt;</w:t>
       </w:r>
@@ -767,36 +1178,165 @@
           <w:color w:val="00B050"/>
           <w:sz w:val="24"/>
           <w:szCs w:val="24"/>
-          <w:lang w:val="en-GB"/>
-        </w:rPr>
-        <w:t xml:space="preserve"> </w:t>
-      </w:r>
-      <w:r>
-        <w:rPr>
-          <w:rFonts w:ascii="Times New Roman" w:eastAsia="Times New Roman" w:hAnsi="Times New Roman" w:cs="Times New Roman"/>
-          <w:sz w:val="24"/>
-          <w:szCs w:val="24"/>
-          <w:lang w:val="en-GB"/>
-        </w:rPr>
-        <w:t>9) Pas</w:t>
-      </w:r>
-      <w:r>
-        <w:rPr>
-          <w:rFonts w:ascii="Times New Roman" w:eastAsia="Times New Roman" w:hAnsi="Times New Roman" w:cs="Times New Roman"/>
-          <w:sz w:val="24"/>
-          <w:szCs w:val="24"/>
-          <w:lang w:val="en-GB"/>
-        </w:rPr>
-        <w:t xml:space="preserve"> </w:t>
-      </w:r>
-      <w:r>
-        <w:rPr>
-          <w:rFonts w:ascii="Times New Roman" w:eastAsia="Times New Roman" w:hAnsi="Times New Roman" w:cs="Times New Roman"/>
-          <w:sz w:val="24"/>
-          <w:szCs w:val="24"/>
-          <w:lang w:val="en-GB"/>
-        </w:rPr>
-        <w:t xml:space="preserve">benefits </w:t>
+        </w:rPr>
+        <w:t xml:space="preserve"> </w:t>
+      </w:r>
+      <w:r>
+        <w:rPr>
+          <w:rFonts w:ascii="Times New Roman" w:eastAsia="Times New Roman" w:hAnsi="Times New Roman" w:cs="Times New Roman"/>
+          <w:sz w:val="24"/>
+          <w:szCs w:val="24"/>
+        </w:rPr>
+        <w:t xml:space="preserve">15) Somme du projet </w:t>
+      </w:r>
+    </w:p>
+    <w:p>
+      <w:pPr>
+        <w:spacing w:after="0" w:line="240" w:lineRule="auto"/>
+        <w:rPr>
+          <w:rFonts w:ascii="Times New Roman" w:eastAsia="Times New Roman" w:hAnsi="Times New Roman" w:cs="Times New Roman"/>
+          <w:sz w:val="24"/>
+          <w:szCs w:val="24"/>
+        </w:rPr>
+      </w:pPr>
+      <w:r>
+        <w:rPr>
+          <w:rFonts w:ascii="Times New Roman" w:eastAsia="Times New Roman" w:hAnsi="Times New Roman" w:cs="Times New Roman"/>
+          <w:b/>
+          <w:bCs/>
+          <w:color w:val="00B050"/>
+          <w:sz w:val="24"/>
+          <w:szCs w:val="24"/>
+        </w:rPr>
+        <w:t>Ok -&gt;</w:t>
+      </w:r>
+      <w:r>
+        <w:rPr>
+          <w:rFonts w:ascii="Times New Roman" w:eastAsia="Times New Roman" w:hAnsi="Times New Roman" w:cs="Times New Roman"/>
+          <w:color w:val="00B050"/>
+          <w:sz w:val="24"/>
+          <w:szCs w:val="24"/>
+        </w:rPr>
+        <w:t xml:space="preserve"> </w:t>
+      </w:r>
+      <w:r>
+        <w:rPr>
+          <w:rFonts w:ascii="Times New Roman" w:eastAsia="Times New Roman" w:hAnsi="Times New Roman" w:cs="Times New Roman"/>
+          <w:sz w:val="24"/>
+          <w:szCs w:val="24"/>
+        </w:rPr>
+        <w:t xml:space="preserve">16) Confirmation - enlever </w:t>
+      </w:r>
+      <w:r>
+        <w:rPr>
+          <w:rFonts w:ascii="Times New Roman" w:eastAsia="Times New Roman" w:hAnsi="Times New Roman" w:cs="Times New Roman"/>
+          <w:sz w:val="24"/>
+          <w:szCs w:val="24"/>
+        </w:rPr>
+        <w:t>les</w:t>
+      </w:r>
+      <w:r>
+        <w:rPr>
+          <w:rFonts w:ascii="Times New Roman" w:eastAsia="Times New Roman" w:hAnsi="Times New Roman" w:cs="Times New Roman"/>
+          <w:sz w:val="24"/>
+          <w:szCs w:val="24"/>
+        </w:rPr>
+        <w:t xml:space="preserve"> </w:t>
+      </w:r>
+      <w:r>
+        <w:rPr>
+          <w:rFonts w:ascii="Times New Roman" w:eastAsia="Times New Roman" w:hAnsi="Times New Roman" w:cs="Times New Roman"/>
+          <w:sz w:val="24"/>
+          <w:szCs w:val="24"/>
+        </w:rPr>
+        <w:t>é</w:t>
+      </w:r>
+      <w:r>
+        <w:rPr>
+          <w:rFonts w:ascii="Times New Roman" w:eastAsia="Times New Roman" w:hAnsi="Times New Roman" w:cs="Times New Roman"/>
+          <w:sz w:val="24"/>
+          <w:szCs w:val="24"/>
+        </w:rPr>
+        <w:t>l</w:t>
+      </w:r>
+      <w:r>
+        <w:rPr>
+          <w:rFonts w:ascii="Times New Roman" w:eastAsia="Times New Roman" w:hAnsi="Times New Roman" w:cs="Times New Roman"/>
+          <w:sz w:val="24"/>
+          <w:szCs w:val="24"/>
+        </w:rPr>
+        <w:t>é</w:t>
+      </w:r>
+      <w:r>
+        <w:rPr>
+          <w:rFonts w:ascii="Times New Roman" w:eastAsia="Times New Roman" w:hAnsi="Times New Roman" w:cs="Times New Roman"/>
+          <w:sz w:val="24"/>
+          <w:szCs w:val="24"/>
+        </w:rPr>
+        <w:t>ments non nécessaires (e use case non sélectionnées et autres) et rajouter la confirmation dans la partie supplier </w:t>
+      </w:r>
+    </w:p>
+    <w:p>
+      <w:pPr>
+        <w:spacing w:after="0" w:line="240" w:lineRule="auto"/>
+        <w:rPr>
+          <w:rFonts w:ascii="Times New Roman" w:eastAsia="Times New Roman" w:hAnsi="Times New Roman" w:cs="Times New Roman"/>
+          <w:sz w:val="24"/>
+          <w:szCs w:val="24"/>
+        </w:rPr>
+      </w:pPr>
+    </w:p>
+    <w:p>
+      <w:pPr>
+        <w:spacing w:after="0" w:line="240" w:lineRule="auto"/>
+        <w:rPr>
+          <w:rFonts w:ascii="Times New Roman" w:eastAsia="Times New Roman" w:hAnsi="Times New Roman" w:cs="Times New Roman"/>
+          <w:sz w:val="24"/>
+          <w:szCs w:val="24"/>
+          <w:lang w:val="en-GB"/>
+        </w:rPr>
+      </w:pPr>
+      <w:r>
+        <w:rPr>
+          <w:rFonts w:ascii="Times New Roman" w:eastAsia="Times New Roman" w:hAnsi="Times New Roman" w:cs="Times New Roman"/>
+          <w:b/>
+          <w:bCs/>
+          <w:color w:val="00B050"/>
+          <w:sz w:val="24"/>
+          <w:szCs w:val="24"/>
+          <w:lang w:val="en-GB"/>
+        </w:rPr>
+        <w:t>Ok -&gt;</w:t>
+      </w:r>
+      <w:r>
+        <w:rPr>
+          <w:rFonts w:ascii="Times New Roman" w:eastAsia="Times New Roman" w:hAnsi="Times New Roman" w:cs="Times New Roman"/>
+          <w:color w:val="00B050"/>
+          <w:sz w:val="24"/>
+          <w:szCs w:val="24"/>
+          <w:lang w:val="en-GB"/>
+        </w:rPr>
+        <w:t xml:space="preserve"> </w:t>
+      </w:r>
+      <w:proofErr w:type="gramStart"/>
+      <w:r>
+        <w:rPr>
+          <w:rFonts w:ascii="Times New Roman" w:eastAsia="Times New Roman" w:hAnsi="Times New Roman" w:cs="Times New Roman"/>
+          <w:sz w:val="24"/>
+          <w:szCs w:val="24"/>
+          <w:lang w:val="en-GB"/>
+        </w:rPr>
+        <w:t>Bankability :</w:t>
+      </w:r>
+      <w:proofErr w:type="gramEnd"/>
+      <w:r>
+        <w:rPr>
+          <w:rFonts w:ascii="Times New Roman" w:eastAsia="Times New Roman" w:hAnsi="Times New Roman" w:cs="Times New Roman"/>
+          <w:sz w:val="24"/>
+          <w:szCs w:val="24"/>
+          <w:lang w:val="en-GB"/>
+        </w:rPr>
+        <w:t xml:space="preserve"> </w:t>
       </w:r>
       <w:proofErr w:type="spellStart"/>
       <w:r>
@@ -806,7 +1346,7 @@
           <w:szCs w:val="24"/>
           <w:lang w:val="en-GB"/>
         </w:rPr>
-        <w:t>mais</w:t>
+        <w:t>diviser</w:t>
       </w:r>
       <w:proofErr w:type="spellEnd"/>
       <w:r>
@@ -816,8 +1356,39 @@
           <w:szCs w:val="24"/>
           <w:lang w:val="en-GB"/>
         </w:rPr>
-        <w:t xml:space="preserve"> repartitioned cash in</w:t>
-      </w:r>
+        <w:t xml:space="preserve"> </w:t>
+      </w:r>
+      <w:proofErr w:type="spellStart"/>
+      <w:r>
+        <w:rPr>
+          <w:rFonts w:ascii="Times New Roman" w:eastAsia="Times New Roman" w:hAnsi="Times New Roman" w:cs="Times New Roman"/>
+          <w:sz w:val="24"/>
+          <w:szCs w:val="24"/>
+          <w:lang w:val="en-GB"/>
+        </w:rPr>
+        <w:t>en</w:t>
+      </w:r>
+      <w:proofErr w:type="spellEnd"/>
+      <w:r>
+        <w:rPr>
+          <w:rFonts w:ascii="Times New Roman" w:eastAsia="Times New Roman" w:hAnsi="Times New Roman" w:cs="Times New Roman"/>
+          <w:sz w:val="24"/>
+          <w:szCs w:val="24"/>
+          <w:lang w:val="en-GB"/>
+        </w:rPr>
+        <w:t xml:space="preserve"> 2</w:t>
+      </w:r>
+    </w:p>
+    <w:p>
+      <w:pPr>
+        <w:spacing w:after="0" w:line="240" w:lineRule="auto"/>
+        <w:rPr>
+          <w:rFonts w:ascii="Times New Roman" w:eastAsia="Times New Roman" w:hAnsi="Times New Roman" w:cs="Times New Roman"/>
+          <w:sz w:val="24"/>
+          <w:szCs w:val="24"/>
+          <w:lang w:val="en-GB"/>
+        </w:rPr>
+      </w:pPr>
     </w:p>
     <w:p>
       <w:pPr>
@@ -851,71 +1422,77 @@
         </w:rPr>
         <w:t xml:space="preserve"> </w:t>
       </w:r>
-      <w:r>
-        <w:rPr>
-          <w:rFonts w:ascii="Times New Roman" w:eastAsia="Times New Roman" w:hAnsi="Times New Roman" w:cs="Times New Roman"/>
-          <w:sz w:val="24"/>
-          <w:szCs w:val="24"/>
-          <w:lang w:val="en-GB"/>
-        </w:rPr>
-        <w:t xml:space="preserve">10) Echelle des </w:t>
-      </w:r>
-      <w:r>
-        <w:rPr>
-          <w:rFonts w:ascii="Times New Roman" w:eastAsia="Times New Roman" w:hAnsi="Times New Roman" w:cs="Times New Roman"/>
-          <w:sz w:val="24"/>
-          <w:szCs w:val="24"/>
-          <w:lang w:val="en-GB"/>
-        </w:rPr>
-        <w:t>cash</w:t>
-      </w:r>
-      <w:r>
-        <w:rPr>
-          <w:rFonts w:ascii="Times New Roman" w:eastAsia="Times New Roman" w:hAnsi="Times New Roman" w:cs="Times New Roman"/>
-          <w:sz w:val="24"/>
-          <w:szCs w:val="24"/>
-          <w:lang w:val="en-GB"/>
-        </w:rPr>
-        <w:t xml:space="preserve"> summary</w:t>
-      </w:r>
-    </w:p>
-    <w:p>
-      <w:pPr>
-        <w:spacing w:after="0" w:line="240" w:lineRule="auto"/>
-        <w:rPr>
-          <w:rFonts w:ascii="Times New Roman" w:eastAsia="Times New Roman" w:hAnsi="Times New Roman" w:cs="Times New Roman"/>
-          <w:sz w:val="24"/>
-          <w:szCs w:val="24"/>
-          <w:lang w:val="en-GB"/>
-        </w:rPr>
-      </w:pPr>
-      <w:r>
-        <w:rPr>
-          <w:rFonts w:ascii="Times New Roman" w:eastAsia="Times New Roman" w:hAnsi="Times New Roman" w:cs="Times New Roman"/>
-          <w:sz w:val="24"/>
-          <w:szCs w:val="24"/>
-          <w:lang w:val="en-GB"/>
-        </w:rPr>
-        <w:t>Output Project details</w:t>
-      </w:r>
-    </w:p>
-    <w:p>
-      <w:pPr>
-        <w:spacing w:after="0" w:line="240" w:lineRule="auto"/>
-        <w:rPr>
-          <w:rFonts w:ascii="Times New Roman" w:eastAsia="Times New Roman" w:hAnsi="Times New Roman" w:cs="Times New Roman"/>
-          <w:sz w:val="24"/>
-          <w:szCs w:val="24"/>
-        </w:rPr>
-      </w:pPr>
-      <w:r>
-        <w:rPr>
-          <w:rFonts w:ascii="Times New Roman" w:eastAsia="Times New Roman" w:hAnsi="Times New Roman" w:cs="Times New Roman"/>
-          <w:b/>
-          <w:bCs/>
-          <w:color w:val="00B050"/>
-          <w:sz w:val="24"/>
-          <w:szCs w:val="24"/>
+      <w:proofErr w:type="spellStart"/>
+      <w:r>
+        <w:rPr>
+          <w:rFonts w:ascii="Times New Roman" w:eastAsia="Times New Roman" w:hAnsi="Times New Roman" w:cs="Times New Roman"/>
+          <w:sz w:val="24"/>
+          <w:szCs w:val="24"/>
+          <w:lang w:val="en-GB"/>
+        </w:rPr>
+        <w:t>Prjoect</w:t>
+      </w:r>
+      <w:proofErr w:type="spellEnd"/>
+      <w:r>
+        <w:rPr>
+          <w:rFonts w:ascii="Times New Roman" w:eastAsia="Times New Roman" w:hAnsi="Times New Roman" w:cs="Times New Roman"/>
+          <w:sz w:val="24"/>
+          <w:szCs w:val="24"/>
+          <w:lang w:val="en-GB"/>
+        </w:rPr>
+        <w:t xml:space="preserve"> </w:t>
+      </w:r>
+      <w:proofErr w:type="gramStart"/>
+      <w:r>
+        <w:rPr>
+          <w:rFonts w:ascii="Times New Roman" w:eastAsia="Times New Roman" w:hAnsi="Times New Roman" w:cs="Times New Roman"/>
+          <w:sz w:val="24"/>
+          <w:szCs w:val="24"/>
+          <w:lang w:val="en-GB"/>
+        </w:rPr>
+        <w:t>details :</w:t>
+      </w:r>
+      <w:proofErr w:type="gramEnd"/>
+      <w:r>
+        <w:rPr>
+          <w:rFonts w:ascii="Times New Roman" w:eastAsia="Times New Roman" w:hAnsi="Times New Roman" w:cs="Times New Roman"/>
+          <w:sz w:val="24"/>
+          <w:szCs w:val="24"/>
+          <w:lang w:val="en-GB"/>
+        </w:rPr>
+        <w:t xml:space="preserve"> graphs </w:t>
+      </w:r>
+    </w:p>
+    <w:p>
+      <w:pPr>
+        <w:spacing w:after="0" w:line="240" w:lineRule="auto"/>
+        <w:rPr>
+          <w:rFonts w:ascii="Times New Roman" w:eastAsia="Times New Roman" w:hAnsi="Times New Roman" w:cs="Times New Roman"/>
+          <w:sz w:val="24"/>
+          <w:szCs w:val="24"/>
+          <w:lang w:val="en-GB"/>
+        </w:rPr>
+      </w:pPr>
+    </w:p>
+    <w:p>
+      <w:pPr>
+        <w:spacing w:after="0" w:line="240" w:lineRule="auto"/>
+        <w:rPr>
+          <w:rFonts w:ascii="Times New Roman" w:eastAsia="Times New Roman" w:hAnsi="Times New Roman" w:cs="Times New Roman"/>
+          <w:sz w:val="24"/>
+          <w:szCs w:val="24"/>
+          <w:lang w:val="en-GB"/>
+        </w:rPr>
+      </w:pPr>
+      <w:r>
+        <w:rPr>
+          <w:rFonts w:ascii="Times New Roman" w:eastAsia="Times New Roman" w:hAnsi="Times New Roman" w:cs="Times New Roman"/>
+          <w:b/>
+          <w:bCs/>
+          <w:color w:val="00B050"/>
+          <w:sz w:val="24"/>
+          <w:szCs w:val="24"/>
+          <w:lang w:val="en-GB"/>
         </w:rPr>
         <w:t>Ok -&gt;</w:t>
       </w:r>
@@ -925,370 +1502,10 @@
           <w:color w:val="00B050"/>
           <w:sz w:val="24"/>
           <w:szCs w:val="24"/>
-        </w:rPr>
-        <w:t xml:space="preserve"> </w:t>
-      </w:r>
-      <w:r>
-        <w:rPr>
-          <w:rFonts w:ascii="Times New Roman" w:eastAsia="Times New Roman" w:hAnsi="Times New Roman" w:cs="Times New Roman"/>
-          <w:sz w:val="24"/>
-          <w:szCs w:val="24"/>
-        </w:rPr>
-        <w:t>11) Opex tous les mois sur la durée du projet</w:t>
-      </w:r>
-    </w:p>
-    <w:p>
-      <w:pPr>
-        <w:spacing w:after="0" w:line="240" w:lineRule="auto"/>
-        <w:rPr>
-          <w:rFonts w:ascii="Times New Roman" w:eastAsia="Times New Roman" w:hAnsi="Times New Roman" w:cs="Times New Roman"/>
-          <w:sz w:val="24"/>
-          <w:szCs w:val="24"/>
-        </w:rPr>
-      </w:pPr>
-      <w:r>
-        <w:rPr>
-          <w:rFonts w:ascii="Times New Roman" w:eastAsia="Times New Roman" w:hAnsi="Times New Roman" w:cs="Times New Roman"/>
-          <w:b/>
-          <w:bCs/>
-          <w:color w:val="FFC000"/>
-          <w:sz w:val="24"/>
-          <w:szCs w:val="24"/>
-        </w:rPr>
-        <w:t>Ok ??? -&gt;</w:t>
-      </w:r>
-      <w:r>
-        <w:rPr>
-          <w:rFonts w:ascii="Times New Roman" w:eastAsia="Times New Roman" w:hAnsi="Times New Roman" w:cs="Times New Roman"/>
-          <w:color w:val="FFC000"/>
-          <w:sz w:val="24"/>
-          <w:szCs w:val="24"/>
-        </w:rPr>
-        <w:t xml:space="preserve"> </w:t>
-      </w:r>
-      <w:r>
-        <w:rPr>
-          <w:rFonts w:ascii="Times New Roman" w:eastAsia="Times New Roman" w:hAnsi="Times New Roman" w:cs="Times New Roman"/>
-          <w:sz w:val="24"/>
-          <w:szCs w:val="24"/>
-        </w:rPr>
-        <w:t xml:space="preserve">12) </w:t>
-      </w:r>
-      <w:proofErr w:type="spellStart"/>
-      <w:r>
-        <w:rPr>
-          <w:rFonts w:ascii="Times New Roman" w:eastAsia="Times New Roman" w:hAnsi="Times New Roman" w:cs="Times New Roman"/>
-          <w:sz w:val="24"/>
-          <w:szCs w:val="24"/>
-        </w:rPr>
-        <w:t>Deployment</w:t>
-      </w:r>
-      <w:proofErr w:type="spellEnd"/>
-      <w:r>
-        <w:rPr>
-          <w:rFonts w:ascii="Times New Roman" w:eastAsia="Times New Roman" w:hAnsi="Times New Roman" w:cs="Times New Roman"/>
-          <w:sz w:val="24"/>
-          <w:szCs w:val="24"/>
-        </w:rPr>
-        <w:t xml:space="preserve"> </w:t>
-      </w:r>
-      <w:r>
-        <w:rPr>
-          <w:rFonts w:ascii="Times New Roman" w:eastAsia="Times New Roman" w:hAnsi="Times New Roman" w:cs="Times New Roman"/>
-          <w:sz w:val="24"/>
-          <w:szCs w:val="24"/>
-        </w:rPr>
-        <w:t>erreur de calcul</w:t>
-      </w:r>
-    </w:p>
-    <w:p>
-      <w:pPr>
-        <w:spacing w:after="0" w:line="240" w:lineRule="auto"/>
-        <w:rPr>
-          <w:rFonts w:ascii="Times New Roman" w:eastAsia="Times New Roman" w:hAnsi="Times New Roman" w:cs="Times New Roman"/>
-          <w:sz w:val="24"/>
-          <w:szCs w:val="24"/>
-        </w:rPr>
-      </w:pPr>
-      <w:r>
-        <w:rPr>
-          <w:rFonts w:ascii="Times New Roman" w:eastAsia="Times New Roman" w:hAnsi="Times New Roman" w:cs="Times New Roman"/>
-          <w:color w:val="FFC000"/>
-          <w:sz w:val="24"/>
-          <w:szCs w:val="24"/>
-        </w:rPr>
-        <w:t xml:space="preserve">En Cours -&gt; </w:t>
-      </w:r>
-      <w:r>
-        <w:rPr>
-          <w:rFonts w:ascii="Times New Roman" w:eastAsia="Times New Roman" w:hAnsi="Times New Roman" w:cs="Times New Roman"/>
-          <w:sz w:val="24"/>
-          <w:szCs w:val="24"/>
-        </w:rPr>
-        <w:t>13) Voir le mois</w:t>
-      </w:r>
-      <w:r>
-        <w:rPr>
-          <w:rFonts w:ascii="Times New Roman" w:eastAsia="Times New Roman" w:hAnsi="Times New Roman" w:cs="Times New Roman"/>
-          <w:sz w:val="24"/>
-          <w:szCs w:val="24"/>
-        </w:rPr>
-        <w:t xml:space="preserve"> </w:t>
-      </w:r>
-      <w:r>
-        <w:rPr>
-          <w:rFonts w:ascii="Times New Roman" w:eastAsia="Times New Roman" w:hAnsi="Times New Roman" w:cs="Times New Roman"/>
-          <w:b/>
-          <w:bCs/>
-          <w:color w:val="FF0000"/>
-          <w:sz w:val="24"/>
-          <w:szCs w:val="24"/>
-        </w:rPr>
-        <w:t>VERIFIER COHERENCE DES DONNEES</w:t>
-      </w:r>
-    </w:p>
-    <w:p>
-      <w:pPr>
-        <w:spacing w:after="0" w:line="240" w:lineRule="auto"/>
-        <w:rPr>
-          <w:rFonts w:ascii="Times New Roman" w:eastAsia="Times New Roman" w:hAnsi="Times New Roman" w:cs="Times New Roman"/>
-          <w:sz w:val="24"/>
-          <w:szCs w:val="24"/>
-        </w:rPr>
-      </w:pPr>
-      <w:r>
-        <w:rPr>
-          <w:rFonts w:ascii="Times New Roman" w:eastAsia="Times New Roman" w:hAnsi="Times New Roman" w:cs="Times New Roman"/>
-          <w:b/>
-          <w:bCs/>
-          <w:color w:val="FF0000"/>
-          <w:sz w:val="24"/>
-          <w:szCs w:val="24"/>
-        </w:rPr>
-        <w:t>??? -&gt;</w:t>
-      </w:r>
-      <w:r>
-        <w:rPr>
-          <w:rFonts w:ascii="Times New Roman" w:eastAsia="Times New Roman" w:hAnsi="Times New Roman" w:cs="Times New Roman"/>
-          <w:color w:val="FF0000"/>
-          <w:sz w:val="24"/>
-          <w:szCs w:val="24"/>
-        </w:rPr>
-        <w:t xml:space="preserve"> </w:t>
-      </w:r>
-      <w:r>
-        <w:rPr>
-          <w:rFonts w:ascii="Times New Roman" w:eastAsia="Times New Roman" w:hAnsi="Times New Roman" w:cs="Times New Roman"/>
-          <w:sz w:val="24"/>
-          <w:szCs w:val="24"/>
-        </w:rPr>
-        <w:t>14) Affichage encadrés</w:t>
-      </w:r>
-    </w:p>
-    <w:p>
-      <w:pPr>
-        <w:spacing w:after="0" w:line="240" w:lineRule="auto"/>
-        <w:rPr>
-          <w:rFonts w:ascii="Times New Roman" w:eastAsia="Times New Roman" w:hAnsi="Times New Roman" w:cs="Times New Roman"/>
-          <w:sz w:val="24"/>
-          <w:szCs w:val="24"/>
-        </w:rPr>
-      </w:pPr>
-      <w:r>
-        <w:rPr>
-          <w:rFonts w:ascii="Times New Roman" w:eastAsia="Times New Roman" w:hAnsi="Times New Roman" w:cs="Times New Roman"/>
-          <w:sz w:val="24"/>
-          <w:szCs w:val="24"/>
-        </w:rPr>
-        <w:t>Output Use Case</w:t>
-      </w:r>
-    </w:p>
-    <w:p>
-      <w:pPr>
-        <w:spacing w:after="0" w:line="240" w:lineRule="auto"/>
-        <w:rPr>
-          <w:rFonts w:ascii="Times New Roman" w:eastAsia="Times New Roman" w:hAnsi="Times New Roman" w:cs="Times New Roman"/>
-          <w:sz w:val="24"/>
-          <w:szCs w:val="24"/>
-        </w:rPr>
-      </w:pPr>
-      <w:r>
-        <w:rPr>
-          <w:rFonts w:ascii="Times New Roman" w:eastAsia="Times New Roman" w:hAnsi="Times New Roman" w:cs="Times New Roman"/>
-          <w:b/>
-          <w:bCs/>
-          <w:color w:val="00B050"/>
-          <w:sz w:val="24"/>
-          <w:szCs w:val="24"/>
-        </w:rPr>
-        <w:t>Ok -&gt;</w:t>
-      </w:r>
-      <w:r>
-        <w:rPr>
-          <w:rFonts w:ascii="Times New Roman" w:eastAsia="Times New Roman" w:hAnsi="Times New Roman" w:cs="Times New Roman"/>
-          <w:color w:val="00B050"/>
-          <w:sz w:val="24"/>
-          <w:szCs w:val="24"/>
-        </w:rPr>
-        <w:t xml:space="preserve"> </w:t>
-      </w:r>
-      <w:r>
-        <w:rPr>
-          <w:rFonts w:ascii="Times New Roman" w:eastAsia="Times New Roman" w:hAnsi="Times New Roman" w:cs="Times New Roman"/>
-          <w:sz w:val="24"/>
-          <w:szCs w:val="24"/>
-        </w:rPr>
-        <w:t xml:space="preserve">15) Somme du projet </w:t>
-      </w:r>
-    </w:p>
-    <w:p>
-      <w:pPr>
-        <w:spacing w:after="0" w:line="240" w:lineRule="auto"/>
-        <w:rPr>
-          <w:rFonts w:ascii="Times New Roman" w:eastAsia="Times New Roman" w:hAnsi="Times New Roman" w:cs="Times New Roman"/>
-          <w:sz w:val="24"/>
-          <w:szCs w:val="24"/>
-        </w:rPr>
-      </w:pPr>
-      <w:r>
-        <w:rPr>
-          <w:rFonts w:ascii="Times New Roman" w:eastAsia="Times New Roman" w:hAnsi="Times New Roman" w:cs="Times New Roman"/>
-          <w:sz w:val="24"/>
-          <w:szCs w:val="24"/>
-        </w:rPr>
-        <w:t xml:space="preserve">16) Confirmation - enlever </w:t>
-      </w:r>
-      <w:r>
-        <w:rPr>
-          <w:rFonts w:ascii="Times New Roman" w:eastAsia="Times New Roman" w:hAnsi="Times New Roman" w:cs="Times New Roman"/>
-          <w:sz w:val="24"/>
-          <w:szCs w:val="24"/>
-        </w:rPr>
-        <w:t>les</w:t>
-      </w:r>
-      <w:r>
-        <w:rPr>
-          <w:rFonts w:ascii="Times New Roman" w:eastAsia="Times New Roman" w:hAnsi="Times New Roman" w:cs="Times New Roman"/>
-          <w:sz w:val="24"/>
-          <w:szCs w:val="24"/>
-        </w:rPr>
-        <w:t xml:space="preserve"> </w:t>
-      </w:r>
-      <w:r>
-        <w:rPr>
-          <w:rFonts w:ascii="Times New Roman" w:eastAsia="Times New Roman" w:hAnsi="Times New Roman" w:cs="Times New Roman"/>
-          <w:sz w:val="24"/>
-          <w:szCs w:val="24"/>
-        </w:rPr>
-        <w:t>é</w:t>
-      </w:r>
-      <w:r>
-        <w:rPr>
-          <w:rFonts w:ascii="Times New Roman" w:eastAsia="Times New Roman" w:hAnsi="Times New Roman" w:cs="Times New Roman"/>
-          <w:sz w:val="24"/>
-          <w:szCs w:val="24"/>
-        </w:rPr>
-        <w:t>l</w:t>
-      </w:r>
-      <w:r>
-        <w:rPr>
-          <w:rFonts w:ascii="Times New Roman" w:eastAsia="Times New Roman" w:hAnsi="Times New Roman" w:cs="Times New Roman"/>
-          <w:sz w:val="24"/>
-          <w:szCs w:val="24"/>
-        </w:rPr>
-        <w:t>é</w:t>
-      </w:r>
-      <w:r>
-        <w:rPr>
-          <w:rFonts w:ascii="Times New Roman" w:eastAsia="Times New Roman" w:hAnsi="Times New Roman" w:cs="Times New Roman"/>
-          <w:sz w:val="24"/>
-          <w:szCs w:val="24"/>
-        </w:rPr>
-        <w:t>ments non nécessaires (e use case non sélectionnées et autres) et rajouter la confirmation dans la partie supplier </w:t>
-      </w:r>
-    </w:p>
-    <w:p>
-      <w:pPr>
-        <w:spacing w:after="0" w:line="240" w:lineRule="auto"/>
-        <w:rPr>
-          <w:rFonts w:ascii="Times New Roman" w:eastAsia="Times New Roman" w:hAnsi="Times New Roman" w:cs="Times New Roman"/>
-          <w:sz w:val="24"/>
-          <w:szCs w:val="24"/>
-        </w:rPr>
-      </w:pPr>
-    </w:p>
-    <w:p>
-      <w:pPr>
-        <w:spacing w:after="0" w:line="240" w:lineRule="auto"/>
-        <w:rPr>
-          <w:rFonts w:ascii="Times New Roman" w:eastAsia="Times New Roman" w:hAnsi="Times New Roman" w:cs="Times New Roman"/>
-          <w:sz w:val="24"/>
-          <w:szCs w:val="24"/>
-          <w:lang w:val="en-GB"/>
-        </w:rPr>
-      </w:pPr>
-      <w:r>
-        <w:rPr>
-          <w:rFonts w:ascii="Times New Roman" w:eastAsia="Times New Roman" w:hAnsi="Times New Roman" w:cs="Times New Roman"/>
-          <w:sz w:val="24"/>
-          <w:szCs w:val="24"/>
-          <w:lang w:val="en-GB"/>
-        </w:rPr>
-        <w:t>Bankability : diviser en 2</w:t>
-      </w:r>
-    </w:p>
-    <w:p>
-      <w:pPr>
-        <w:spacing w:after="0" w:line="240" w:lineRule="auto"/>
-        <w:rPr>
-          <w:rFonts w:ascii="Times New Roman" w:eastAsia="Times New Roman" w:hAnsi="Times New Roman" w:cs="Times New Roman"/>
-          <w:sz w:val="24"/>
-          <w:szCs w:val="24"/>
-          <w:lang w:val="en-GB"/>
-        </w:rPr>
-      </w:pPr>
-    </w:p>
-    <w:p>
-      <w:pPr>
-        <w:spacing w:after="0" w:line="240" w:lineRule="auto"/>
-        <w:rPr>
-          <w:rFonts w:ascii="Times New Roman" w:eastAsia="Times New Roman" w:hAnsi="Times New Roman" w:cs="Times New Roman"/>
-          <w:sz w:val="24"/>
-          <w:szCs w:val="24"/>
-          <w:lang w:val="en-GB"/>
-        </w:rPr>
-      </w:pPr>
-      <w:r>
-        <w:rPr>
-          <w:rFonts w:ascii="Times New Roman" w:eastAsia="Times New Roman" w:hAnsi="Times New Roman" w:cs="Times New Roman"/>
-          <w:sz w:val="24"/>
-          <w:szCs w:val="24"/>
-          <w:lang w:val="en-GB"/>
-        </w:rPr>
-        <w:t xml:space="preserve">Prjoect details : graphs </w:t>
-      </w:r>
-    </w:p>
-    <w:p>
-      <w:pPr>
-        <w:spacing w:after="0" w:line="240" w:lineRule="auto"/>
-        <w:rPr>
-          <w:rFonts w:ascii="Times New Roman" w:eastAsia="Times New Roman" w:hAnsi="Times New Roman" w:cs="Times New Roman"/>
-          <w:sz w:val="24"/>
-          <w:szCs w:val="24"/>
-          <w:lang w:val="en-GB"/>
-        </w:rPr>
-      </w:pPr>
-    </w:p>
-    <w:p>
-      <w:pPr>
-        <w:spacing w:after="0" w:line="240" w:lineRule="auto"/>
-        <w:rPr>
-          <w:rFonts w:ascii="Times New Roman" w:eastAsia="Times New Roman" w:hAnsi="Times New Roman" w:cs="Times New Roman"/>
-          <w:sz w:val="24"/>
-          <w:szCs w:val="24"/>
-          <w:lang w:val="en-GB"/>
-        </w:rPr>
-      </w:pPr>
+          <w:lang w:val="en-GB"/>
+        </w:rPr>
+        <w:t xml:space="preserve"> </w:t>
+      </w:r>
       <w:r>
         <w:rPr>
           <w:rFonts w:ascii="Times New Roman" w:eastAsia="Times New Roman" w:hAnsi="Times New Roman" w:cs="Times New Roman"/>

</xml_diff>

<commit_message>
petites modifs par-ci par-là
</commit_message>
<xml_diff>
--- a/UserGuide/Avancement taches.docx
+++ b/UserGuide/Avancement taches.docx
@@ -1545,6 +1545,2019 @@
         </w:rPr>
       </w:pPr>
     </w:p>
+    <w:p>
+      <w:pPr>
+        <w:rPr>
+          <w:rFonts w:ascii="Arial" w:hAnsi="Arial" w:cs="Arial"/>
+          <w:color w:val="000000"/>
+          <w:sz w:val="21"/>
+          <w:szCs w:val="21"/>
+        </w:rPr>
+      </w:pPr>
+      <w:r>
+        <w:rPr>
+          <w:rFonts w:ascii="Arial" w:hAnsi="Arial" w:cs="Arial"/>
+          <w:color w:val="000000"/>
+          <w:sz w:val="21"/>
+          <w:szCs w:val="21"/>
+        </w:rPr>
+        <w:br w:type="page"/>
+      </w:r>
+    </w:p>
+    <w:p>
+      <w:pPr>
+        <w:spacing w:after="0" w:line="240" w:lineRule="auto"/>
+        <w:rPr>
+          <w:rFonts w:ascii="Times New Roman" w:eastAsia="Times New Roman" w:hAnsi="Times New Roman" w:cs="Times New Roman"/>
+          <w:color w:val="000000"/>
+          <w:sz w:val="27"/>
+          <w:szCs w:val="27"/>
+          <w:lang w:val="en-GB"/>
+        </w:rPr>
+      </w:pPr>
+      <w:r>
+        <w:rPr>
+          <w:rFonts w:ascii="Times New Roman" w:eastAsia="Times New Roman" w:hAnsi="Times New Roman" w:cs="Times New Roman"/>
+          <w:b/>
+          <w:bCs/>
+          <w:color w:val="00B050"/>
+          <w:sz w:val="24"/>
+          <w:szCs w:val="24"/>
+          <w:lang w:val="en-GB"/>
+        </w:rPr>
+        <w:lastRenderedPageBreak/>
+        <w:t>Ok -&gt;</w:t>
+      </w:r>
+      <w:r>
+        <w:rPr>
+          <w:rFonts w:ascii="Times New Roman" w:eastAsia="Times New Roman" w:hAnsi="Times New Roman" w:cs="Times New Roman"/>
+          <w:color w:val="00B050"/>
+          <w:sz w:val="24"/>
+          <w:szCs w:val="24"/>
+          <w:lang w:val="en-GB"/>
+        </w:rPr>
+        <w:t xml:space="preserve"> </w:t>
+      </w:r>
+      <w:r>
+        <w:rPr>
+          <w:rFonts w:ascii="Times New Roman" w:eastAsia="Times New Roman" w:hAnsi="Times New Roman" w:cs="Times New Roman"/>
+          <w:color w:val="000000"/>
+          <w:sz w:val="27"/>
+          <w:szCs w:val="27"/>
+          <w:lang w:val="en-GB"/>
+        </w:rPr>
+        <w:t>2) Scope</w:t>
+      </w:r>
+    </w:p>
+    <w:p>
+      <w:pPr>
+        <w:spacing w:after="0" w:line="240" w:lineRule="auto"/>
+        <w:rPr>
+          <w:rFonts w:ascii="Times New Roman" w:eastAsia="Times New Roman" w:hAnsi="Times New Roman" w:cs="Times New Roman"/>
+          <w:color w:val="000000"/>
+          <w:sz w:val="27"/>
+          <w:szCs w:val="27"/>
+          <w:lang w:val="en-GB"/>
+        </w:rPr>
+      </w:pPr>
+      <w:r>
+        <w:rPr>
+          <w:rFonts w:ascii="Times New Roman" w:eastAsia="Times New Roman" w:hAnsi="Times New Roman" w:cs="Times New Roman"/>
+          <w:color w:val="000000"/>
+          <w:sz w:val="27"/>
+          <w:szCs w:val="27"/>
+          <w:lang w:val="en-GB"/>
+        </w:rPr>
+        <w:t>Domain —&gt; Solution —&gt; Use Case</w:t>
+      </w:r>
+    </w:p>
+    <w:p>
+      <w:pPr>
+        <w:spacing w:after="0" w:line="240" w:lineRule="auto"/>
+        <w:rPr>
+          <w:rFonts w:ascii="Times New Roman" w:eastAsia="Times New Roman" w:hAnsi="Times New Roman" w:cs="Times New Roman"/>
+          <w:color w:val="000000"/>
+          <w:sz w:val="27"/>
+          <w:szCs w:val="27"/>
+          <w:lang w:val="en-GB"/>
+        </w:rPr>
+      </w:pPr>
+      <w:r>
+        <w:rPr>
+          <w:rFonts w:ascii="Times New Roman" w:eastAsia="Times New Roman" w:hAnsi="Times New Roman" w:cs="Times New Roman"/>
+          <w:color w:val="000000"/>
+          <w:sz w:val="27"/>
+          <w:szCs w:val="27"/>
+          <w:lang w:val="en-GB"/>
+        </w:rPr>
+        <w:t xml:space="preserve">3) Constitution BD </w:t>
+      </w:r>
+      <w:proofErr w:type="spellStart"/>
+      <w:r>
+        <w:rPr>
+          <w:rFonts w:ascii="Times New Roman" w:eastAsia="Times New Roman" w:hAnsi="Times New Roman" w:cs="Times New Roman"/>
+          <w:color w:val="000000"/>
+          <w:sz w:val="27"/>
+          <w:szCs w:val="27"/>
+          <w:lang w:val="en-GB"/>
+        </w:rPr>
+        <w:t>traduction</w:t>
+      </w:r>
+      <w:proofErr w:type="spellEnd"/>
+    </w:p>
+    <w:p>
+      <w:pPr>
+        <w:spacing w:after="0" w:line="240" w:lineRule="auto"/>
+        <w:rPr>
+          <w:rFonts w:ascii="Times New Roman" w:eastAsia="Times New Roman" w:hAnsi="Times New Roman" w:cs="Times New Roman"/>
+          <w:color w:val="000000"/>
+          <w:sz w:val="27"/>
+          <w:szCs w:val="27"/>
+          <w:lang w:val="en-GB"/>
+        </w:rPr>
+      </w:pPr>
+      <w:proofErr w:type="gramStart"/>
+      <w:r>
+        <w:rPr>
+          <w:rFonts w:ascii="Times New Roman" w:eastAsia="Times New Roman" w:hAnsi="Times New Roman" w:cs="Times New Roman"/>
+          <w:b/>
+          <w:bCs/>
+          <w:color w:val="FFC000"/>
+          <w:sz w:val="24"/>
+          <w:szCs w:val="24"/>
+          <w:lang w:val="en-GB"/>
+        </w:rPr>
+        <w:t>Ok ???</w:t>
+      </w:r>
+      <w:proofErr w:type="gramEnd"/>
+      <w:r>
+        <w:rPr>
+          <w:rFonts w:ascii="Times New Roman" w:eastAsia="Times New Roman" w:hAnsi="Times New Roman" w:cs="Times New Roman"/>
+          <w:b/>
+          <w:bCs/>
+          <w:color w:val="FFC000"/>
+          <w:sz w:val="24"/>
+          <w:szCs w:val="24"/>
+          <w:lang w:val="en-GB"/>
+        </w:rPr>
+        <w:t xml:space="preserve"> -&gt;</w:t>
+      </w:r>
+      <w:r>
+        <w:rPr>
+          <w:rFonts w:ascii="Times New Roman" w:eastAsia="Times New Roman" w:hAnsi="Times New Roman" w:cs="Times New Roman"/>
+          <w:color w:val="FFC000"/>
+          <w:sz w:val="24"/>
+          <w:szCs w:val="24"/>
+          <w:lang w:val="en-GB"/>
+        </w:rPr>
+        <w:t xml:space="preserve"> </w:t>
+      </w:r>
+      <w:r>
+        <w:rPr>
+          <w:rFonts w:ascii="Times New Roman" w:eastAsia="Times New Roman" w:hAnsi="Times New Roman" w:cs="Times New Roman"/>
+          <w:color w:val="000000"/>
+          <w:sz w:val="27"/>
+          <w:szCs w:val="27"/>
+          <w:lang w:val="en-GB"/>
+        </w:rPr>
+        <w:t>4) Project Common —&gt; Project Overlay </w:t>
+      </w:r>
+    </w:p>
+    <w:p>
+      <w:pPr>
+        <w:spacing w:after="0" w:line="240" w:lineRule="auto"/>
+        <w:rPr>
+          <w:rFonts w:ascii="Times New Roman" w:eastAsia="Times New Roman" w:hAnsi="Times New Roman" w:cs="Times New Roman"/>
+          <w:color w:val="000000"/>
+          <w:sz w:val="27"/>
+          <w:szCs w:val="27"/>
+        </w:rPr>
+      </w:pPr>
+      <w:r>
+        <w:rPr>
+          <w:rFonts w:ascii="Times New Roman" w:eastAsia="Times New Roman" w:hAnsi="Times New Roman" w:cs="Times New Roman"/>
+          <w:color w:val="000000"/>
+          <w:sz w:val="27"/>
+          <w:szCs w:val="27"/>
+        </w:rPr>
+        <w:t>5) Use Case</w:t>
+      </w:r>
+    </w:p>
+    <w:p>
+      <w:pPr>
+        <w:spacing w:after="0" w:line="240" w:lineRule="auto"/>
+        <w:rPr>
+          <w:rFonts w:ascii="Times New Roman" w:eastAsia="Times New Roman" w:hAnsi="Times New Roman" w:cs="Times New Roman"/>
+          <w:color w:val="000000"/>
+          <w:sz w:val="27"/>
+          <w:szCs w:val="27"/>
+        </w:rPr>
+      </w:pPr>
+      <w:r>
+        <w:rPr>
+          <w:rFonts w:ascii="Times New Roman" w:eastAsia="Times New Roman" w:hAnsi="Times New Roman" w:cs="Times New Roman"/>
+          <w:color w:val="000000"/>
+          <w:sz w:val="27"/>
+          <w:szCs w:val="27"/>
+        </w:rPr>
+        <w:t>Trois notes sous chaque frise</w:t>
+      </w:r>
+    </w:p>
+    <w:p>
+      <w:pPr>
+        <w:spacing w:after="0" w:line="240" w:lineRule="auto"/>
+        <w:rPr>
+          <w:rFonts w:ascii="Times New Roman" w:eastAsia="Times New Roman" w:hAnsi="Times New Roman" w:cs="Times New Roman"/>
+          <w:color w:val="000000"/>
+          <w:sz w:val="27"/>
+          <w:szCs w:val="27"/>
+        </w:rPr>
+      </w:pPr>
+      <w:r>
+        <w:rPr>
+          <w:rFonts w:ascii="Times New Roman" w:eastAsia="Times New Roman" w:hAnsi="Times New Roman" w:cs="Times New Roman"/>
+          <w:color w:val="000000"/>
+          <w:sz w:val="27"/>
+          <w:szCs w:val="27"/>
+        </w:rPr>
+        <w:t xml:space="preserve">Date </w:t>
+      </w:r>
+      <w:proofErr w:type="spellStart"/>
+      <w:r>
+        <w:rPr>
+          <w:rFonts w:ascii="Times New Roman" w:eastAsia="Times New Roman" w:hAnsi="Times New Roman" w:cs="Times New Roman"/>
+          <w:color w:val="000000"/>
+          <w:sz w:val="27"/>
+          <w:szCs w:val="27"/>
+        </w:rPr>
+        <w:t>debut</w:t>
+      </w:r>
+      <w:proofErr w:type="spellEnd"/>
+      <w:r>
+        <w:rPr>
+          <w:rFonts w:ascii="Times New Roman" w:eastAsia="Times New Roman" w:hAnsi="Times New Roman" w:cs="Times New Roman"/>
+          <w:color w:val="000000"/>
+          <w:sz w:val="27"/>
+          <w:szCs w:val="27"/>
+        </w:rPr>
+        <w:t xml:space="preserve"> —&gt; # mois —&gt; Calcul automatique de la fin </w:t>
+      </w:r>
+    </w:p>
+    <w:p>
+      <w:pPr>
+        <w:spacing w:after="0" w:line="240" w:lineRule="auto"/>
+        <w:rPr>
+          <w:rFonts w:ascii="Times New Roman" w:eastAsia="Times New Roman" w:hAnsi="Times New Roman" w:cs="Times New Roman"/>
+          <w:color w:val="000000"/>
+          <w:sz w:val="27"/>
+          <w:szCs w:val="27"/>
+        </w:rPr>
+      </w:pPr>
+      <w:r>
+        <w:rPr>
+          <w:rFonts w:ascii="Times New Roman" w:eastAsia="Times New Roman" w:hAnsi="Times New Roman" w:cs="Times New Roman"/>
+          <w:color w:val="000000"/>
+          <w:sz w:val="27"/>
+          <w:szCs w:val="27"/>
+        </w:rPr>
+        <w:t>6) UC Operations</w:t>
+      </w:r>
+    </w:p>
+    <w:p>
+      <w:pPr>
+        <w:spacing w:after="0" w:line="240" w:lineRule="auto"/>
+        <w:rPr>
+          <w:rFonts w:ascii="Times New Roman" w:eastAsia="Times New Roman" w:hAnsi="Times New Roman" w:cs="Times New Roman"/>
+          <w:color w:val="000000"/>
+          <w:sz w:val="27"/>
+          <w:szCs w:val="27"/>
+        </w:rPr>
+      </w:pPr>
+      <w:r>
+        <w:rPr>
+          <w:rFonts w:ascii="Times New Roman" w:eastAsia="Times New Roman" w:hAnsi="Times New Roman" w:cs="Times New Roman"/>
+          <w:color w:val="000000"/>
+          <w:sz w:val="27"/>
+          <w:szCs w:val="27"/>
+        </w:rPr>
+        <w:t xml:space="preserve">Date </w:t>
+      </w:r>
+      <w:proofErr w:type="spellStart"/>
+      <w:r>
+        <w:rPr>
+          <w:rFonts w:ascii="Times New Roman" w:eastAsia="Times New Roman" w:hAnsi="Times New Roman" w:cs="Times New Roman"/>
+          <w:color w:val="000000"/>
+          <w:sz w:val="27"/>
+          <w:szCs w:val="27"/>
+        </w:rPr>
+        <w:t>debut</w:t>
+      </w:r>
+      <w:proofErr w:type="spellEnd"/>
+      <w:r>
+        <w:rPr>
+          <w:rFonts w:ascii="Times New Roman" w:eastAsia="Times New Roman" w:hAnsi="Times New Roman" w:cs="Times New Roman"/>
+          <w:color w:val="000000"/>
+          <w:sz w:val="27"/>
+          <w:szCs w:val="27"/>
+        </w:rPr>
+        <w:t xml:space="preserve"> déploiement (entrée) —&gt; # mois </w:t>
+      </w:r>
+      <w:proofErr w:type="spellStart"/>
+      <w:r>
+        <w:rPr>
+          <w:rFonts w:ascii="Times New Roman" w:eastAsia="Times New Roman" w:hAnsi="Times New Roman" w:cs="Times New Roman"/>
+          <w:color w:val="000000"/>
+          <w:sz w:val="27"/>
+          <w:szCs w:val="27"/>
+        </w:rPr>
+        <w:t>deploiement</w:t>
+      </w:r>
+      <w:proofErr w:type="spellEnd"/>
+      <w:r>
+        <w:rPr>
+          <w:rFonts w:ascii="Times New Roman" w:eastAsia="Times New Roman" w:hAnsi="Times New Roman" w:cs="Times New Roman"/>
+          <w:color w:val="000000"/>
+          <w:sz w:val="27"/>
+          <w:szCs w:val="27"/>
+        </w:rPr>
+        <w:t xml:space="preserve"> (entrée) —&gt; Calcul automatique date fin de déploiement (output) —&gt; entrée date </w:t>
+      </w:r>
+      <w:proofErr w:type="spellStart"/>
+      <w:r>
+        <w:rPr>
+          <w:rFonts w:ascii="Times New Roman" w:eastAsia="Times New Roman" w:hAnsi="Times New Roman" w:cs="Times New Roman"/>
+          <w:color w:val="000000"/>
+          <w:sz w:val="27"/>
+          <w:szCs w:val="27"/>
+        </w:rPr>
+        <w:t>fn</w:t>
+      </w:r>
+      <w:proofErr w:type="spellEnd"/>
+      <w:r>
+        <w:rPr>
+          <w:rFonts w:ascii="Times New Roman" w:eastAsia="Times New Roman" w:hAnsi="Times New Roman" w:cs="Times New Roman"/>
+          <w:color w:val="000000"/>
+          <w:sz w:val="27"/>
+          <w:szCs w:val="27"/>
+        </w:rPr>
+        <w:t xml:space="preserve"> du UC</w:t>
+      </w:r>
+    </w:p>
+    <w:p>
+      <w:pPr>
+        <w:spacing w:after="0" w:line="240" w:lineRule="auto"/>
+        <w:rPr>
+          <w:rFonts w:ascii="Times New Roman" w:eastAsia="Times New Roman" w:hAnsi="Times New Roman" w:cs="Times New Roman"/>
+          <w:color w:val="000000"/>
+          <w:sz w:val="27"/>
+          <w:szCs w:val="27"/>
+          <w:lang w:val="en-GB"/>
+        </w:rPr>
+      </w:pPr>
+      <w:r>
+        <w:rPr>
+          <w:rFonts w:ascii="Times New Roman" w:eastAsia="Times New Roman" w:hAnsi="Times New Roman" w:cs="Times New Roman"/>
+          <w:color w:val="000000"/>
+          <w:sz w:val="27"/>
+          <w:szCs w:val="27"/>
+          <w:lang w:val="en-GB"/>
+        </w:rPr>
+        <w:t xml:space="preserve">7) UC </w:t>
+      </w:r>
+      <w:proofErr w:type="spellStart"/>
+      <w:r>
+        <w:rPr>
+          <w:rFonts w:ascii="Times New Roman" w:eastAsia="Times New Roman" w:hAnsi="Times New Roman" w:cs="Times New Roman"/>
+          <w:color w:val="000000"/>
+          <w:sz w:val="27"/>
+          <w:szCs w:val="27"/>
+          <w:lang w:val="en-GB"/>
+        </w:rPr>
+        <w:t>priicng</w:t>
+      </w:r>
+      <w:proofErr w:type="spellEnd"/>
+      <w:r>
+        <w:rPr>
+          <w:rFonts w:ascii="Times New Roman" w:eastAsia="Times New Roman" w:hAnsi="Times New Roman" w:cs="Times New Roman"/>
+          <w:color w:val="000000"/>
+          <w:sz w:val="27"/>
+          <w:szCs w:val="27"/>
+          <w:lang w:val="en-GB"/>
+        </w:rPr>
+        <w:t xml:space="preserve"> </w:t>
+      </w:r>
+      <w:proofErr w:type="spellStart"/>
+      <w:r>
+        <w:rPr>
+          <w:rFonts w:ascii="Times New Roman" w:eastAsia="Times New Roman" w:hAnsi="Times New Roman" w:cs="Times New Roman"/>
+          <w:color w:val="000000"/>
+          <w:sz w:val="27"/>
+          <w:szCs w:val="27"/>
+          <w:lang w:val="en-GB"/>
+        </w:rPr>
+        <w:t>scheduel</w:t>
+      </w:r>
+      <w:proofErr w:type="spellEnd"/>
+    </w:p>
+    <w:p>
+      <w:pPr>
+        <w:spacing w:after="0" w:line="240" w:lineRule="auto"/>
+        <w:rPr>
+          <w:rFonts w:ascii="Times New Roman" w:eastAsia="Times New Roman" w:hAnsi="Times New Roman" w:cs="Times New Roman"/>
+          <w:color w:val="000000"/>
+          <w:sz w:val="27"/>
+          <w:szCs w:val="27"/>
+          <w:lang w:val="en-GB"/>
+        </w:rPr>
+      </w:pPr>
+      <w:r>
+        <w:rPr>
+          <w:rFonts w:ascii="Times New Roman" w:eastAsia="Times New Roman" w:hAnsi="Times New Roman" w:cs="Times New Roman"/>
+          <w:color w:val="000000"/>
+          <w:sz w:val="27"/>
+          <w:szCs w:val="27"/>
+          <w:lang w:val="en-GB"/>
+        </w:rPr>
+        <w:t>Start of pricing</w:t>
+      </w:r>
+    </w:p>
+    <w:p>
+      <w:pPr>
+        <w:spacing w:after="0" w:line="240" w:lineRule="auto"/>
+        <w:rPr>
+          <w:rFonts w:ascii="Times New Roman" w:eastAsia="Times New Roman" w:hAnsi="Times New Roman" w:cs="Times New Roman"/>
+          <w:color w:val="000000"/>
+          <w:sz w:val="27"/>
+          <w:szCs w:val="27"/>
+        </w:rPr>
+      </w:pPr>
+      <w:r>
+        <w:rPr>
+          <w:rFonts w:ascii="Times New Roman" w:eastAsia="Times New Roman" w:hAnsi="Times New Roman" w:cs="Times New Roman"/>
+          <w:color w:val="000000"/>
+          <w:sz w:val="27"/>
+          <w:szCs w:val="27"/>
+        </w:rPr>
+        <w:t>POC duration</w:t>
+      </w:r>
+    </w:p>
+    <w:p>
+      <w:pPr>
+        <w:spacing w:after="0" w:line="240" w:lineRule="auto"/>
+        <w:rPr>
+          <w:rFonts w:ascii="Times New Roman" w:eastAsia="Times New Roman" w:hAnsi="Times New Roman" w:cs="Times New Roman"/>
+          <w:color w:val="000000"/>
+          <w:sz w:val="27"/>
+          <w:szCs w:val="27"/>
+        </w:rPr>
+      </w:pPr>
+      <w:r>
+        <w:rPr>
+          <w:rFonts w:ascii="Times New Roman" w:eastAsia="Times New Roman" w:hAnsi="Times New Roman" w:cs="Times New Roman"/>
+          <w:color w:val="000000"/>
+          <w:sz w:val="27"/>
+          <w:szCs w:val="27"/>
+        </w:rPr>
+        <w:t xml:space="preserve">8) UC revenues —&gt; Sort du </w:t>
+      </w:r>
+      <w:proofErr w:type="spellStart"/>
+      <w:r>
+        <w:rPr>
+          <w:rFonts w:ascii="Times New Roman" w:eastAsia="Times New Roman" w:hAnsi="Times New Roman" w:cs="Times New Roman"/>
+          <w:color w:val="000000"/>
+          <w:sz w:val="27"/>
+          <w:szCs w:val="27"/>
+        </w:rPr>
+        <w:t>schedule</w:t>
+      </w:r>
+      <w:proofErr w:type="spellEnd"/>
+    </w:p>
+    <w:p>
+      <w:pPr>
+        <w:spacing w:after="0" w:line="240" w:lineRule="auto"/>
+        <w:rPr>
+          <w:rFonts w:ascii="Times New Roman" w:eastAsia="Times New Roman" w:hAnsi="Times New Roman" w:cs="Times New Roman"/>
+          <w:color w:val="000000"/>
+          <w:sz w:val="27"/>
+          <w:szCs w:val="27"/>
+        </w:rPr>
+      </w:pPr>
+      <w:r>
+        <w:rPr>
+          <w:rFonts w:ascii="Times New Roman" w:eastAsia="Times New Roman" w:hAnsi="Times New Roman" w:cs="Times New Roman"/>
+          <w:b/>
+          <w:bCs/>
+          <w:color w:val="00B050"/>
+          <w:sz w:val="24"/>
+          <w:szCs w:val="24"/>
+        </w:rPr>
+        <w:t>Ok -&gt;</w:t>
+      </w:r>
+      <w:r>
+        <w:rPr>
+          <w:rFonts w:ascii="Times New Roman" w:eastAsia="Times New Roman" w:hAnsi="Times New Roman" w:cs="Times New Roman"/>
+          <w:color w:val="00B050"/>
+          <w:sz w:val="24"/>
+          <w:szCs w:val="24"/>
+        </w:rPr>
+        <w:t xml:space="preserve"> </w:t>
+      </w:r>
+      <w:r>
+        <w:rPr>
+          <w:rFonts w:ascii="Times New Roman" w:eastAsia="Times New Roman" w:hAnsi="Times New Roman" w:cs="Times New Roman"/>
+          <w:color w:val="000000"/>
+          <w:sz w:val="27"/>
+          <w:szCs w:val="27"/>
+        </w:rPr>
+        <w:t xml:space="preserve">9) Operating revenues —&gt; </w:t>
+      </w:r>
+      <w:proofErr w:type="spellStart"/>
+      <w:r>
+        <w:rPr>
+          <w:rFonts w:ascii="Times New Roman" w:eastAsia="Times New Roman" w:hAnsi="Times New Roman" w:cs="Times New Roman"/>
+          <w:color w:val="000000"/>
+          <w:sz w:val="27"/>
+          <w:szCs w:val="27"/>
+        </w:rPr>
+        <w:t>Recurring</w:t>
+      </w:r>
+      <w:proofErr w:type="spellEnd"/>
+      <w:r>
+        <w:rPr>
+          <w:rFonts w:ascii="Times New Roman" w:eastAsia="Times New Roman" w:hAnsi="Times New Roman" w:cs="Times New Roman"/>
+          <w:color w:val="000000"/>
+          <w:sz w:val="27"/>
+          <w:szCs w:val="27"/>
+        </w:rPr>
+        <w:t xml:space="preserve"> revenues</w:t>
+      </w:r>
+    </w:p>
+    <w:p>
+      <w:pPr>
+        <w:spacing w:after="0" w:line="240" w:lineRule="auto"/>
+        <w:rPr>
+          <w:rFonts w:ascii="Times New Roman" w:eastAsia="Times New Roman" w:hAnsi="Times New Roman" w:cs="Times New Roman"/>
+          <w:color w:val="000000"/>
+          <w:sz w:val="27"/>
+          <w:szCs w:val="27"/>
+        </w:rPr>
+      </w:pPr>
+      <w:r>
+        <w:rPr>
+          <w:rFonts w:ascii="Times New Roman" w:eastAsia="Times New Roman" w:hAnsi="Times New Roman" w:cs="Times New Roman"/>
+          <w:b/>
+          <w:bCs/>
+          <w:color w:val="00B050"/>
+          <w:sz w:val="24"/>
+          <w:szCs w:val="24"/>
+        </w:rPr>
+        <w:t>Ok -&gt;</w:t>
+      </w:r>
+      <w:r>
+        <w:rPr>
+          <w:rFonts w:ascii="Times New Roman" w:eastAsia="Times New Roman" w:hAnsi="Times New Roman" w:cs="Times New Roman"/>
+          <w:color w:val="00B050"/>
+          <w:sz w:val="24"/>
+          <w:szCs w:val="24"/>
+        </w:rPr>
+        <w:t xml:space="preserve"> </w:t>
+      </w:r>
+      <w:r>
+        <w:rPr>
+          <w:rFonts w:ascii="Times New Roman" w:eastAsia="Times New Roman" w:hAnsi="Times New Roman" w:cs="Times New Roman"/>
+          <w:color w:val="000000"/>
+          <w:sz w:val="27"/>
+          <w:szCs w:val="27"/>
+        </w:rPr>
+        <w:t xml:space="preserve">10) Total </w:t>
+      </w:r>
+      <w:proofErr w:type="spellStart"/>
+      <w:r>
+        <w:rPr>
+          <w:rFonts w:ascii="Times New Roman" w:eastAsia="Times New Roman" w:hAnsi="Times New Roman" w:cs="Times New Roman"/>
+          <w:color w:val="000000"/>
+          <w:sz w:val="27"/>
+          <w:szCs w:val="27"/>
+        </w:rPr>
+        <w:t>das</w:t>
+      </w:r>
+      <w:proofErr w:type="spellEnd"/>
+      <w:r>
+        <w:rPr>
+          <w:rFonts w:ascii="Times New Roman" w:eastAsia="Times New Roman" w:hAnsi="Times New Roman" w:cs="Times New Roman"/>
+          <w:color w:val="000000"/>
+          <w:sz w:val="27"/>
+          <w:szCs w:val="27"/>
+        </w:rPr>
+        <w:t xml:space="preserve"> l’input à enlever</w:t>
+      </w:r>
+    </w:p>
+    <w:p>
+      <w:pPr>
+        <w:spacing w:after="0" w:line="240" w:lineRule="auto"/>
+        <w:rPr>
+          <w:rFonts w:ascii="Times New Roman" w:eastAsia="Times New Roman" w:hAnsi="Times New Roman" w:cs="Times New Roman"/>
+          <w:color w:val="000000"/>
+          <w:sz w:val="27"/>
+          <w:szCs w:val="27"/>
+        </w:rPr>
+      </w:pPr>
+      <w:r>
+        <w:rPr>
+          <w:rFonts w:ascii="Times New Roman" w:eastAsia="Times New Roman" w:hAnsi="Times New Roman" w:cs="Times New Roman"/>
+          <w:b/>
+          <w:bCs/>
+          <w:color w:val="00B050"/>
+          <w:sz w:val="24"/>
+          <w:szCs w:val="24"/>
+        </w:rPr>
+        <w:t>Ok -&gt;</w:t>
+      </w:r>
+      <w:r>
+        <w:rPr>
+          <w:rFonts w:ascii="Times New Roman" w:eastAsia="Times New Roman" w:hAnsi="Times New Roman" w:cs="Times New Roman"/>
+          <w:color w:val="00B050"/>
+          <w:sz w:val="24"/>
+          <w:szCs w:val="24"/>
+        </w:rPr>
+        <w:t xml:space="preserve"> </w:t>
+      </w:r>
+      <w:r>
+        <w:rPr>
+          <w:rFonts w:ascii="Times New Roman" w:eastAsia="Times New Roman" w:hAnsi="Times New Roman" w:cs="Times New Roman"/>
+          <w:color w:val="000000"/>
+          <w:sz w:val="27"/>
+          <w:szCs w:val="27"/>
+        </w:rPr>
+        <w:t xml:space="preserve">11) Volume —&gt; # </w:t>
+      </w:r>
+      <w:proofErr w:type="spellStart"/>
+      <w:r>
+        <w:rPr>
+          <w:rFonts w:ascii="Times New Roman" w:eastAsia="Times New Roman" w:hAnsi="Times New Roman" w:cs="Times New Roman"/>
+          <w:color w:val="000000"/>
+          <w:sz w:val="27"/>
+          <w:szCs w:val="27"/>
+        </w:rPr>
+        <w:t>Units</w:t>
+      </w:r>
+      <w:proofErr w:type="spellEnd"/>
+    </w:p>
+    <w:p>
+      <w:pPr>
+        <w:spacing w:after="0" w:line="240" w:lineRule="auto"/>
+        <w:rPr>
+          <w:rFonts w:ascii="Times New Roman" w:eastAsia="Times New Roman" w:hAnsi="Times New Roman" w:cs="Times New Roman"/>
+          <w:color w:val="000000"/>
+          <w:sz w:val="27"/>
+          <w:szCs w:val="27"/>
+        </w:rPr>
+      </w:pPr>
+      <w:r>
+        <w:rPr>
+          <w:rFonts w:ascii="Times New Roman" w:eastAsia="Times New Roman" w:hAnsi="Times New Roman" w:cs="Times New Roman"/>
+          <w:color w:val="000000"/>
+          <w:sz w:val="27"/>
+          <w:szCs w:val="27"/>
+        </w:rPr>
+        <w:t>12) Confirmation inputs</w:t>
+      </w:r>
+    </w:p>
+    <w:p>
+      <w:pPr>
+        <w:spacing w:after="0" w:line="240" w:lineRule="auto"/>
+        <w:rPr>
+          <w:rFonts w:ascii="Times New Roman" w:eastAsia="Times New Roman" w:hAnsi="Times New Roman" w:cs="Times New Roman"/>
+          <w:color w:val="000000"/>
+          <w:sz w:val="27"/>
+          <w:szCs w:val="27"/>
+        </w:rPr>
+      </w:pPr>
+      <w:r>
+        <w:rPr>
+          <w:rFonts w:ascii="Times New Roman" w:eastAsia="Times New Roman" w:hAnsi="Times New Roman" w:cs="Times New Roman"/>
+          <w:color w:val="000000"/>
+          <w:sz w:val="27"/>
+          <w:szCs w:val="27"/>
+        </w:rPr>
+        <w:t>- Confirmation par UC/ Overlay</w:t>
+      </w:r>
+    </w:p>
+    <w:p>
+      <w:pPr>
+        <w:spacing w:after="0" w:line="240" w:lineRule="auto"/>
+        <w:rPr>
+          <w:rFonts w:ascii="Times New Roman" w:eastAsia="Times New Roman" w:hAnsi="Times New Roman" w:cs="Times New Roman"/>
+          <w:color w:val="000000"/>
+          <w:sz w:val="27"/>
+          <w:szCs w:val="27"/>
+        </w:rPr>
+      </w:pPr>
+      <w:r>
+        <w:rPr>
+          <w:rFonts w:ascii="Times New Roman" w:eastAsia="Times New Roman" w:hAnsi="Times New Roman" w:cs="Times New Roman"/>
+          <w:color w:val="000000"/>
+          <w:sz w:val="27"/>
+          <w:szCs w:val="27"/>
+        </w:rPr>
+        <w:t xml:space="preserve">- ON </w:t>
+      </w:r>
+      <w:proofErr w:type="gramStart"/>
+      <w:r>
+        <w:rPr>
+          <w:rFonts w:ascii="Times New Roman" w:eastAsia="Times New Roman" w:hAnsi="Times New Roman" w:cs="Times New Roman"/>
+          <w:color w:val="000000"/>
+          <w:sz w:val="27"/>
+          <w:szCs w:val="27"/>
+        </w:rPr>
+        <w:t xml:space="preserve">ne </w:t>
+      </w:r>
+      <w:proofErr w:type="spellStart"/>
+      <w:r>
+        <w:rPr>
+          <w:rFonts w:ascii="Times New Roman" w:eastAsia="Times New Roman" w:hAnsi="Times New Roman" w:cs="Times New Roman"/>
+          <w:color w:val="000000"/>
+          <w:sz w:val="27"/>
+          <w:szCs w:val="27"/>
+        </w:rPr>
+        <w:t>eut</w:t>
+      </w:r>
+      <w:proofErr w:type="spellEnd"/>
+      <w:proofErr w:type="gramEnd"/>
+      <w:r>
+        <w:rPr>
+          <w:rFonts w:ascii="Times New Roman" w:eastAsia="Times New Roman" w:hAnsi="Times New Roman" w:cs="Times New Roman"/>
+          <w:color w:val="000000"/>
+          <w:sz w:val="27"/>
+          <w:szCs w:val="27"/>
+        </w:rPr>
+        <w:t xml:space="preserve"> calculer que si Confirmation OK pour chaque UC ou Overlay</w:t>
+      </w:r>
+    </w:p>
+    <w:p>
+      <w:pPr>
+        <w:spacing w:after="0" w:line="240" w:lineRule="auto"/>
+        <w:rPr>
+          <w:rFonts w:ascii="Times New Roman" w:eastAsia="Times New Roman" w:hAnsi="Times New Roman" w:cs="Times New Roman"/>
+          <w:color w:val="000000"/>
+          <w:sz w:val="27"/>
+          <w:szCs w:val="27"/>
+        </w:rPr>
+      </w:pPr>
+      <w:r>
+        <w:rPr>
+          <w:rFonts w:ascii="Times New Roman" w:eastAsia="Times New Roman" w:hAnsi="Times New Roman" w:cs="Times New Roman"/>
+          <w:color w:val="000000"/>
+          <w:sz w:val="27"/>
+          <w:szCs w:val="27"/>
+        </w:rPr>
+        <w:t xml:space="preserve">13) </w:t>
+      </w:r>
+      <w:proofErr w:type="spellStart"/>
+      <w:r>
+        <w:rPr>
+          <w:rFonts w:ascii="Times New Roman" w:eastAsia="Times New Roman" w:hAnsi="Times New Roman" w:cs="Times New Roman"/>
+          <w:color w:val="000000"/>
+          <w:sz w:val="27"/>
+          <w:szCs w:val="27"/>
+        </w:rPr>
+        <w:t>EXport</w:t>
+      </w:r>
+      <w:proofErr w:type="spellEnd"/>
+      <w:r>
+        <w:rPr>
+          <w:rFonts w:ascii="Times New Roman" w:eastAsia="Times New Roman" w:hAnsi="Times New Roman" w:cs="Times New Roman"/>
+          <w:color w:val="000000"/>
+          <w:sz w:val="27"/>
+          <w:szCs w:val="27"/>
+        </w:rPr>
+        <w:t xml:space="preserve"> des </w:t>
+      </w:r>
+      <w:proofErr w:type="spellStart"/>
+      <w:r>
+        <w:rPr>
+          <w:rFonts w:ascii="Times New Roman" w:eastAsia="Times New Roman" w:hAnsi="Times New Roman" w:cs="Times New Roman"/>
+          <w:color w:val="000000"/>
+          <w:sz w:val="27"/>
+          <w:szCs w:val="27"/>
+        </w:rPr>
+        <w:t>dashboard</w:t>
+      </w:r>
+      <w:proofErr w:type="spellEnd"/>
+      <w:r>
+        <w:rPr>
+          <w:rFonts w:ascii="Times New Roman" w:eastAsia="Times New Roman" w:hAnsi="Times New Roman" w:cs="Times New Roman"/>
+          <w:color w:val="000000"/>
+          <w:sz w:val="27"/>
+          <w:szCs w:val="27"/>
+        </w:rPr>
+        <w:t xml:space="preserve"> </w:t>
+      </w:r>
+      <w:proofErr w:type="spellStart"/>
+      <w:r>
+        <w:rPr>
+          <w:rFonts w:ascii="Times New Roman" w:eastAsia="Times New Roman" w:hAnsi="Times New Roman" w:cs="Times New Roman"/>
+          <w:color w:val="000000"/>
+          <w:sz w:val="27"/>
+          <w:szCs w:val="27"/>
+        </w:rPr>
+        <w:t>ves</w:t>
+      </w:r>
+      <w:proofErr w:type="spellEnd"/>
+      <w:r>
+        <w:rPr>
+          <w:rFonts w:ascii="Times New Roman" w:eastAsia="Times New Roman" w:hAnsi="Times New Roman" w:cs="Times New Roman"/>
+          <w:color w:val="000000"/>
+          <w:sz w:val="27"/>
+          <w:szCs w:val="27"/>
+        </w:rPr>
+        <w:t xml:space="preserve"> </w:t>
+      </w:r>
+      <w:proofErr w:type="spellStart"/>
+      <w:r>
+        <w:rPr>
+          <w:rFonts w:ascii="Times New Roman" w:eastAsia="Times New Roman" w:hAnsi="Times New Roman" w:cs="Times New Roman"/>
+          <w:color w:val="000000"/>
+          <w:sz w:val="27"/>
+          <w:szCs w:val="27"/>
+        </w:rPr>
+        <w:t>excel</w:t>
+      </w:r>
+      <w:proofErr w:type="spellEnd"/>
+    </w:p>
+    <w:p>
+      <w:pPr>
+        <w:spacing w:after="0" w:line="240" w:lineRule="auto"/>
+        <w:rPr>
+          <w:rFonts w:ascii="Times New Roman" w:eastAsia="Times New Roman" w:hAnsi="Times New Roman" w:cs="Times New Roman"/>
+          <w:color w:val="000000"/>
+          <w:sz w:val="27"/>
+          <w:szCs w:val="27"/>
+        </w:rPr>
+      </w:pPr>
+      <w:r>
+        <w:rPr>
+          <w:rFonts w:ascii="Times New Roman" w:eastAsia="Times New Roman" w:hAnsi="Times New Roman" w:cs="Times New Roman"/>
+          <w:color w:val="000000"/>
+          <w:sz w:val="27"/>
+          <w:szCs w:val="27"/>
+        </w:rPr>
+        <w:t>14) Graphs sous tableaux Par catégorie avec détails insérés dans le graphe</w:t>
+      </w:r>
+    </w:p>
+    <w:p>
+      <w:pPr>
+        <w:spacing w:after="0" w:line="240" w:lineRule="auto"/>
+        <w:rPr>
+          <w:rFonts w:ascii="Times New Roman" w:eastAsia="Times New Roman" w:hAnsi="Times New Roman" w:cs="Times New Roman"/>
+          <w:color w:val="000000"/>
+          <w:sz w:val="27"/>
+          <w:szCs w:val="27"/>
+        </w:rPr>
+      </w:pPr>
+      <w:r>
+        <w:rPr>
+          <w:rFonts w:ascii="Times New Roman" w:eastAsia="Times New Roman" w:hAnsi="Times New Roman" w:cs="Times New Roman"/>
+          <w:color w:val="000000"/>
+          <w:sz w:val="27"/>
+          <w:szCs w:val="27"/>
+        </w:rPr>
+        <w:t xml:space="preserve">15) Customer </w:t>
+      </w:r>
+      <w:proofErr w:type="spellStart"/>
+      <w:r>
+        <w:rPr>
+          <w:rFonts w:ascii="Times New Roman" w:eastAsia="Times New Roman" w:hAnsi="Times New Roman" w:cs="Times New Roman"/>
+          <w:color w:val="000000"/>
+          <w:sz w:val="27"/>
+          <w:szCs w:val="27"/>
+        </w:rPr>
+        <w:t>side</w:t>
+      </w:r>
+      <w:proofErr w:type="spellEnd"/>
+      <w:r>
+        <w:rPr>
+          <w:rFonts w:ascii="Times New Roman" w:eastAsia="Times New Roman" w:hAnsi="Times New Roman" w:cs="Times New Roman"/>
+          <w:color w:val="000000"/>
+          <w:sz w:val="27"/>
+          <w:szCs w:val="27"/>
+        </w:rPr>
+        <w:t xml:space="preserve"> Capex/ Des/Opex —&gt; Rajouter en hait grisés non modifiable ce qui vient </w:t>
+      </w:r>
+      <w:proofErr w:type="gramStart"/>
+      <w:r>
+        <w:rPr>
+          <w:rFonts w:ascii="Times New Roman" w:eastAsia="Times New Roman" w:hAnsi="Times New Roman" w:cs="Times New Roman"/>
+          <w:color w:val="000000"/>
+          <w:sz w:val="27"/>
+          <w:szCs w:val="27"/>
+        </w:rPr>
+        <w:t>du fournisseurs</w:t>
+      </w:r>
+      <w:proofErr w:type="gramEnd"/>
+      <w:r>
+        <w:rPr>
+          <w:rFonts w:ascii="Times New Roman" w:eastAsia="Times New Roman" w:hAnsi="Times New Roman" w:cs="Times New Roman"/>
+          <w:color w:val="000000"/>
+          <w:sz w:val="27"/>
+          <w:szCs w:val="27"/>
+        </w:rPr>
+        <w:t> </w:t>
+      </w:r>
+    </w:p>
+    <w:p>
+      <w:pPr>
+        <w:spacing w:after="0" w:line="240" w:lineRule="auto"/>
+        <w:rPr>
+          <w:rFonts w:ascii="Times New Roman" w:eastAsia="Times New Roman" w:hAnsi="Times New Roman" w:cs="Times New Roman"/>
+          <w:color w:val="000000"/>
+          <w:sz w:val="27"/>
+          <w:szCs w:val="27"/>
+        </w:rPr>
+      </w:pPr>
+      <w:r>
+        <w:rPr>
+          <w:rFonts w:ascii="Times New Roman" w:eastAsia="Times New Roman" w:hAnsi="Times New Roman" w:cs="Times New Roman"/>
+          <w:color w:val="000000"/>
+          <w:sz w:val="27"/>
+          <w:szCs w:val="27"/>
+        </w:rPr>
+        <w:t>16) Customer—&gt; Revenue —&gt; UC revenues</w:t>
+      </w:r>
+    </w:p>
+    <w:p>
+      <w:pPr>
+        <w:spacing w:after="0" w:line="240" w:lineRule="auto"/>
+        <w:rPr>
+          <w:rFonts w:ascii="Times New Roman" w:eastAsia="Times New Roman" w:hAnsi="Times New Roman" w:cs="Times New Roman"/>
+          <w:color w:val="000000"/>
+          <w:sz w:val="27"/>
+          <w:szCs w:val="27"/>
+        </w:rPr>
+      </w:pPr>
+      <w:r>
+        <w:rPr>
+          <w:rFonts w:ascii="Times New Roman" w:eastAsia="Times New Roman" w:hAnsi="Times New Roman" w:cs="Times New Roman"/>
+          <w:color w:val="000000"/>
+          <w:sz w:val="27"/>
+          <w:szCs w:val="27"/>
+        </w:rPr>
+        <w:t>17)  </w:t>
+      </w:r>
+      <w:proofErr w:type="spellStart"/>
+      <w:r>
+        <w:rPr>
+          <w:rFonts w:ascii="Times New Roman" w:eastAsia="Times New Roman" w:hAnsi="Times New Roman" w:cs="Times New Roman"/>
+          <w:color w:val="000000"/>
+          <w:sz w:val="27"/>
+          <w:szCs w:val="27"/>
+        </w:rPr>
+        <w:t>MOde</w:t>
+      </w:r>
+      <w:proofErr w:type="spellEnd"/>
+      <w:r>
+        <w:rPr>
+          <w:rFonts w:ascii="Times New Roman" w:eastAsia="Times New Roman" w:hAnsi="Times New Roman" w:cs="Times New Roman"/>
+          <w:color w:val="000000"/>
+          <w:sz w:val="27"/>
+          <w:szCs w:val="27"/>
+        </w:rPr>
+        <w:t xml:space="preserve"> de calcul des revenus et frais de pépiement, capiez et opérations —&gt; Formule Excel </w:t>
+      </w:r>
+    </w:p>
+    <w:p>
+      <w:pPr>
+        <w:spacing w:after="0" w:line="240" w:lineRule="auto"/>
+        <w:rPr>
+          <w:rFonts w:ascii="Times New Roman" w:eastAsia="Times New Roman" w:hAnsi="Times New Roman" w:cs="Times New Roman"/>
+          <w:color w:val="000000"/>
+          <w:sz w:val="27"/>
+          <w:szCs w:val="27"/>
+          <w:lang w:val="en-GB"/>
+        </w:rPr>
+      </w:pPr>
+      <w:r>
+        <w:rPr>
+          <w:rFonts w:ascii="Times New Roman" w:eastAsia="Times New Roman" w:hAnsi="Times New Roman" w:cs="Times New Roman"/>
+          <w:color w:val="000000"/>
+          <w:sz w:val="27"/>
+          <w:szCs w:val="27"/>
+          <w:lang w:val="en-GB"/>
+        </w:rPr>
+        <w:t xml:space="preserve">18) </w:t>
+      </w:r>
+      <w:proofErr w:type="spellStart"/>
+      <w:r>
+        <w:rPr>
+          <w:rFonts w:ascii="Times New Roman" w:eastAsia="Times New Roman" w:hAnsi="Times New Roman" w:cs="Times New Roman"/>
+          <w:color w:val="000000"/>
+          <w:sz w:val="27"/>
+          <w:szCs w:val="27"/>
+          <w:lang w:val="en-GB"/>
+        </w:rPr>
+        <w:t>Rajouter</w:t>
+      </w:r>
+      <w:proofErr w:type="spellEnd"/>
+      <w:r>
+        <w:rPr>
+          <w:rFonts w:ascii="Times New Roman" w:eastAsia="Times New Roman" w:hAnsi="Times New Roman" w:cs="Times New Roman"/>
+          <w:color w:val="000000"/>
+          <w:sz w:val="27"/>
+          <w:szCs w:val="27"/>
+          <w:lang w:val="en-GB"/>
+        </w:rPr>
+        <w:t xml:space="preserve"> le schedule de Cash releasing benefits</w:t>
+      </w:r>
+    </w:p>
+    <w:p>
+      <w:pPr>
+        <w:spacing w:after="0" w:line="240" w:lineRule="auto"/>
+        <w:rPr>
+          <w:rFonts w:ascii="Times New Roman" w:eastAsia="Times New Roman" w:hAnsi="Times New Roman" w:cs="Times New Roman"/>
+          <w:color w:val="000000"/>
+          <w:sz w:val="27"/>
+          <w:szCs w:val="27"/>
+          <w:lang w:val="en-GB"/>
+        </w:rPr>
+      </w:pPr>
+      <w:r>
+        <w:rPr>
+          <w:rFonts w:ascii="Times New Roman" w:eastAsia="Times New Roman" w:hAnsi="Times New Roman" w:cs="Times New Roman"/>
+          <w:color w:val="000000"/>
+          <w:sz w:val="27"/>
+          <w:szCs w:val="27"/>
+          <w:lang w:val="en-GB"/>
+        </w:rPr>
+        <w:t>Start of CBR</w:t>
+      </w:r>
+    </w:p>
+    <w:p>
+      <w:pPr>
+        <w:spacing w:after="0" w:line="240" w:lineRule="auto"/>
+        <w:rPr>
+          <w:rFonts w:ascii="Times New Roman" w:eastAsia="Times New Roman" w:hAnsi="Times New Roman" w:cs="Times New Roman"/>
+          <w:color w:val="000000"/>
+          <w:sz w:val="27"/>
+          <w:szCs w:val="27"/>
+          <w:lang w:val="en-GB"/>
+        </w:rPr>
+      </w:pPr>
+      <w:r>
+        <w:rPr>
+          <w:rFonts w:ascii="Times New Roman" w:eastAsia="Times New Roman" w:hAnsi="Times New Roman" w:cs="Times New Roman"/>
+          <w:color w:val="000000"/>
+          <w:sz w:val="27"/>
+          <w:szCs w:val="27"/>
+          <w:lang w:val="en-GB"/>
+        </w:rPr>
+        <w:t># Ramps UP</w:t>
+      </w:r>
+    </w:p>
+    <w:p>
+      <w:pPr>
+        <w:spacing w:after="0" w:line="240" w:lineRule="auto"/>
+        <w:rPr>
+          <w:rFonts w:ascii="Times New Roman" w:eastAsia="Times New Roman" w:hAnsi="Times New Roman" w:cs="Times New Roman"/>
+          <w:color w:val="000000"/>
+          <w:sz w:val="27"/>
+          <w:szCs w:val="27"/>
+          <w:lang w:val="en-GB"/>
+        </w:rPr>
+      </w:pPr>
+      <w:r>
+        <w:rPr>
+          <w:rFonts w:ascii="Times New Roman" w:eastAsia="Times New Roman" w:hAnsi="Times New Roman" w:cs="Times New Roman"/>
+          <w:b/>
+          <w:bCs/>
+          <w:color w:val="00B050"/>
+          <w:sz w:val="24"/>
+          <w:szCs w:val="24"/>
+          <w:lang w:val="en-GB"/>
+        </w:rPr>
+        <w:t>Ok -&gt;</w:t>
+      </w:r>
+      <w:r>
+        <w:rPr>
+          <w:rFonts w:ascii="Times New Roman" w:eastAsia="Times New Roman" w:hAnsi="Times New Roman" w:cs="Times New Roman"/>
+          <w:color w:val="00B050"/>
+          <w:sz w:val="24"/>
+          <w:szCs w:val="24"/>
+          <w:lang w:val="en-GB"/>
+        </w:rPr>
+        <w:t xml:space="preserve"> </w:t>
+      </w:r>
+      <w:r>
+        <w:rPr>
+          <w:rFonts w:ascii="Times New Roman" w:eastAsia="Times New Roman" w:hAnsi="Times New Roman" w:cs="Times New Roman"/>
+          <w:color w:val="000000"/>
+          <w:sz w:val="27"/>
+          <w:szCs w:val="27"/>
+          <w:lang w:val="en-GB"/>
+        </w:rPr>
+        <w:t>19) Cash Releasing Benefits categories (</w:t>
+      </w:r>
+      <w:proofErr w:type="spellStart"/>
+      <w:r>
+        <w:rPr>
+          <w:rFonts w:ascii="Times New Roman" w:eastAsia="Times New Roman" w:hAnsi="Times New Roman" w:cs="Times New Roman"/>
+          <w:color w:val="000000"/>
+          <w:sz w:val="27"/>
+          <w:szCs w:val="27"/>
+          <w:lang w:val="en-GB"/>
+        </w:rPr>
+        <w:t>pareil</w:t>
+      </w:r>
+      <w:proofErr w:type="spellEnd"/>
+      <w:r>
+        <w:rPr>
+          <w:rFonts w:ascii="Times New Roman" w:eastAsia="Times New Roman" w:hAnsi="Times New Roman" w:cs="Times New Roman"/>
+          <w:color w:val="000000"/>
+          <w:sz w:val="27"/>
+          <w:szCs w:val="27"/>
+          <w:lang w:val="en-GB"/>
+        </w:rPr>
+        <w:t xml:space="preserve"> wider cash benefits) </w:t>
+      </w:r>
+    </w:p>
+    <w:p>
+      <w:pPr>
+        <w:spacing w:after="0" w:line="240" w:lineRule="auto"/>
+        <w:rPr>
+          <w:rFonts w:ascii="Times New Roman" w:eastAsia="Times New Roman" w:hAnsi="Times New Roman" w:cs="Times New Roman"/>
+          <w:color w:val="000000"/>
+          <w:sz w:val="27"/>
+          <w:szCs w:val="27"/>
+          <w:lang w:val="en-GB"/>
+        </w:rPr>
+      </w:pPr>
+      <w:r>
+        <w:rPr>
+          <w:rFonts w:ascii="Times New Roman" w:eastAsia="Times New Roman" w:hAnsi="Times New Roman" w:cs="Times New Roman"/>
+          <w:b/>
+          <w:bCs/>
+          <w:color w:val="00B050"/>
+          <w:sz w:val="24"/>
+          <w:szCs w:val="24"/>
+          <w:lang w:val="en-GB"/>
+        </w:rPr>
+        <w:t>Ok -&gt;</w:t>
+      </w:r>
+      <w:r>
+        <w:rPr>
+          <w:rFonts w:ascii="Times New Roman" w:eastAsia="Times New Roman" w:hAnsi="Times New Roman" w:cs="Times New Roman"/>
+          <w:color w:val="00B050"/>
+          <w:sz w:val="24"/>
+          <w:szCs w:val="24"/>
+          <w:lang w:val="en-GB"/>
+        </w:rPr>
+        <w:t xml:space="preserve"> </w:t>
+      </w:r>
+      <w:r>
+        <w:rPr>
+          <w:rFonts w:ascii="Times New Roman" w:eastAsia="Times New Roman" w:hAnsi="Times New Roman" w:cs="Times New Roman"/>
+          <w:color w:val="000000"/>
+          <w:sz w:val="27"/>
+          <w:szCs w:val="27"/>
+          <w:lang w:val="en-GB"/>
+        </w:rPr>
+        <w:t>Section 1/ Components</w:t>
+      </w:r>
+    </w:p>
+    <w:p>
+      <w:pPr>
+        <w:spacing w:after="0" w:line="240" w:lineRule="auto"/>
+        <w:ind w:left="708"/>
+        <w:rPr>
+          <w:rFonts w:ascii="Times New Roman" w:eastAsia="Times New Roman" w:hAnsi="Times New Roman" w:cs="Times New Roman"/>
+          <w:color w:val="000000"/>
+          <w:sz w:val="27"/>
+          <w:szCs w:val="27"/>
+          <w:lang w:val="en-GB"/>
+        </w:rPr>
+      </w:pPr>
+      <w:r>
+        <w:rPr>
+          <w:rFonts w:ascii="Times New Roman" w:eastAsia="Times New Roman" w:hAnsi="Times New Roman" w:cs="Times New Roman"/>
+          <w:color w:val="000000"/>
+          <w:sz w:val="27"/>
+          <w:szCs w:val="27"/>
+          <w:lang w:val="en-GB"/>
+        </w:rPr>
+        <w:t>- Item</w:t>
+      </w:r>
+    </w:p>
+    <w:p>
+      <w:pPr>
+        <w:spacing w:after="0" w:line="240" w:lineRule="auto"/>
+        <w:ind w:left="708"/>
+        <w:rPr>
+          <w:rFonts w:ascii="Times New Roman" w:eastAsia="Times New Roman" w:hAnsi="Times New Roman" w:cs="Times New Roman"/>
+          <w:color w:val="000000"/>
+          <w:sz w:val="27"/>
+          <w:szCs w:val="27"/>
+          <w:lang w:val="en-GB"/>
+        </w:rPr>
+      </w:pPr>
+      <w:r>
+        <w:rPr>
+          <w:rFonts w:ascii="Times New Roman" w:eastAsia="Times New Roman" w:hAnsi="Times New Roman" w:cs="Times New Roman"/>
+          <w:color w:val="000000"/>
+          <w:sz w:val="27"/>
+          <w:szCs w:val="27"/>
+          <w:lang w:val="en-GB"/>
+        </w:rPr>
+        <w:t>- U</w:t>
+      </w:r>
+      <w:r>
+        <w:rPr>
+          <w:rFonts w:ascii="Times New Roman" w:eastAsia="Times New Roman" w:hAnsi="Times New Roman" w:cs="Times New Roman"/>
+          <w:color w:val="000000"/>
+          <w:sz w:val="27"/>
+          <w:szCs w:val="27"/>
+          <w:lang w:val="en-GB"/>
+        </w:rPr>
+        <w:t>n</w:t>
+      </w:r>
+      <w:r>
+        <w:rPr>
+          <w:rFonts w:ascii="Times New Roman" w:eastAsia="Times New Roman" w:hAnsi="Times New Roman" w:cs="Times New Roman"/>
+          <w:color w:val="000000"/>
+          <w:sz w:val="27"/>
+          <w:szCs w:val="27"/>
+          <w:lang w:val="en-GB"/>
+        </w:rPr>
+        <w:t>it </w:t>
+      </w:r>
+    </w:p>
+    <w:p>
+      <w:pPr>
+        <w:spacing w:after="0" w:line="240" w:lineRule="auto"/>
+        <w:ind w:left="708"/>
+        <w:rPr>
+          <w:rFonts w:ascii="Times New Roman" w:eastAsia="Times New Roman" w:hAnsi="Times New Roman" w:cs="Times New Roman"/>
+          <w:color w:val="000000"/>
+          <w:sz w:val="27"/>
+          <w:szCs w:val="27"/>
+          <w:lang w:val="en-GB"/>
+        </w:rPr>
+      </w:pPr>
+    </w:p>
+    <w:p>
+      <w:pPr>
+        <w:spacing w:after="0" w:line="240" w:lineRule="auto"/>
+        <w:rPr>
+          <w:rFonts w:ascii="Times New Roman" w:eastAsia="Times New Roman" w:hAnsi="Times New Roman" w:cs="Times New Roman"/>
+          <w:color w:val="000000"/>
+          <w:sz w:val="27"/>
+          <w:szCs w:val="27"/>
+          <w:lang w:val="en-GB"/>
+        </w:rPr>
+      </w:pPr>
+      <w:r>
+        <w:rPr>
+          <w:rFonts w:ascii="Times New Roman" w:eastAsia="Times New Roman" w:hAnsi="Times New Roman" w:cs="Times New Roman"/>
+          <w:b/>
+          <w:bCs/>
+          <w:color w:val="00B050"/>
+          <w:sz w:val="24"/>
+          <w:szCs w:val="24"/>
+        </w:rPr>
+        <w:t>Ok -&gt;</w:t>
+      </w:r>
+      <w:r>
+        <w:rPr>
+          <w:rFonts w:ascii="Times New Roman" w:eastAsia="Times New Roman" w:hAnsi="Times New Roman" w:cs="Times New Roman"/>
+          <w:color w:val="00B050"/>
+          <w:sz w:val="24"/>
+          <w:szCs w:val="24"/>
+        </w:rPr>
+        <w:t xml:space="preserve"> </w:t>
+      </w:r>
+      <w:r>
+        <w:rPr>
+          <w:rFonts w:ascii="Times New Roman" w:eastAsia="Times New Roman" w:hAnsi="Times New Roman" w:cs="Times New Roman"/>
+          <w:color w:val="000000"/>
+          <w:sz w:val="27"/>
+          <w:szCs w:val="27"/>
+          <w:lang w:val="en-GB"/>
+        </w:rPr>
+        <w:t xml:space="preserve">Section </w:t>
+      </w:r>
+      <w:proofErr w:type="gramStart"/>
+      <w:r>
+        <w:rPr>
+          <w:rFonts w:ascii="Times New Roman" w:eastAsia="Times New Roman" w:hAnsi="Times New Roman" w:cs="Times New Roman"/>
+          <w:color w:val="000000"/>
+          <w:sz w:val="27"/>
+          <w:szCs w:val="27"/>
+          <w:lang w:val="en-GB"/>
+        </w:rPr>
+        <w:t>2:</w:t>
+      </w:r>
+      <w:proofErr w:type="gramEnd"/>
+      <w:r>
+        <w:rPr>
+          <w:rFonts w:ascii="Times New Roman" w:eastAsia="Times New Roman" w:hAnsi="Times New Roman" w:cs="Times New Roman"/>
+          <w:color w:val="000000"/>
+          <w:sz w:val="27"/>
+          <w:szCs w:val="27"/>
+          <w:lang w:val="en-GB"/>
+        </w:rPr>
+        <w:t xml:space="preserve"> Baseline</w:t>
+      </w:r>
+    </w:p>
+    <w:p>
+      <w:pPr>
+        <w:spacing w:after="0" w:line="240" w:lineRule="auto"/>
+        <w:ind w:left="708"/>
+        <w:rPr>
+          <w:rFonts w:ascii="Times New Roman" w:eastAsia="Times New Roman" w:hAnsi="Times New Roman" w:cs="Times New Roman"/>
+          <w:color w:val="000000"/>
+          <w:sz w:val="27"/>
+          <w:szCs w:val="27"/>
+          <w:lang w:val="en-GB"/>
+        </w:rPr>
+      </w:pPr>
+      <w:r>
+        <w:rPr>
+          <w:rFonts w:ascii="Times New Roman" w:eastAsia="Times New Roman" w:hAnsi="Times New Roman" w:cs="Times New Roman"/>
+          <w:color w:val="000000"/>
+          <w:sz w:val="27"/>
+          <w:szCs w:val="27"/>
+          <w:lang w:val="en-GB"/>
+        </w:rPr>
+        <w:t>- Cost / Unit </w:t>
+      </w:r>
+    </w:p>
+    <w:p>
+      <w:pPr>
+        <w:spacing w:after="0" w:line="240" w:lineRule="auto"/>
+        <w:ind w:left="708"/>
+        <w:rPr>
+          <w:rFonts w:ascii="Times New Roman" w:eastAsia="Times New Roman" w:hAnsi="Times New Roman" w:cs="Times New Roman"/>
+          <w:color w:val="000000"/>
+          <w:sz w:val="27"/>
+          <w:szCs w:val="27"/>
+          <w:lang w:val="en-GB"/>
+        </w:rPr>
+      </w:pPr>
+      <w:r>
+        <w:rPr>
+          <w:rFonts w:ascii="Times New Roman" w:eastAsia="Times New Roman" w:hAnsi="Times New Roman" w:cs="Times New Roman"/>
+          <w:color w:val="000000"/>
+          <w:sz w:val="27"/>
+          <w:szCs w:val="27"/>
+          <w:lang w:val="en-GB"/>
+        </w:rPr>
+        <w:t>- Evolution cost per unit / Year</w:t>
+      </w:r>
+    </w:p>
+    <w:p>
+      <w:pPr>
+        <w:spacing w:after="0" w:line="240" w:lineRule="auto"/>
+        <w:ind w:left="708"/>
+        <w:rPr>
+          <w:rFonts w:ascii="Times New Roman" w:eastAsia="Times New Roman" w:hAnsi="Times New Roman" w:cs="Times New Roman"/>
+          <w:color w:val="000000"/>
+          <w:sz w:val="27"/>
+          <w:szCs w:val="27"/>
+        </w:rPr>
+      </w:pPr>
+      <w:r>
+        <w:rPr>
+          <w:rFonts w:ascii="Times New Roman" w:eastAsia="Times New Roman" w:hAnsi="Times New Roman" w:cs="Times New Roman"/>
+          <w:color w:val="000000"/>
+          <w:sz w:val="27"/>
+          <w:szCs w:val="27"/>
+        </w:rPr>
+        <w:t xml:space="preserve">- Volume / </w:t>
+      </w:r>
+      <w:proofErr w:type="spellStart"/>
+      <w:r>
+        <w:rPr>
+          <w:rFonts w:ascii="Times New Roman" w:eastAsia="Times New Roman" w:hAnsi="Times New Roman" w:cs="Times New Roman"/>
+          <w:color w:val="000000"/>
+          <w:sz w:val="27"/>
+          <w:szCs w:val="27"/>
+        </w:rPr>
+        <w:t>month</w:t>
+      </w:r>
+      <w:proofErr w:type="spellEnd"/>
+    </w:p>
+    <w:p>
+      <w:pPr>
+        <w:spacing w:after="0" w:line="240" w:lineRule="auto"/>
+        <w:ind w:left="708"/>
+        <w:rPr>
+          <w:rFonts w:ascii="Times New Roman" w:eastAsia="Times New Roman" w:hAnsi="Times New Roman" w:cs="Times New Roman"/>
+          <w:color w:val="000000"/>
+          <w:sz w:val="27"/>
+          <w:szCs w:val="27"/>
+        </w:rPr>
+      </w:pPr>
+      <w:r>
+        <w:rPr>
+          <w:rFonts w:ascii="Times New Roman" w:eastAsia="Times New Roman" w:hAnsi="Times New Roman" w:cs="Times New Roman"/>
+          <w:color w:val="000000"/>
+          <w:sz w:val="27"/>
+          <w:szCs w:val="27"/>
+        </w:rPr>
+        <w:t xml:space="preserve">- Evolution Volume / </w:t>
+      </w:r>
+      <w:proofErr w:type="spellStart"/>
+      <w:r>
+        <w:rPr>
+          <w:rFonts w:ascii="Times New Roman" w:eastAsia="Times New Roman" w:hAnsi="Times New Roman" w:cs="Times New Roman"/>
+          <w:color w:val="000000"/>
+          <w:sz w:val="27"/>
+          <w:szCs w:val="27"/>
+        </w:rPr>
+        <w:t>heart</w:t>
+      </w:r>
+      <w:proofErr w:type="spellEnd"/>
+    </w:p>
+    <w:p>
+      <w:pPr>
+        <w:spacing w:after="0" w:line="240" w:lineRule="auto"/>
+        <w:rPr>
+          <w:rFonts w:ascii="Times New Roman" w:eastAsia="Times New Roman" w:hAnsi="Times New Roman" w:cs="Times New Roman"/>
+          <w:color w:val="000000"/>
+          <w:sz w:val="27"/>
+          <w:szCs w:val="27"/>
+        </w:rPr>
+      </w:pPr>
+      <w:r>
+        <w:rPr>
+          <w:rFonts w:ascii="Times New Roman" w:eastAsia="Times New Roman" w:hAnsi="Times New Roman" w:cs="Times New Roman"/>
+          <w:b/>
+          <w:bCs/>
+          <w:color w:val="00B050"/>
+          <w:sz w:val="24"/>
+          <w:szCs w:val="24"/>
+        </w:rPr>
+        <w:t>Ok -&gt;</w:t>
+      </w:r>
+      <w:r>
+        <w:rPr>
+          <w:rFonts w:ascii="Times New Roman" w:eastAsia="Times New Roman" w:hAnsi="Times New Roman" w:cs="Times New Roman"/>
+          <w:color w:val="00B050"/>
+          <w:sz w:val="24"/>
+          <w:szCs w:val="24"/>
+        </w:rPr>
+        <w:t xml:space="preserve"> </w:t>
+      </w:r>
+      <w:r>
+        <w:rPr>
+          <w:rFonts w:ascii="Times New Roman" w:eastAsia="Times New Roman" w:hAnsi="Times New Roman" w:cs="Times New Roman"/>
+          <w:color w:val="000000"/>
+          <w:sz w:val="27"/>
+          <w:szCs w:val="27"/>
+        </w:rPr>
+        <w:t xml:space="preserve">Section </w:t>
+      </w:r>
+      <w:proofErr w:type="gramStart"/>
+      <w:r>
+        <w:rPr>
+          <w:rFonts w:ascii="Times New Roman" w:eastAsia="Times New Roman" w:hAnsi="Times New Roman" w:cs="Times New Roman"/>
+          <w:color w:val="000000"/>
+          <w:sz w:val="27"/>
+          <w:szCs w:val="27"/>
+        </w:rPr>
+        <w:t>3:</w:t>
+      </w:r>
+      <w:proofErr w:type="gramEnd"/>
+      <w:r>
+        <w:rPr>
+          <w:rFonts w:ascii="Times New Roman" w:eastAsia="Times New Roman" w:hAnsi="Times New Roman" w:cs="Times New Roman"/>
+          <w:color w:val="000000"/>
+          <w:sz w:val="27"/>
+          <w:szCs w:val="27"/>
+        </w:rPr>
+        <w:t xml:space="preserve"> Impact</w:t>
+      </w:r>
+    </w:p>
+    <w:p>
+      <w:pPr>
+        <w:spacing w:after="0" w:line="240" w:lineRule="auto"/>
+        <w:rPr>
+          <w:rFonts w:ascii="Times New Roman" w:eastAsia="Times New Roman" w:hAnsi="Times New Roman" w:cs="Times New Roman"/>
+          <w:color w:val="000000"/>
+          <w:sz w:val="27"/>
+          <w:szCs w:val="27"/>
+        </w:rPr>
+      </w:pPr>
+    </w:p>
+    <w:p>
+      <w:pPr>
+        <w:spacing w:after="0" w:line="240" w:lineRule="auto"/>
+        <w:ind w:left="708"/>
+        <w:rPr>
+          <w:rFonts w:ascii="Times New Roman" w:eastAsia="Times New Roman" w:hAnsi="Times New Roman" w:cs="Times New Roman"/>
+          <w:color w:val="000000"/>
+          <w:sz w:val="27"/>
+          <w:szCs w:val="27"/>
+        </w:rPr>
+      </w:pPr>
+      <w:r>
+        <w:rPr>
+          <w:rFonts w:ascii="Times New Roman" w:eastAsia="Times New Roman" w:hAnsi="Times New Roman" w:cs="Times New Roman"/>
+          <w:color w:val="000000"/>
+          <w:sz w:val="27"/>
+          <w:szCs w:val="27"/>
+        </w:rPr>
+        <w:t xml:space="preserve">- </w:t>
+      </w:r>
+      <w:proofErr w:type="spellStart"/>
+      <w:r>
+        <w:rPr>
+          <w:rFonts w:ascii="Times New Roman" w:eastAsia="Times New Roman" w:hAnsi="Times New Roman" w:cs="Times New Roman"/>
+          <w:color w:val="000000"/>
+          <w:sz w:val="27"/>
+          <w:szCs w:val="27"/>
+        </w:rPr>
+        <w:t>Units</w:t>
+      </w:r>
+      <w:proofErr w:type="spellEnd"/>
+      <w:r>
+        <w:rPr>
+          <w:rFonts w:ascii="Times New Roman" w:eastAsia="Times New Roman" w:hAnsi="Times New Roman" w:cs="Times New Roman"/>
+          <w:color w:val="000000"/>
+          <w:sz w:val="27"/>
+          <w:szCs w:val="27"/>
+        </w:rPr>
+        <w:t xml:space="preserve"> </w:t>
+      </w:r>
+      <w:proofErr w:type="spellStart"/>
+      <w:r>
+        <w:rPr>
+          <w:rFonts w:ascii="Times New Roman" w:eastAsia="Times New Roman" w:hAnsi="Times New Roman" w:cs="Times New Roman"/>
+          <w:color w:val="000000"/>
+          <w:sz w:val="27"/>
+          <w:szCs w:val="27"/>
+        </w:rPr>
+        <w:t>Cost</w:t>
+      </w:r>
+      <w:proofErr w:type="spellEnd"/>
+      <w:r>
+        <w:rPr>
+          <w:rFonts w:ascii="Times New Roman" w:eastAsia="Times New Roman" w:hAnsi="Times New Roman" w:cs="Times New Roman"/>
+          <w:color w:val="000000"/>
+          <w:sz w:val="27"/>
+          <w:szCs w:val="27"/>
+        </w:rPr>
+        <w:t xml:space="preserve"> change</w:t>
+      </w:r>
+    </w:p>
+    <w:p>
+      <w:pPr>
+        <w:spacing w:after="0" w:line="240" w:lineRule="auto"/>
+        <w:ind w:left="708"/>
+        <w:rPr>
+          <w:rFonts w:ascii="Times New Roman" w:eastAsia="Times New Roman" w:hAnsi="Times New Roman" w:cs="Times New Roman"/>
+          <w:color w:val="000000"/>
+          <w:sz w:val="27"/>
+          <w:szCs w:val="27"/>
+        </w:rPr>
+      </w:pPr>
+      <w:r>
+        <w:rPr>
+          <w:rFonts w:ascii="Times New Roman" w:eastAsia="Times New Roman" w:hAnsi="Times New Roman" w:cs="Times New Roman"/>
+          <w:color w:val="000000"/>
+          <w:sz w:val="27"/>
+          <w:szCs w:val="27"/>
+        </w:rPr>
+        <w:t>- Vol</w:t>
+      </w:r>
+      <w:r>
+        <w:rPr>
+          <w:rFonts w:ascii="Times New Roman" w:eastAsia="Times New Roman" w:hAnsi="Times New Roman" w:cs="Times New Roman"/>
+          <w:color w:val="000000"/>
+          <w:sz w:val="27"/>
+          <w:szCs w:val="27"/>
+        </w:rPr>
+        <w:t>u</w:t>
+      </w:r>
+      <w:r>
+        <w:rPr>
+          <w:rFonts w:ascii="Times New Roman" w:eastAsia="Times New Roman" w:hAnsi="Times New Roman" w:cs="Times New Roman"/>
+          <w:color w:val="000000"/>
+          <w:sz w:val="27"/>
+          <w:szCs w:val="27"/>
+        </w:rPr>
+        <w:t>me change</w:t>
+      </w:r>
+    </w:p>
+    <w:p>
+      <w:pPr>
+        <w:spacing w:after="0" w:line="240" w:lineRule="auto"/>
+        <w:rPr>
+          <w:rFonts w:ascii="Times New Roman" w:eastAsia="Times New Roman" w:hAnsi="Times New Roman" w:cs="Times New Roman"/>
+          <w:color w:val="000000"/>
+          <w:sz w:val="27"/>
+          <w:szCs w:val="27"/>
+        </w:rPr>
+      </w:pPr>
+    </w:p>
+    <w:p>
+      <w:pPr>
+        <w:spacing w:after="0" w:line="240" w:lineRule="auto"/>
+        <w:rPr>
+          <w:rFonts w:ascii="Times New Roman" w:eastAsia="Times New Roman" w:hAnsi="Times New Roman" w:cs="Times New Roman"/>
+          <w:color w:val="000000"/>
+          <w:sz w:val="27"/>
+          <w:szCs w:val="27"/>
+        </w:rPr>
+      </w:pPr>
+      <w:r>
+        <w:rPr>
+          <w:rFonts w:ascii="Times New Roman" w:eastAsia="Times New Roman" w:hAnsi="Times New Roman" w:cs="Times New Roman"/>
+          <w:b/>
+          <w:bCs/>
+          <w:color w:val="00B050"/>
+          <w:sz w:val="24"/>
+          <w:szCs w:val="24"/>
+        </w:rPr>
+        <w:lastRenderedPageBreak/>
+        <w:t>Ok -&gt;</w:t>
+      </w:r>
+      <w:r>
+        <w:rPr>
+          <w:rFonts w:ascii="Times New Roman" w:eastAsia="Times New Roman" w:hAnsi="Times New Roman" w:cs="Times New Roman"/>
+          <w:color w:val="00B050"/>
+          <w:sz w:val="24"/>
+          <w:szCs w:val="24"/>
+        </w:rPr>
+        <w:t xml:space="preserve"> </w:t>
+      </w:r>
+      <w:r>
+        <w:rPr>
+          <w:rFonts w:ascii="Times New Roman" w:eastAsia="Times New Roman" w:hAnsi="Times New Roman" w:cs="Times New Roman"/>
+          <w:color w:val="000000"/>
+          <w:sz w:val="27"/>
+          <w:szCs w:val="27"/>
+        </w:rPr>
+        <w:t>20) N</w:t>
+      </w:r>
+      <w:r>
+        <w:rPr>
+          <w:rFonts w:ascii="Times New Roman" w:eastAsia="Times New Roman" w:hAnsi="Times New Roman" w:cs="Times New Roman"/>
+          <w:color w:val="000000"/>
+          <w:sz w:val="27"/>
+          <w:szCs w:val="27"/>
+        </w:rPr>
+        <w:t>o</w:t>
+      </w:r>
+      <w:r>
+        <w:rPr>
+          <w:rFonts w:ascii="Times New Roman" w:eastAsia="Times New Roman" w:hAnsi="Times New Roman" w:cs="Times New Roman"/>
+          <w:color w:val="000000"/>
+          <w:sz w:val="27"/>
+          <w:szCs w:val="27"/>
+        </w:rPr>
+        <w:t xml:space="preserve">n quantifiable </w:t>
+      </w:r>
+      <w:proofErr w:type="spellStart"/>
+      <w:r>
+        <w:rPr>
+          <w:rFonts w:ascii="Times New Roman" w:eastAsia="Times New Roman" w:hAnsi="Times New Roman" w:cs="Times New Roman"/>
+          <w:color w:val="000000"/>
+          <w:sz w:val="27"/>
+          <w:szCs w:val="27"/>
+        </w:rPr>
+        <w:t>benefits</w:t>
+      </w:r>
+      <w:proofErr w:type="spellEnd"/>
+      <w:r>
+        <w:rPr>
+          <w:rFonts w:ascii="Times New Roman" w:eastAsia="Times New Roman" w:hAnsi="Times New Roman" w:cs="Times New Roman"/>
+          <w:color w:val="000000"/>
+          <w:sz w:val="27"/>
+          <w:szCs w:val="27"/>
+        </w:rPr>
+        <w:t> </w:t>
+      </w:r>
+    </w:p>
+    <w:p>
+      <w:pPr>
+        <w:spacing w:after="0" w:line="240" w:lineRule="auto"/>
+        <w:rPr>
+          <w:rFonts w:ascii="Times New Roman" w:eastAsia="Times New Roman" w:hAnsi="Times New Roman" w:cs="Times New Roman"/>
+          <w:color w:val="000000"/>
+          <w:sz w:val="27"/>
+          <w:szCs w:val="27"/>
+        </w:rPr>
+      </w:pPr>
+      <w:r>
+        <w:rPr>
+          <w:rFonts w:ascii="Times New Roman" w:eastAsia="Times New Roman" w:hAnsi="Times New Roman" w:cs="Times New Roman"/>
+          <w:b/>
+          <w:bCs/>
+          <w:color w:val="00B050"/>
+          <w:sz w:val="24"/>
+          <w:szCs w:val="24"/>
+        </w:rPr>
+        <w:t>Ok -&gt;</w:t>
+      </w:r>
+      <w:r>
+        <w:rPr>
+          <w:rFonts w:ascii="Times New Roman" w:eastAsia="Times New Roman" w:hAnsi="Times New Roman" w:cs="Times New Roman"/>
+          <w:color w:val="00B050"/>
+          <w:sz w:val="24"/>
+          <w:szCs w:val="24"/>
+        </w:rPr>
+        <w:t xml:space="preserve"> </w:t>
+      </w:r>
+      <w:r>
+        <w:rPr>
+          <w:rFonts w:ascii="Times New Roman" w:eastAsia="Times New Roman" w:hAnsi="Times New Roman" w:cs="Times New Roman"/>
+          <w:color w:val="000000"/>
+          <w:sz w:val="27"/>
+          <w:szCs w:val="27"/>
+        </w:rPr>
+        <w:t>Section 1/ Components</w:t>
+      </w:r>
+    </w:p>
+    <w:p>
+      <w:pPr>
+        <w:spacing w:after="0" w:line="240" w:lineRule="auto"/>
+        <w:rPr>
+          <w:rFonts w:ascii="Times New Roman" w:eastAsia="Times New Roman" w:hAnsi="Times New Roman" w:cs="Times New Roman"/>
+          <w:color w:val="000000"/>
+          <w:sz w:val="27"/>
+          <w:szCs w:val="27"/>
+        </w:rPr>
+      </w:pPr>
+      <w:r>
+        <w:rPr>
+          <w:rFonts w:ascii="Times New Roman" w:eastAsia="Times New Roman" w:hAnsi="Times New Roman" w:cs="Times New Roman"/>
+          <w:color w:val="000000"/>
+          <w:sz w:val="27"/>
+          <w:szCs w:val="27"/>
+        </w:rPr>
+        <w:t>- Item</w:t>
+      </w:r>
+    </w:p>
+    <w:p>
+      <w:pPr>
+        <w:spacing w:after="0" w:line="240" w:lineRule="auto"/>
+        <w:rPr>
+          <w:rFonts w:ascii="Times New Roman" w:eastAsia="Times New Roman" w:hAnsi="Times New Roman" w:cs="Times New Roman"/>
+          <w:color w:val="000000"/>
+          <w:sz w:val="27"/>
+          <w:szCs w:val="27"/>
+        </w:rPr>
+      </w:pPr>
+      <w:r>
+        <w:rPr>
+          <w:rFonts w:ascii="Times New Roman" w:eastAsia="Times New Roman" w:hAnsi="Times New Roman" w:cs="Times New Roman"/>
+          <w:color w:val="000000"/>
+          <w:sz w:val="27"/>
+          <w:szCs w:val="27"/>
+        </w:rPr>
+        <w:t>- U</w:t>
+      </w:r>
+      <w:r>
+        <w:rPr>
+          <w:rFonts w:ascii="Times New Roman" w:eastAsia="Times New Roman" w:hAnsi="Times New Roman" w:cs="Times New Roman"/>
+          <w:color w:val="000000"/>
+          <w:sz w:val="27"/>
+          <w:szCs w:val="27"/>
+        </w:rPr>
+        <w:t>n</w:t>
+      </w:r>
+      <w:r>
+        <w:rPr>
+          <w:rFonts w:ascii="Times New Roman" w:eastAsia="Times New Roman" w:hAnsi="Times New Roman" w:cs="Times New Roman"/>
+          <w:color w:val="000000"/>
+          <w:sz w:val="27"/>
+          <w:szCs w:val="27"/>
+        </w:rPr>
+        <w:t>it </w:t>
+      </w:r>
+    </w:p>
+    <w:p>
+      <w:pPr>
+        <w:spacing w:after="0" w:line="240" w:lineRule="auto"/>
+        <w:rPr>
+          <w:rFonts w:ascii="Times New Roman" w:eastAsia="Times New Roman" w:hAnsi="Times New Roman" w:cs="Times New Roman"/>
+          <w:color w:val="000000"/>
+          <w:sz w:val="27"/>
+          <w:szCs w:val="27"/>
+        </w:rPr>
+      </w:pPr>
+      <w:r>
+        <w:rPr>
+          <w:rFonts w:ascii="Times New Roman" w:eastAsia="Times New Roman" w:hAnsi="Times New Roman" w:cs="Times New Roman"/>
+          <w:b/>
+          <w:bCs/>
+          <w:color w:val="00B050"/>
+          <w:sz w:val="24"/>
+          <w:szCs w:val="24"/>
+        </w:rPr>
+        <w:t>Ok -&gt;</w:t>
+      </w:r>
+      <w:r>
+        <w:rPr>
+          <w:rFonts w:ascii="Times New Roman" w:eastAsia="Times New Roman" w:hAnsi="Times New Roman" w:cs="Times New Roman"/>
+          <w:color w:val="00B050"/>
+          <w:sz w:val="24"/>
+          <w:szCs w:val="24"/>
+        </w:rPr>
+        <w:t xml:space="preserve"> </w:t>
+      </w:r>
+      <w:r>
+        <w:rPr>
+          <w:rFonts w:ascii="Times New Roman" w:eastAsia="Times New Roman" w:hAnsi="Times New Roman" w:cs="Times New Roman"/>
+          <w:color w:val="000000"/>
+          <w:sz w:val="27"/>
+          <w:szCs w:val="27"/>
+        </w:rPr>
+        <w:t xml:space="preserve">Section </w:t>
+      </w:r>
+      <w:proofErr w:type="gramStart"/>
+      <w:r>
+        <w:rPr>
+          <w:rFonts w:ascii="Times New Roman" w:eastAsia="Times New Roman" w:hAnsi="Times New Roman" w:cs="Times New Roman"/>
+          <w:color w:val="000000"/>
+          <w:sz w:val="27"/>
+          <w:szCs w:val="27"/>
+        </w:rPr>
+        <w:t>2:</w:t>
+      </w:r>
+      <w:proofErr w:type="gramEnd"/>
+      <w:r>
+        <w:rPr>
+          <w:rFonts w:ascii="Times New Roman" w:eastAsia="Times New Roman" w:hAnsi="Times New Roman" w:cs="Times New Roman"/>
+          <w:color w:val="000000"/>
+          <w:sz w:val="27"/>
+          <w:szCs w:val="27"/>
+        </w:rPr>
+        <w:t xml:space="preserve"> Baseline</w:t>
+      </w:r>
+    </w:p>
+    <w:p>
+      <w:pPr>
+        <w:spacing w:after="0" w:line="240" w:lineRule="auto"/>
+        <w:rPr>
+          <w:rFonts w:ascii="Times New Roman" w:eastAsia="Times New Roman" w:hAnsi="Times New Roman" w:cs="Times New Roman"/>
+          <w:color w:val="000000"/>
+          <w:sz w:val="27"/>
+          <w:szCs w:val="27"/>
+        </w:rPr>
+      </w:pPr>
+      <w:r>
+        <w:rPr>
+          <w:rFonts w:ascii="Times New Roman" w:eastAsia="Times New Roman" w:hAnsi="Times New Roman" w:cs="Times New Roman"/>
+          <w:color w:val="000000"/>
+          <w:sz w:val="27"/>
+          <w:szCs w:val="27"/>
+        </w:rPr>
+        <w:t xml:space="preserve">- Volume / </w:t>
+      </w:r>
+      <w:proofErr w:type="spellStart"/>
+      <w:r>
+        <w:rPr>
+          <w:rFonts w:ascii="Times New Roman" w:eastAsia="Times New Roman" w:hAnsi="Times New Roman" w:cs="Times New Roman"/>
+          <w:color w:val="000000"/>
+          <w:sz w:val="27"/>
+          <w:szCs w:val="27"/>
+        </w:rPr>
+        <w:t>month</w:t>
+      </w:r>
+      <w:proofErr w:type="spellEnd"/>
+    </w:p>
+    <w:p>
+      <w:pPr>
+        <w:spacing w:after="0" w:line="240" w:lineRule="auto"/>
+        <w:rPr>
+          <w:rFonts w:ascii="Times New Roman" w:eastAsia="Times New Roman" w:hAnsi="Times New Roman" w:cs="Times New Roman"/>
+          <w:color w:val="000000"/>
+          <w:sz w:val="27"/>
+          <w:szCs w:val="27"/>
+        </w:rPr>
+      </w:pPr>
+      <w:r>
+        <w:rPr>
+          <w:rFonts w:ascii="Times New Roman" w:eastAsia="Times New Roman" w:hAnsi="Times New Roman" w:cs="Times New Roman"/>
+          <w:color w:val="000000"/>
+          <w:sz w:val="27"/>
+          <w:szCs w:val="27"/>
+        </w:rPr>
+        <w:t xml:space="preserve">- Evolution Volume / </w:t>
+      </w:r>
+      <w:proofErr w:type="spellStart"/>
+      <w:r>
+        <w:rPr>
+          <w:rFonts w:ascii="Times New Roman" w:eastAsia="Times New Roman" w:hAnsi="Times New Roman" w:cs="Times New Roman"/>
+          <w:color w:val="000000"/>
+          <w:sz w:val="27"/>
+          <w:szCs w:val="27"/>
+        </w:rPr>
+        <w:t>heart</w:t>
+      </w:r>
+      <w:proofErr w:type="spellEnd"/>
+    </w:p>
+    <w:p>
+      <w:pPr>
+        <w:spacing w:after="0" w:line="240" w:lineRule="auto"/>
+        <w:rPr>
+          <w:rFonts w:ascii="Times New Roman" w:eastAsia="Times New Roman" w:hAnsi="Times New Roman" w:cs="Times New Roman"/>
+          <w:color w:val="000000"/>
+          <w:sz w:val="27"/>
+          <w:szCs w:val="27"/>
+        </w:rPr>
+      </w:pPr>
+      <w:r>
+        <w:rPr>
+          <w:rFonts w:ascii="Times New Roman" w:eastAsia="Times New Roman" w:hAnsi="Times New Roman" w:cs="Times New Roman"/>
+          <w:b/>
+          <w:bCs/>
+          <w:color w:val="00B050"/>
+          <w:sz w:val="24"/>
+          <w:szCs w:val="24"/>
+        </w:rPr>
+        <w:t>Ok -&gt;</w:t>
+      </w:r>
+      <w:r>
+        <w:rPr>
+          <w:rFonts w:ascii="Times New Roman" w:eastAsia="Times New Roman" w:hAnsi="Times New Roman" w:cs="Times New Roman"/>
+          <w:color w:val="00B050"/>
+          <w:sz w:val="24"/>
+          <w:szCs w:val="24"/>
+        </w:rPr>
+        <w:t xml:space="preserve"> </w:t>
+      </w:r>
+      <w:r>
+        <w:rPr>
+          <w:rFonts w:ascii="Times New Roman" w:eastAsia="Times New Roman" w:hAnsi="Times New Roman" w:cs="Times New Roman"/>
+          <w:color w:val="000000"/>
+          <w:sz w:val="27"/>
+          <w:szCs w:val="27"/>
+        </w:rPr>
+        <w:t xml:space="preserve">Section </w:t>
+      </w:r>
+      <w:proofErr w:type="gramStart"/>
+      <w:r>
+        <w:rPr>
+          <w:rFonts w:ascii="Times New Roman" w:eastAsia="Times New Roman" w:hAnsi="Times New Roman" w:cs="Times New Roman"/>
+          <w:color w:val="000000"/>
+          <w:sz w:val="27"/>
+          <w:szCs w:val="27"/>
+        </w:rPr>
+        <w:t>3:</w:t>
+      </w:r>
+      <w:proofErr w:type="gramEnd"/>
+      <w:r>
+        <w:rPr>
+          <w:rFonts w:ascii="Times New Roman" w:eastAsia="Times New Roman" w:hAnsi="Times New Roman" w:cs="Times New Roman"/>
+          <w:color w:val="000000"/>
+          <w:sz w:val="27"/>
+          <w:szCs w:val="27"/>
+        </w:rPr>
+        <w:t xml:space="preserve"> Impact</w:t>
+      </w:r>
+    </w:p>
+    <w:p>
+      <w:pPr>
+        <w:spacing w:after="0" w:line="240" w:lineRule="auto"/>
+        <w:rPr>
+          <w:rFonts w:ascii="Times New Roman" w:eastAsia="Times New Roman" w:hAnsi="Times New Roman" w:cs="Times New Roman"/>
+          <w:color w:val="000000"/>
+          <w:sz w:val="27"/>
+          <w:szCs w:val="27"/>
+        </w:rPr>
+      </w:pPr>
+      <w:r>
+        <w:rPr>
+          <w:rFonts w:ascii="Times New Roman" w:eastAsia="Times New Roman" w:hAnsi="Times New Roman" w:cs="Times New Roman"/>
+          <w:color w:val="000000"/>
+          <w:sz w:val="27"/>
+          <w:szCs w:val="27"/>
+        </w:rPr>
+        <w:t> Volume change</w:t>
+      </w:r>
+    </w:p>
+    <w:p>
+      <w:pPr>
+        <w:spacing w:after="0" w:line="240" w:lineRule="auto"/>
+        <w:rPr>
+          <w:rFonts w:ascii="Times New Roman" w:eastAsia="Times New Roman" w:hAnsi="Times New Roman" w:cs="Times New Roman"/>
+          <w:color w:val="000000"/>
+          <w:sz w:val="27"/>
+          <w:szCs w:val="27"/>
+        </w:rPr>
+      </w:pPr>
+      <w:r>
+        <w:rPr>
+          <w:rFonts w:ascii="Times New Roman" w:eastAsia="Times New Roman" w:hAnsi="Times New Roman" w:cs="Times New Roman"/>
+          <w:color w:val="000000"/>
+          <w:sz w:val="27"/>
+          <w:szCs w:val="27"/>
+        </w:rPr>
+        <w:t>21) </w:t>
+      </w:r>
+    </w:p>
+    <w:p/>
     <w:sectPr>
       <w:pgSz w:w="11906" w:h="16838"/>
       <w:pgMar w:top="1417" w:right="1417" w:bottom="1417" w:left="1417" w:header="708" w:footer="708" w:gutter="0"/>

</xml_diff>

<commit_message>
ajout de revenues dans IPC supplier
</commit_message>
<xml_diff>
--- a/UserGuide/Avancement taches.docx
+++ b/UserGuide/Avancement taches.docx
@@ -1552,6 +1552,7 @@
           <w:color w:val="000000"/>
           <w:sz w:val="21"/>
           <w:szCs w:val="21"/>
+          <w:lang w:val="en-GB"/>
         </w:rPr>
       </w:pPr>
       <w:r>
@@ -1560,6 +1561,7 @@
           <w:color w:val="000000"/>
           <w:sz w:val="21"/>
           <w:szCs w:val="21"/>
+          <w:lang w:val="en-GB"/>
         </w:rPr>
         <w:br w:type="page"/>
       </w:r>
@@ -1639,31 +1641,28 @@
           <w:color w:val="000000"/>
           <w:sz w:val="27"/>
           <w:szCs w:val="27"/>
-          <w:lang w:val="en-GB"/>
-        </w:rPr>
-      </w:pPr>
-      <w:r>
-        <w:rPr>
-          <w:rFonts w:ascii="Times New Roman" w:eastAsia="Times New Roman" w:hAnsi="Times New Roman" w:cs="Times New Roman"/>
-          <w:color w:val="000000"/>
-          <w:sz w:val="27"/>
-          <w:szCs w:val="27"/>
-          <w:lang w:val="en-GB"/>
-        </w:rPr>
-        <w:t xml:space="preserve">3) Constitution BD </w:t>
-      </w:r>
-      <w:proofErr w:type="spellStart"/>
-      <w:r>
-        <w:rPr>
-          <w:rFonts w:ascii="Times New Roman" w:eastAsia="Times New Roman" w:hAnsi="Times New Roman" w:cs="Times New Roman"/>
-          <w:color w:val="000000"/>
-          <w:sz w:val="27"/>
-          <w:szCs w:val="27"/>
-          <w:lang w:val="en-GB"/>
-        </w:rPr>
-        <w:t>traduction</w:t>
-      </w:r>
-      <w:proofErr w:type="spellEnd"/>
+        </w:rPr>
+      </w:pPr>
+      <w:r>
+        <w:rPr>
+          <w:rFonts w:ascii="Times New Roman" w:eastAsia="Times New Roman" w:hAnsi="Times New Roman" w:cs="Times New Roman"/>
+          <w:b/>
+          <w:bCs/>
+          <w:color w:val="FF0000"/>
+          <w:sz w:val="27"/>
+          <w:szCs w:val="27"/>
+        </w:rPr>
+        <w:t>Pour plus tard -&gt;</w:t>
+      </w:r>
+      <w:r>
+        <w:rPr>
+          <w:rFonts w:ascii="Times New Roman" w:eastAsia="Times New Roman" w:hAnsi="Times New Roman" w:cs="Times New Roman"/>
+          <w:color w:val="000000"/>
+          <w:sz w:val="27"/>
+          <w:szCs w:val="27"/>
+        </w:rPr>
+        <w:t>3) Constitution BD traduction</w:t>
+      </w:r>
     </w:p>
     <w:p>
       <w:pPr>
@@ -1731,14 +1730,16 @@
           <w:color w:val="000000"/>
           <w:sz w:val="27"/>
           <w:szCs w:val="27"/>
-        </w:rPr>
-      </w:pPr>
-      <w:r>
-        <w:rPr>
-          <w:rFonts w:ascii="Times New Roman" w:eastAsia="Times New Roman" w:hAnsi="Times New Roman" w:cs="Times New Roman"/>
-          <w:color w:val="000000"/>
-          <w:sz w:val="27"/>
-          <w:szCs w:val="27"/>
+          <w:lang w:val="en-GB"/>
+        </w:rPr>
+      </w:pPr>
+      <w:r>
+        <w:rPr>
+          <w:rFonts w:ascii="Times New Roman" w:eastAsia="Times New Roman" w:hAnsi="Times New Roman" w:cs="Times New Roman"/>
+          <w:color w:val="000000"/>
+          <w:sz w:val="27"/>
+          <w:szCs w:val="27"/>
+          <w:lang w:val="en-GB"/>
         </w:rPr>
         <w:t>5) Use Case</w:t>
       </w:r>
@@ -2040,6 +2041,7 @@
           <w:color w:val="000000"/>
           <w:sz w:val="27"/>
           <w:szCs w:val="27"/>
+          <w:lang w:val="en-GB"/>
         </w:rPr>
       </w:pPr>
       <w:r>
@@ -2050,6 +2052,7 @@
           <w:color w:val="00B050"/>
           <w:sz w:val="24"/>
           <w:szCs w:val="24"/>
+          <w:lang w:val="en-GB"/>
         </w:rPr>
         <w:t>Ok -&gt;</w:t>
       </w:r>
@@ -2059,47 +2062,30 @@
           <w:color w:val="00B050"/>
           <w:sz w:val="24"/>
           <w:szCs w:val="24"/>
-        </w:rPr>
-        <w:t xml:space="preserve"> </w:t>
-      </w:r>
-      <w:r>
-        <w:rPr>
-          <w:rFonts w:ascii="Times New Roman" w:eastAsia="Times New Roman" w:hAnsi="Times New Roman" w:cs="Times New Roman"/>
-          <w:color w:val="000000"/>
-          <w:sz w:val="27"/>
-          <w:szCs w:val="27"/>
-        </w:rPr>
-        <w:t xml:space="preserve">9) Operating revenues —&gt; </w:t>
-      </w:r>
-      <w:proofErr w:type="spellStart"/>
-      <w:r>
-        <w:rPr>
-          <w:rFonts w:ascii="Times New Roman" w:eastAsia="Times New Roman" w:hAnsi="Times New Roman" w:cs="Times New Roman"/>
-          <w:color w:val="000000"/>
-          <w:sz w:val="27"/>
-          <w:szCs w:val="27"/>
-        </w:rPr>
-        <w:t>Recurring</w:t>
-      </w:r>
-      <w:proofErr w:type="spellEnd"/>
-      <w:r>
-        <w:rPr>
-          <w:rFonts w:ascii="Times New Roman" w:eastAsia="Times New Roman" w:hAnsi="Times New Roman" w:cs="Times New Roman"/>
-          <w:color w:val="000000"/>
-          <w:sz w:val="27"/>
-          <w:szCs w:val="27"/>
-        </w:rPr>
-        <w:t xml:space="preserve"> revenues</w:t>
-      </w:r>
-    </w:p>
-    <w:p>
-      <w:pPr>
-        <w:spacing w:after="0" w:line="240" w:lineRule="auto"/>
-        <w:rPr>
-          <w:rFonts w:ascii="Times New Roman" w:eastAsia="Times New Roman" w:hAnsi="Times New Roman" w:cs="Times New Roman"/>
-          <w:color w:val="000000"/>
-          <w:sz w:val="27"/>
-          <w:szCs w:val="27"/>
+          <w:lang w:val="en-GB"/>
+        </w:rPr>
+        <w:t xml:space="preserve"> </w:t>
+      </w:r>
+      <w:r>
+        <w:rPr>
+          <w:rFonts w:ascii="Times New Roman" w:eastAsia="Times New Roman" w:hAnsi="Times New Roman" w:cs="Times New Roman"/>
+          <w:color w:val="000000"/>
+          <w:sz w:val="27"/>
+          <w:szCs w:val="27"/>
+          <w:lang w:val="en-GB"/>
+        </w:rPr>
+        <w:t>9) Operating revenues —&gt; Recurring revenues</w:t>
+      </w:r>
+    </w:p>
+    <w:p>
+      <w:pPr>
+        <w:spacing w:after="0" w:line="240" w:lineRule="auto"/>
+        <w:rPr>
+          <w:rFonts w:ascii="Times New Roman" w:eastAsia="Times New Roman" w:hAnsi="Times New Roman" w:cs="Times New Roman"/>
+          <w:color w:val="000000"/>
+          <w:sz w:val="27"/>
+          <w:szCs w:val="27"/>
+          <w:lang w:val="en-GB"/>
         </w:rPr>
       </w:pPr>
       <w:r>
@@ -2110,6 +2096,7 @@
           <w:color w:val="00B050"/>
           <w:sz w:val="24"/>
           <w:szCs w:val="24"/>
+          <w:lang w:val="en-GB"/>
         </w:rPr>
         <w:t>Ok -&gt;</w:t>
       </w:r>
@@ -2119,17 +2106,19 @@
           <w:color w:val="00B050"/>
           <w:sz w:val="24"/>
           <w:szCs w:val="24"/>
-        </w:rPr>
-        <w:t xml:space="preserve"> </w:t>
-      </w:r>
-      <w:r>
-        <w:rPr>
-          <w:rFonts w:ascii="Times New Roman" w:eastAsia="Times New Roman" w:hAnsi="Times New Roman" w:cs="Times New Roman"/>
-          <w:color w:val="000000"/>
-          <w:sz w:val="27"/>
-          <w:szCs w:val="27"/>
-        </w:rPr>
-        <w:t xml:space="preserve">10) Total </w:t>
+          <w:lang w:val="en-GB"/>
+        </w:rPr>
+        <w:t xml:space="preserve"> </w:t>
+      </w:r>
+      <w:r>
+        <w:rPr>
+          <w:rFonts w:ascii="Times New Roman" w:eastAsia="Times New Roman" w:hAnsi="Times New Roman" w:cs="Times New Roman"/>
+          <w:color w:val="000000"/>
+          <w:sz w:val="27"/>
+          <w:szCs w:val="27"/>
+          <w:lang w:val="en-GB"/>
+        </w:rPr>
+        <w:t xml:space="preserve">10) Total das </w:t>
       </w:r>
       <w:proofErr w:type="spellStart"/>
       <w:r>
@@ -2138,8 +2127,9 @@
           <w:color w:val="000000"/>
           <w:sz w:val="27"/>
           <w:szCs w:val="27"/>
-        </w:rPr>
-        <w:t>das</w:t>
+          <w:lang w:val="en-GB"/>
+        </w:rPr>
+        <w:t>l’input</w:t>
       </w:r>
       <w:proofErr w:type="spellEnd"/>
       <w:r>
@@ -2148,9 +2138,22 @@
           <w:color w:val="000000"/>
           <w:sz w:val="27"/>
           <w:szCs w:val="27"/>
-        </w:rPr>
-        <w:t xml:space="preserve"> l’input à enlever</w:t>
-      </w:r>
+          <w:lang w:val="en-GB"/>
+        </w:rPr>
+        <w:t xml:space="preserve"> à </w:t>
+      </w:r>
+      <w:proofErr w:type="spellStart"/>
+      <w:r>
+        <w:rPr>
+          <w:rFonts w:ascii="Times New Roman" w:eastAsia="Times New Roman" w:hAnsi="Times New Roman" w:cs="Times New Roman"/>
+          <w:color w:val="000000"/>
+          <w:sz w:val="27"/>
+          <w:szCs w:val="27"/>
+          <w:lang w:val="en-GB"/>
+        </w:rPr>
+        <w:t>enlever</w:t>
+      </w:r>
+      <w:proofErr w:type="spellEnd"/>
     </w:p>
     <w:p>
       <w:pPr>
@@ -2821,6 +2824,7 @@
           <w:color w:val="00B050"/>
           <w:sz w:val="24"/>
           <w:szCs w:val="24"/>
+          <w:lang w:val="en-GB"/>
         </w:rPr>
         <w:t>Ok -&gt;</w:t>
       </w:r>
@@ -2830,40 +2834,19 @@
           <w:color w:val="00B050"/>
           <w:sz w:val="24"/>
           <w:szCs w:val="24"/>
-        </w:rPr>
-        <w:t xml:space="preserve"> </w:t>
-      </w:r>
-      <w:r>
-        <w:rPr>
-          <w:rFonts w:ascii="Times New Roman" w:eastAsia="Times New Roman" w:hAnsi="Times New Roman" w:cs="Times New Roman"/>
-          <w:color w:val="000000"/>
-          <w:sz w:val="27"/>
-          <w:szCs w:val="27"/>
-          <w:lang w:val="en-GB"/>
-        </w:rPr>
-        <w:t xml:space="preserve">Section </w:t>
-      </w:r>
-      <w:proofErr w:type="gramStart"/>
-      <w:r>
-        <w:rPr>
-          <w:rFonts w:ascii="Times New Roman" w:eastAsia="Times New Roman" w:hAnsi="Times New Roman" w:cs="Times New Roman"/>
-          <w:color w:val="000000"/>
-          <w:sz w:val="27"/>
-          <w:szCs w:val="27"/>
-          <w:lang w:val="en-GB"/>
-        </w:rPr>
-        <w:t>2:</w:t>
-      </w:r>
-      <w:proofErr w:type="gramEnd"/>
-      <w:r>
-        <w:rPr>
-          <w:rFonts w:ascii="Times New Roman" w:eastAsia="Times New Roman" w:hAnsi="Times New Roman" w:cs="Times New Roman"/>
-          <w:color w:val="000000"/>
-          <w:sz w:val="27"/>
-          <w:szCs w:val="27"/>
-          <w:lang w:val="en-GB"/>
-        </w:rPr>
-        <w:t xml:space="preserve"> Baseline</w:t>
+          <w:lang w:val="en-GB"/>
+        </w:rPr>
+        <w:t xml:space="preserve"> </w:t>
+      </w:r>
+      <w:r>
+        <w:rPr>
+          <w:rFonts w:ascii="Times New Roman" w:eastAsia="Times New Roman" w:hAnsi="Times New Roman" w:cs="Times New Roman"/>
+          <w:color w:val="000000"/>
+          <w:sz w:val="27"/>
+          <w:szCs w:val="27"/>
+          <w:lang w:val="en-GB"/>
+        </w:rPr>
+        <w:t>Section 2: Baseline</w:t>
       </w:r>
     </w:p>
     <w:p>
@@ -2921,28 +2904,19 @@
           <w:color w:val="000000"/>
           <w:sz w:val="27"/>
           <w:szCs w:val="27"/>
-        </w:rPr>
-      </w:pPr>
-      <w:r>
-        <w:rPr>
-          <w:rFonts w:ascii="Times New Roman" w:eastAsia="Times New Roman" w:hAnsi="Times New Roman" w:cs="Times New Roman"/>
-          <w:color w:val="000000"/>
-          <w:sz w:val="27"/>
-          <w:szCs w:val="27"/>
-        </w:rPr>
-        <w:t xml:space="preserve">- Volume / </w:t>
-      </w:r>
-      <w:proofErr w:type="spellStart"/>
-      <w:r>
-        <w:rPr>
-          <w:rFonts w:ascii="Times New Roman" w:eastAsia="Times New Roman" w:hAnsi="Times New Roman" w:cs="Times New Roman"/>
-          <w:color w:val="000000"/>
-          <w:sz w:val="27"/>
-          <w:szCs w:val="27"/>
-        </w:rPr>
-        <w:t>month</w:t>
-      </w:r>
-      <w:proofErr w:type="spellEnd"/>
+          <w:lang w:val="en-GB"/>
+        </w:rPr>
+      </w:pPr>
+      <w:r>
+        <w:rPr>
+          <w:rFonts w:ascii="Times New Roman" w:eastAsia="Times New Roman" w:hAnsi="Times New Roman" w:cs="Times New Roman"/>
+          <w:color w:val="000000"/>
+          <w:sz w:val="27"/>
+          <w:szCs w:val="27"/>
+          <w:lang w:val="en-GB"/>
+        </w:rPr>
+        <w:t>- Volume / month</w:t>
+      </w:r>
     </w:p>
     <w:p>
       <w:pPr>
@@ -2953,37 +2927,29 @@
           <w:color w:val="000000"/>
           <w:sz w:val="27"/>
           <w:szCs w:val="27"/>
-        </w:rPr>
-      </w:pPr>
-      <w:r>
-        <w:rPr>
-          <w:rFonts w:ascii="Times New Roman" w:eastAsia="Times New Roman" w:hAnsi="Times New Roman" w:cs="Times New Roman"/>
-          <w:color w:val="000000"/>
-          <w:sz w:val="27"/>
-          <w:szCs w:val="27"/>
-        </w:rPr>
-        <w:t xml:space="preserve">- Evolution Volume / </w:t>
-      </w:r>
-      <w:proofErr w:type="spellStart"/>
-      <w:r>
-        <w:rPr>
-          <w:rFonts w:ascii="Times New Roman" w:eastAsia="Times New Roman" w:hAnsi="Times New Roman" w:cs="Times New Roman"/>
-          <w:color w:val="000000"/>
-          <w:sz w:val="27"/>
-          <w:szCs w:val="27"/>
-        </w:rPr>
-        <w:t>heart</w:t>
-      </w:r>
-      <w:proofErr w:type="spellEnd"/>
-    </w:p>
-    <w:p>
-      <w:pPr>
-        <w:spacing w:after="0" w:line="240" w:lineRule="auto"/>
-        <w:rPr>
-          <w:rFonts w:ascii="Times New Roman" w:eastAsia="Times New Roman" w:hAnsi="Times New Roman" w:cs="Times New Roman"/>
-          <w:color w:val="000000"/>
-          <w:sz w:val="27"/>
-          <w:szCs w:val="27"/>
+          <w:lang w:val="en-GB"/>
+        </w:rPr>
+      </w:pPr>
+      <w:r>
+        <w:rPr>
+          <w:rFonts w:ascii="Times New Roman" w:eastAsia="Times New Roman" w:hAnsi="Times New Roman" w:cs="Times New Roman"/>
+          <w:color w:val="000000"/>
+          <w:sz w:val="27"/>
+          <w:szCs w:val="27"/>
+          <w:lang w:val="en-GB"/>
+        </w:rPr>
+        <w:t>- Evolution Volume / heart</w:t>
+      </w:r>
+    </w:p>
+    <w:p>
+      <w:pPr>
+        <w:spacing w:after="0" w:line="240" w:lineRule="auto"/>
+        <w:rPr>
+          <w:rFonts w:ascii="Times New Roman" w:eastAsia="Times New Roman" w:hAnsi="Times New Roman" w:cs="Times New Roman"/>
+          <w:color w:val="000000"/>
+          <w:sz w:val="27"/>
+          <w:szCs w:val="27"/>
+          <w:lang w:val="en-GB"/>
         </w:rPr>
       </w:pPr>
       <w:r>
@@ -2994,6 +2960,7 @@
           <w:color w:val="00B050"/>
           <w:sz w:val="24"/>
           <w:szCs w:val="24"/>
+          <w:lang w:val="en-GB"/>
         </w:rPr>
         <w:t>Ok -&gt;</w:t>
       </w:r>
@@ -3003,47 +2970,30 @@
           <w:color w:val="00B050"/>
           <w:sz w:val="24"/>
           <w:szCs w:val="24"/>
-        </w:rPr>
-        <w:t xml:space="preserve"> </w:t>
-      </w:r>
-      <w:r>
-        <w:rPr>
-          <w:rFonts w:ascii="Times New Roman" w:eastAsia="Times New Roman" w:hAnsi="Times New Roman" w:cs="Times New Roman"/>
-          <w:color w:val="000000"/>
-          <w:sz w:val="27"/>
-          <w:szCs w:val="27"/>
-        </w:rPr>
-        <w:t xml:space="preserve">Section </w:t>
-      </w:r>
-      <w:proofErr w:type="gramStart"/>
-      <w:r>
-        <w:rPr>
-          <w:rFonts w:ascii="Times New Roman" w:eastAsia="Times New Roman" w:hAnsi="Times New Roman" w:cs="Times New Roman"/>
-          <w:color w:val="000000"/>
-          <w:sz w:val="27"/>
-          <w:szCs w:val="27"/>
-        </w:rPr>
-        <w:t>3:</w:t>
-      </w:r>
-      <w:proofErr w:type="gramEnd"/>
-      <w:r>
-        <w:rPr>
-          <w:rFonts w:ascii="Times New Roman" w:eastAsia="Times New Roman" w:hAnsi="Times New Roman" w:cs="Times New Roman"/>
-          <w:color w:val="000000"/>
-          <w:sz w:val="27"/>
-          <w:szCs w:val="27"/>
-        </w:rPr>
-        <w:t xml:space="preserve"> Impact</w:t>
-      </w:r>
-    </w:p>
-    <w:p>
-      <w:pPr>
-        <w:spacing w:after="0" w:line="240" w:lineRule="auto"/>
-        <w:rPr>
-          <w:rFonts w:ascii="Times New Roman" w:eastAsia="Times New Roman" w:hAnsi="Times New Roman" w:cs="Times New Roman"/>
-          <w:color w:val="000000"/>
-          <w:sz w:val="27"/>
-          <w:szCs w:val="27"/>
+          <w:lang w:val="en-GB"/>
+        </w:rPr>
+        <w:t xml:space="preserve"> </w:t>
+      </w:r>
+      <w:r>
+        <w:rPr>
+          <w:rFonts w:ascii="Times New Roman" w:eastAsia="Times New Roman" w:hAnsi="Times New Roman" w:cs="Times New Roman"/>
+          <w:color w:val="000000"/>
+          <w:sz w:val="27"/>
+          <w:szCs w:val="27"/>
+          <w:lang w:val="en-GB"/>
+        </w:rPr>
+        <w:t>Section 3: Impact</w:t>
+      </w:r>
+    </w:p>
+    <w:p>
+      <w:pPr>
+        <w:spacing w:after="0" w:line="240" w:lineRule="auto"/>
+        <w:rPr>
+          <w:rFonts w:ascii="Times New Roman" w:eastAsia="Times New Roman" w:hAnsi="Times New Roman" w:cs="Times New Roman"/>
+          <w:color w:val="000000"/>
+          <w:sz w:val="27"/>
+          <w:szCs w:val="27"/>
+          <w:lang w:val="en-GB"/>
         </w:rPr>
       </w:pPr>
     </w:p>
@@ -3056,56 +3006,18 @@
           <w:color w:val="000000"/>
           <w:sz w:val="27"/>
           <w:szCs w:val="27"/>
-        </w:rPr>
-      </w:pPr>
-      <w:r>
-        <w:rPr>
-          <w:rFonts w:ascii="Times New Roman" w:eastAsia="Times New Roman" w:hAnsi="Times New Roman" w:cs="Times New Roman"/>
-          <w:color w:val="000000"/>
-          <w:sz w:val="27"/>
-          <w:szCs w:val="27"/>
-        </w:rPr>
-        <w:t xml:space="preserve">- </w:t>
-      </w:r>
-      <w:proofErr w:type="spellStart"/>
-      <w:r>
-        <w:rPr>
-          <w:rFonts w:ascii="Times New Roman" w:eastAsia="Times New Roman" w:hAnsi="Times New Roman" w:cs="Times New Roman"/>
-          <w:color w:val="000000"/>
-          <w:sz w:val="27"/>
-          <w:szCs w:val="27"/>
-        </w:rPr>
-        <w:t>Units</w:t>
-      </w:r>
-      <w:proofErr w:type="spellEnd"/>
-      <w:r>
-        <w:rPr>
-          <w:rFonts w:ascii="Times New Roman" w:eastAsia="Times New Roman" w:hAnsi="Times New Roman" w:cs="Times New Roman"/>
-          <w:color w:val="000000"/>
-          <w:sz w:val="27"/>
-          <w:szCs w:val="27"/>
-        </w:rPr>
-        <w:t xml:space="preserve"> </w:t>
-      </w:r>
-      <w:proofErr w:type="spellStart"/>
-      <w:r>
-        <w:rPr>
-          <w:rFonts w:ascii="Times New Roman" w:eastAsia="Times New Roman" w:hAnsi="Times New Roman" w:cs="Times New Roman"/>
-          <w:color w:val="000000"/>
-          <w:sz w:val="27"/>
-          <w:szCs w:val="27"/>
-        </w:rPr>
-        <w:t>Cost</w:t>
-      </w:r>
-      <w:proofErr w:type="spellEnd"/>
-      <w:r>
-        <w:rPr>
-          <w:rFonts w:ascii="Times New Roman" w:eastAsia="Times New Roman" w:hAnsi="Times New Roman" w:cs="Times New Roman"/>
-          <w:color w:val="000000"/>
-          <w:sz w:val="27"/>
-          <w:szCs w:val="27"/>
-        </w:rPr>
-        <w:t xml:space="preserve"> change</w:t>
+          <w:lang w:val="en-GB"/>
+        </w:rPr>
+      </w:pPr>
+      <w:r>
+        <w:rPr>
+          <w:rFonts w:ascii="Times New Roman" w:eastAsia="Times New Roman" w:hAnsi="Times New Roman" w:cs="Times New Roman"/>
+          <w:color w:val="000000"/>
+          <w:sz w:val="27"/>
+          <w:szCs w:val="27"/>
+          <w:lang w:val="en-GB"/>
+        </w:rPr>
+        <w:t>- Units Cost change</w:t>
       </w:r>
     </w:p>
     <w:p>
@@ -3245,6 +3157,7 @@
           <w:color w:val="000000"/>
           <w:sz w:val="27"/>
           <w:szCs w:val="27"/>
+          <w:lang w:val="en-GB"/>
         </w:rPr>
       </w:pPr>
       <w:r>
@@ -3255,6 +3168,7 @@
           <w:color w:val="00B050"/>
           <w:sz w:val="24"/>
           <w:szCs w:val="24"/>
+          <w:lang w:val="en-GB"/>
         </w:rPr>
         <w:t>Ok -&gt;</w:t>
       </w:r>
@@ -3264,15 +3178,17 @@
           <w:color w:val="00B050"/>
           <w:sz w:val="24"/>
           <w:szCs w:val="24"/>
-        </w:rPr>
-        <w:t xml:space="preserve"> </w:t>
-      </w:r>
-      <w:r>
-        <w:rPr>
-          <w:rFonts w:ascii="Times New Roman" w:eastAsia="Times New Roman" w:hAnsi="Times New Roman" w:cs="Times New Roman"/>
-          <w:color w:val="000000"/>
-          <w:sz w:val="27"/>
-          <w:szCs w:val="27"/>
+          <w:lang w:val="en-GB"/>
+        </w:rPr>
+        <w:t xml:space="preserve"> </w:t>
+      </w:r>
+      <w:r>
+        <w:rPr>
+          <w:rFonts w:ascii="Times New Roman" w:eastAsia="Times New Roman" w:hAnsi="Times New Roman" w:cs="Times New Roman"/>
+          <w:color w:val="000000"/>
+          <w:sz w:val="27"/>
+          <w:szCs w:val="27"/>
+          <w:lang w:val="en-GB"/>
         </w:rPr>
         <w:t>Section 1/ Components</w:t>
       </w:r>
@@ -3285,14 +3201,16 @@
           <w:color w:val="000000"/>
           <w:sz w:val="27"/>
           <w:szCs w:val="27"/>
-        </w:rPr>
-      </w:pPr>
-      <w:r>
-        <w:rPr>
-          <w:rFonts w:ascii="Times New Roman" w:eastAsia="Times New Roman" w:hAnsi="Times New Roman" w:cs="Times New Roman"/>
-          <w:color w:val="000000"/>
-          <w:sz w:val="27"/>
-          <w:szCs w:val="27"/>
+          <w:lang w:val="en-GB"/>
+        </w:rPr>
+      </w:pPr>
+      <w:r>
+        <w:rPr>
+          <w:rFonts w:ascii="Times New Roman" w:eastAsia="Times New Roman" w:hAnsi="Times New Roman" w:cs="Times New Roman"/>
+          <w:color w:val="000000"/>
+          <w:sz w:val="27"/>
+          <w:szCs w:val="27"/>
+          <w:lang w:val="en-GB"/>
         </w:rPr>
         <w:t>- Item</w:t>
       </w:r>
@@ -3305,14 +3223,16 @@
           <w:color w:val="000000"/>
           <w:sz w:val="27"/>
           <w:szCs w:val="27"/>
-        </w:rPr>
-      </w:pPr>
-      <w:r>
-        <w:rPr>
-          <w:rFonts w:ascii="Times New Roman" w:eastAsia="Times New Roman" w:hAnsi="Times New Roman" w:cs="Times New Roman"/>
-          <w:color w:val="000000"/>
-          <w:sz w:val="27"/>
-          <w:szCs w:val="27"/>
+          <w:lang w:val="en-GB"/>
+        </w:rPr>
+      </w:pPr>
+      <w:r>
+        <w:rPr>
+          <w:rFonts w:ascii="Times New Roman" w:eastAsia="Times New Roman" w:hAnsi="Times New Roman" w:cs="Times New Roman"/>
+          <w:color w:val="000000"/>
+          <w:sz w:val="27"/>
+          <w:szCs w:val="27"/>
+          <w:lang w:val="en-GB"/>
         </w:rPr>
         <w:t>- U</w:t>
       </w:r>
@@ -3322,6 +3242,7 @@
           <w:color w:val="000000"/>
           <w:sz w:val="27"/>
           <w:szCs w:val="27"/>
+          <w:lang w:val="en-GB"/>
         </w:rPr>
         <w:t>n</w:t>
       </w:r>
@@ -3331,6 +3252,7 @@
           <w:color w:val="000000"/>
           <w:sz w:val="27"/>
           <w:szCs w:val="27"/>
+          <w:lang w:val="en-GB"/>
         </w:rPr>
         <w:t>it </w:t>
       </w:r>
@@ -3343,6 +3265,7 @@
           <w:color w:val="000000"/>
           <w:sz w:val="27"/>
           <w:szCs w:val="27"/>
+          <w:lang w:val="en-GB"/>
         </w:rPr>
       </w:pPr>
       <w:r>
@@ -3353,6 +3276,7 @@
           <w:color w:val="00B050"/>
           <w:sz w:val="24"/>
           <w:szCs w:val="24"/>
+          <w:lang w:val="en-GB"/>
         </w:rPr>
         <w:t>Ok -&gt;</w:t>
       </w:r>
@@ -3362,69 +3286,42 @@
           <w:color w:val="00B050"/>
           <w:sz w:val="24"/>
           <w:szCs w:val="24"/>
-        </w:rPr>
-        <w:t xml:space="preserve"> </w:t>
-      </w:r>
-      <w:r>
-        <w:rPr>
-          <w:rFonts w:ascii="Times New Roman" w:eastAsia="Times New Roman" w:hAnsi="Times New Roman" w:cs="Times New Roman"/>
-          <w:color w:val="000000"/>
-          <w:sz w:val="27"/>
-          <w:szCs w:val="27"/>
-        </w:rPr>
-        <w:t xml:space="preserve">Section </w:t>
-      </w:r>
-      <w:proofErr w:type="gramStart"/>
-      <w:r>
-        <w:rPr>
-          <w:rFonts w:ascii="Times New Roman" w:eastAsia="Times New Roman" w:hAnsi="Times New Roman" w:cs="Times New Roman"/>
-          <w:color w:val="000000"/>
-          <w:sz w:val="27"/>
-          <w:szCs w:val="27"/>
-        </w:rPr>
-        <w:t>2:</w:t>
-      </w:r>
-      <w:proofErr w:type="gramEnd"/>
-      <w:r>
-        <w:rPr>
-          <w:rFonts w:ascii="Times New Roman" w:eastAsia="Times New Roman" w:hAnsi="Times New Roman" w:cs="Times New Roman"/>
-          <w:color w:val="000000"/>
-          <w:sz w:val="27"/>
-          <w:szCs w:val="27"/>
-        </w:rPr>
-        <w:t xml:space="preserve"> Baseline</w:t>
-      </w:r>
-    </w:p>
-    <w:p>
-      <w:pPr>
-        <w:spacing w:after="0" w:line="240" w:lineRule="auto"/>
-        <w:rPr>
-          <w:rFonts w:ascii="Times New Roman" w:eastAsia="Times New Roman" w:hAnsi="Times New Roman" w:cs="Times New Roman"/>
-          <w:color w:val="000000"/>
-          <w:sz w:val="27"/>
-          <w:szCs w:val="27"/>
-        </w:rPr>
-      </w:pPr>
-      <w:r>
-        <w:rPr>
-          <w:rFonts w:ascii="Times New Roman" w:eastAsia="Times New Roman" w:hAnsi="Times New Roman" w:cs="Times New Roman"/>
-          <w:color w:val="000000"/>
-          <w:sz w:val="27"/>
-          <w:szCs w:val="27"/>
-        </w:rPr>
-        <w:t xml:space="preserve">- Volume / </w:t>
-      </w:r>
-      <w:proofErr w:type="spellStart"/>
-      <w:r>
-        <w:rPr>
-          <w:rFonts w:ascii="Times New Roman" w:eastAsia="Times New Roman" w:hAnsi="Times New Roman" w:cs="Times New Roman"/>
-          <w:color w:val="000000"/>
-          <w:sz w:val="27"/>
-          <w:szCs w:val="27"/>
-        </w:rPr>
-        <w:t>month</w:t>
-      </w:r>
-      <w:proofErr w:type="spellEnd"/>
+          <w:lang w:val="en-GB"/>
+        </w:rPr>
+        <w:t xml:space="preserve"> </w:t>
+      </w:r>
+      <w:r>
+        <w:rPr>
+          <w:rFonts w:ascii="Times New Roman" w:eastAsia="Times New Roman" w:hAnsi="Times New Roman" w:cs="Times New Roman"/>
+          <w:color w:val="000000"/>
+          <w:sz w:val="27"/>
+          <w:szCs w:val="27"/>
+          <w:lang w:val="en-GB"/>
+        </w:rPr>
+        <w:t>Section 2: Baseline</w:t>
+      </w:r>
+    </w:p>
+    <w:p>
+      <w:pPr>
+        <w:spacing w:after="0" w:line="240" w:lineRule="auto"/>
+        <w:rPr>
+          <w:rFonts w:ascii="Times New Roman" w:eastAsia="Times New Roman" w:hAnsi="Times New Roman" w:cs="Times New Roman"/>
+          <w:color w:val="000000"/>
+          <w:sz w:val="27"/>
+          <w:szCs w:val="27"/>
+          <w:lang w:val="en-GB"/>
+        </w:rPr>
+      </w:pPr>
+      <w:r>
+        <w:rPr>
+          <w:rFonts w:ascii="Times New Roman" w:eastAsia="Times New Roman" w:hAnsi="Times New Roman" w:cs="Times New Roman"/>
+          <w:color w:val="000000"/>
+          <w:sz w:val="27"/>
+          <w:szCs w:val="27"/>
+          <w:lang w:val="en-GB"/>
+        </w:rPr>
+        <w:t>- Volume / month</w:t>
+      </w:r>
     </w:p>
     <w:p>
       <w:pPr>
@@ -3555,6 +3452,15 @@
           <w:szCs w:val="27"/>
         </w:rPr>
         <w:t>21) </w:t>
+      </w:r>
+      <w:r>
+        <w:rPr>
+          <w:rFonts w:ascii="Times New Roman" w:eastAsia="Times New Roman" w:hAnsi="Times New Roman" w:cs="Times New Roman"/>
+          <w:color w:val="000000"/>
+          <w:sz w:val="27"/>
+          <w:szCs w:val="27"/>
+        </w:rPr>
+        <w:t>Ajouter revenues à IPC supplier</w:t>
       </w:r>
     </w:p>
     <w:p/>

</xml_diff>

<commit_message>
graphs par categorie : ok
</commit_message>
<xml_diff>
--- a/UserGuide/Avancement taches.docx
+++ b/UserGuide/Avancement taches.docx
@@ -2354,6 +2354,28 @@
           <w:szCs w:val="27"/>
         </w:rPr>
       </w:pPr>
+      <w:r>
+        <w:rPr>
+          <w:rFonts w:ascii="Times New Roman" w:eastAsia="Times New Roman" w:hAnsi="Times New Roman" w:cs="Times New Roman"/>
+          <w:b/>
+          <w:bCs/>
+          <w:color w:val="00B050"/>
+          <w:sz w:val="24"/>
+          <w:szCs w:val="24"/>
+          <w:lang w:val="en-GB"/>
+        </w:rPr>
+        <w:t>Ok -&gt;</w:t>
+      </w:r>
+      <w:r>
+        <w:rPr>
+          <w:rFonts w:ascii="Times New Roman" w:eastAsia="Times New Roman" w:hAnsi="Times New Roman" w:cs="Times New Roman"/>
+          <w:color w:val="00B050"/>
+          <w:sz w:val="24"/>
+          <w:szCs w:val="24"/>
+          <w:lang w:val="en-GB"/>
+        </w:rPr>
+        <w:t xml:space="preserve"> </w:t>
+      </w:r>
       <w:r>
         <w:rPr>
           <w:rFonts w:ascii="Times New Roman" w:eastAsia="Times New Roman" w:hAnsi="Times New Roman" w:cs="Times New Roman"/>

</xml_diff>

<commit_message>
correction calcul dashboards -> lien customer supplier : ok
</commit_message>
<xml_diff>
--- a/UserGuide/Avancement taches.docx
+++ b/UserGuide/Avancement taches.docx
@@ -1843,6 +1843,272 @@
         </w:rPr>
         <w:t xml:space="preserve">Date </w:t>
       </w:r>
+      <w:r>
+        <w:rPr>
+          <w:rFonts w:ascii="Times New Roman" w:eastAsia="Times New Roman" w:hAnsi="Times New Roman" w:cs="Times New Roman"/>
+          <w:color w:val="000000"/>
+          <w:sz w:val="27"/>
+          <w:szCs w:val="27"/>
+        </w:rPr>
+        <w:t>début</w:t>
+      </w:r>
+      <w:r>
+        <w:rPr>
+          <w:rFonts w:ascii="Times New Roman" w:eastAsia="Times New Roman" w:hAnsi="Times New Roman" w:cs="Times New Roman"/>
+          <w:color w:val="000000"/>
+          <w:sz w:val="27"/>
+          <w:szCs w:val="27"/>
+        </w:rPr>
+        <w:t xml:space="preserve"> déploiement (entrée) —&gt; # mois </w:t>
+      </w:r>
+      <w:r>
+        <w:rPr>
+          <w:rFonts w:ascii="Times New Roman" w:eastAsia="Times New Roman" w:hAnsi="Times New Roman" w:cs="Times New Roman"/>
+          <w:color w:val="000000"/>
+          <w:sz w:val="27"/>
+          <w:szCs w:val="27"/>
+        </w:rPr>
+        <w:t>déploiement</w:t>
+      </w:r>
+      <w:r>
+        <w:rPr>
+          <w:rFonts w:ascii="Times New Roman" w:eastAsia="Times New Roman" w:hAnsi="Times New Roman" w:cs="Times New Roman"/>
+          <w:color w:val="000000"/>
+          <w:sz w:val="27"/>
+          <w:szCs w:val="27"/>
+        </w:rPr>
+        <w:t xml:space="preserve"> (entrée) —&gt; Calcul automatique date fin de déploiement (output) —&gt; entrée date f</w:t>
+      </w:r>
+      <w:r>
+        <w:rPr>
+          <w:rFonts w:ascii="Times New Roman" w:eastAsia="Times New Roman" w:hAnsi="Times New Roman" w:cs="Times New Roman"/>
+          <w:color w:val="000000"/>
+          <w:sz w:val="27"/>
+          <w:szCs w:val="27"/>
+        </w:rPr>
+        <w:t>i</w:t>
+      </w:r>
+      <w:r>
+        <w:rPr>
+          <w:rFonts w:ascii="Times New Roman" w:eastAsia="Times New Roman" w:hAnsi="Times New Roman" w:cs="Times New Roman"/>
+          <w:color w:val="000000"/>
+          <w:sz w:val="27"/>
+          <w:szCs w:val="27"/>
+        </w:rPr>
+        <w:t>n du UC</w:t>
+      </w:r>
+    </w:p>
+    <w:p>
+      <w:pPr>
+        <w:spacing w:after="0" w:line="240" w:lineRule="auto"/>
+        <w:rPr>
+          <w:rFonts w:ascii="Times New Roman" w:eastAsia="Times New Roman" w:hAnsi="Times New Roman" w:cs="Times New Roman"/>
+          <w:color w:val="000000"/>
+          <w:sz w:val="27"/>
+          <w:szCs w:val="27"/>
+          <w:lang w:val="en-GB"/>
+        </w:rPr>
+      </w:pPr>
+      <w:r>
+        <w:rPr>
+          <w:rFonts w:ascii="Times New Roman" w:eastAsia="Times New Roman" w:hAnsi="Times New Roman" w:cs="Times New Roman"/>
+          <w:color w:val="000000"/>
+          <w:sz w:val="27"/>
+          <w:szCs w:val="27"/>
+          <w:lang w:val="en-GB"/>
+        </w:rPr>
+        <w:t>7) UC pric</w:t>
+      </w:r>
+      <w:r>
+        <w:rPr>
+          <w:rFonts w:ascii="Times New Roman" w:eastAsia="Times New Roman" w:hAnsi="Times New Roman" w:cs="Times New Roman"/>
+          <w:color w:val="000000"/>
+          <w:sz w:val="27"/>
+          <w:szCs w:val="27"/>
+          <w:lang w:val="en-GB"/>
+        </w:rPr>
+        <w:t>i</w:t>
+      </w:r>
+      <w:r>
+        <w:rPr>
+          <w:rFonts w:ascii="Times New Roman" w:eastAsia="Times New Roman" w:hAnsi="Times New Roman" w:cs="Times New Roman"/>
+          <w:color w:val="000000"/>
+          <w:sz w:val="27"/>
+          <w:szCs w:val="27"/>
+          <w:lang w:val="en-GB"/>
+        </w:rPr>
+        <w:t xml:space="preserve">ng </w:t>
+      </w:r>
+      <w:r>
+        <w:rPr>
+          <w:rFonts w:ascii="Times New Roman" w:eastAsia="Times New Roman" w:hAnsi="Times New Roman" w:cs="Times New Roman"/>
+          <w:color w:val="000000"/>
+          <w:sz w:val="27"/>
+          <w:szCs w:val="27"/>
+          <w:lang w:val="en-GB"/>
+        </w:rPr>
+        <w:t>schedule</w:t>
+      </w:r>
+    </w:p>
+    <w:p>
+      <w:pPr>
+        <w:spacing w:after="0" w:line="240" w:lineRule="auto"/>
+        <w:rPr>
+          <w:rFonts w:ascii="Times New Roman" w:eastAsia="Times New Roman" w:hAnsi="Times New Roman" w:cs="Times New Roman"/>
+          <w:color w:val="000000"/>
+          <w:sz w:val="27"/>
+          <w:szCs w:val="27"/>
+          <w:lang w:val="en-GB"/>
+        </w:rPr>
+      </w:pPr>
+      <w:r>
+        <w:rPr>
+          <w:rFonts w:ascii="Times New Roman" w:eastAsia="Times New Roman" w:hAnsi="Times New Roman" w:cs="Times New Roman"/>
+          <w:color w:val="000000"/>
+          <w:sz w:val="27"/>
+          <w:szCs w:val="27"/>
+          <w:lang w:val="en-GB"/>
+        </w:rPr>
+        <w:t>Start of pricing</w:t>
+      </w:r>
+    </w:p>
+    <w:p>
+      <w:pPr>
+        <w:spacing w:after="0" w:line="240" w:lineRule="auto"/>
+        <w:rPr>
+          <w:rFonts w:ascii="Times New Roman" w:eastAsia="Times New Roman" w:hAnsi="Times New Roman" w:cs="Times New Roman"/>
+          <w:color w:val="000000"/>
+          <w:sz w:val="27"/>
+          <w:szCs w:val="27"/>
+        </w:rPr>
+      </w:pPr>
+      <w:r>
+        <w:rPr>
+          <w:rFonts w:ascii="Times New Roman" w:eastAsia="Times New Roman" w:hAnsi="Times New Roman" w:cs="Times New Roman"/>
+          <w:color w:val="000000"/>
+          <w:sz w:val="27"/>
+          <w:szCs w:val="27"/>
+        </w:rPr>
+        <w:t>POC duration</w:t>
+      </w:r>
+    </w:p>
+    <w:p>
+      <w:pPr>
+        <w:spacing w:after="0" w:line="240" w:lineRule="auto"/>
+        <w:rPr>
+          <w:rFonts w:ascii="Times New Roman" w:eastAsia="Times New Roman" w:hAnsi="Times New Roman" w:cs="Times New Roman"/>
+          <w:color w:val="000000"/>
+          <w:sz w:val="27"/>
+          <w:szCs w:val="27"/>
+        </w:rPr>
+      </w:pPr>
+      <w:r>
+        <w:rPr>
+          <w:rFonts w:ascii="Times New Roman" w:eastAsia="Times New Roman" w:hAnsi="Times New Roman" w:cs="Times New Roman"/>
+          <w:color w:val="000000"/>
+          <w:sz w:val="27"/>
+          <w:szCs w:val="27"/>
+        </w:rPr>
+        <w:t xml:space="preserve">8) UC revenues —&gt; Sort du </w:t>
+      </w:r>
+      <w:r>
+        <w:rPr>
+          <w:rFonts w:ascii="Times New Roman" w:eastAsia="Times New Roman" w:hAnsi="Times New Roman" w:cs="Times New Roman"/>
+          <w:color w:val="000000"/>
+          <w:sz w:val="27"/>
+          <w:szCs w:val="27"/>
+          <w:lang w:val="en-GB"/>
+        </w:rPr>
+        <w:t>schedule</w:t>
+      </w:r>
+    </w:p>
+    <w:p>
+      <w:pPr>
+        <w:spacing w:after="0" w:line="240" w:lineRule="auto"/>
+        <w:rPr>
+          <w:rFonts w:ascii="Times New Roman" w:eastAsia="Times New Roman" w:hAnsi="Times New Roman" w:cs="Times New Roman"/>
+          <w:color w:val="000000"/>
+          <w:sz w:val="27"/>
+          <w:szCs w:val="27"/>
+          <w:lang w:val="en-GB"/>
+        </w:rPr>
+      </w:pPr>
+      <w:r>
+        <w:rPr>
+          <w:rFonts w:ascii="Times New Roman" w:eastAsia="Times New Roman" w:hAnsi="Times New Roman" w:cs="Times New Roman"/>
+          <w:b/>
+          <w:bCs/>
+          <w:color w:val="00B050"/>
+          <w:sz w:val="24"/>
+          <w:szCs w:val="24"/>
+          <w:lang w:val="en-GB"/>
+        </w:rPr>
+        <w:t>Ok -&gt;</w:t>
+      </w:r>
+      <w:r>
+        <w:rPr>
+          <w:rFonts w:ascii="Times New Roman" w:eastAsia="Times New Roman" w:hAnsi="Times New Roman" w:cs="Times New Roman"/>
+          <w:color w:val="00B050"/>
+          <w:sz w:val="24"/>
+          <w:szCs w:val="24"/>
+          <w:lang w:val="en-GB"/>
+        </w:rPr>
+        <w:t xml:space="preserve"> </w:t>
+      </w:r>
+      <w:r>
+        <w:rPr>
+          <w:rFonts w:ascii="Times New Roman" w:eastAsia="Times New Roman" w:hAnsi="Times New Roman" w:cs="Times New Roman"/>
+          <w:color w:val="000000"/>
+          <w:sz w:val="27"/>
+          <w:szCs w:val="27"/>
+          <w:lang w:val="en-GB"/>
+        </w:rPr>
+        <w:t>9) Operating revenues —&gt; Recurring revenues</w:t>
+      </w:r>
+    </w:p>
+    <w:p>
+      <w:pPr>
+        <w:spacing w:after="0" w:line="240" w:lineRule="auto"/>
+        <w:rPr>
+          <w:rFonts w:ascii="Times New Roman" w:eastAsia="Times New Roman" w:hAnsi="Times New Roman" w:cs="Times New Roman"/>
+          <w:color w:val="000000"/>
+          <w:sz w:val="27"/>
+          <w:szCs w:val="27"/>
+          <w:lang w:val="en-GB"/>
+        </w:rPr>
+      </w:pPr>
+      <w:r>
+        <w:rPr>
+          <w:rFonts w:ascii="Times New Roman" w:eastAsia="Times New Roman" w:hAnsi="Times New Roman" w:cs="Times New Roman"/>
+          <w:b/>
+          <w:bCs/>
+          <w:color w:val="00B050"/>
+          <w:sz w:val="24"/>
+          <w:szCs w:val="24"/>
+          <w:lang w:val="en-GB"/>
+        </w:rPr>
+        <w:t>Ok -&gt;</w:t>
+      </w:r>
+      <w:r>
+        <w:rPr>
+          <w:rFonts w:ascii="Times New Roman" w:eastAsia="Times New Roman" w:hAnsi="Times New Roman" w:cs="Times New Roman"/>
+          <w:color w:val="00B050"/>
+          <w:sz w:val="24"/>
+          <w:szCs w:val="24"/>
+          <w:lang w:val="en-GB"/>
+        </w:rPr>
+        <w:t xml:space="preserve"> </w:t>
+      </w:r>
+      <w:r>
+        <w:rPr>
+          <w:rFonts w:ascii="Times New Roman" w:eastAsia="Times New Roman" w:hAnsi="Times New Roman" w:cs="Times New Roman"/>
+          <w:color w:val="000000"/>
+          <w:sz w:val="27"/>
+          <w:szCs w:val="27"/>
+          <w:lang w:val="en-GB"/>
+        </w:rPr>
+        <w:t xml:space="preserve">10) Total das </w:t>
+      </w:r>
       <w:proofErr w:type="spellStart"/>
       <w:r>
         <w:rPr>
@@ -1850,8 +2116,9 @@
           <w:color w:val="000000"/>
           <w:sz w:val="27"/>
           <w:szCs w:val="27"/>
-        </w:rPr>
-        <w:t>debut</w:t>
+          <w:lang w:val="en-GB"/>
+        </w:rPr>
+        <w:t>l’input</w:t>
       </w:r>
       <w:proofErr w:type="spellEnd"/>
       <w:r>
@@ -1860,8 +2127,9 @@
           <w:color w:val="000000"/>
           <w:sz w:val="27"/>
           <w:szCs w:val="27"/>
-        </w:rPr>
-        <w:t xml:space="preserve"> déploiement (entrée) —&gt; # mois </w:t>
+          <w:lang w:val="en-GB"/>
+        </w:rPr>
+        <w:t xml:space="preserve"> à </w:t>
       </w:r>
       <w:proofErr w:type="spellStart"/>
       <w:r>
@@ -1870,18 +2138,50 @@
           <w:color w:val="000000"/>
           <w:sz w:val="27"/>
           <w:szCs w:val="27"/>
-        </w:rPr>
-        <w:t>deploiement</w:t>
+          <w:lang w:val="en-GB"/>
+        </w:rPr>
+        <w:t>enlever</w:t>
       </w:r>
       <w:proofErr w:type="spellEnd"/>
-      <w:r>
-        <w:rPr>
-          <w:rFonts w:ascii="Times New Roman" w:eastAsia="Times New Roman" w:hAnsi="Times New Roman" w:cs="Times New Roman"/>
-          <w:color w:val="000000"/>
-          <w:sz w:val="27"/>
-          <w:szCs w:val="27"/>
-        </w:rPr>
-        <w:t xml:space="preserve"> (entrée) —&gt; Calcul automatique date fin de déploiement (output) —&gt; entrée date </w:t>
+    </w:p>
+    <w:p>
+      <w:pPr>
+        <w:spacing w:after="0" w:line="240" w:lineRule="auto"/>
+        <w:rPr>
+          <w:rFonts w:ascii="Times New Roman" w:eastAsia="Times New Roman" w:hAnsi="Times New Roman" w:cs="Times New Roman"/>
+          <w:color w:val="000000"/>
+          <w:sz w:val="27"/>
+          <w:szCs w:val="27"/>
+        </w:rPr>
+      </w:pPr>
+      <w:r>
+        <w:rPr>
+          <w:rFonts w:ascii="Times New Roman" w:eastAsia="Times New Roman" w:hAnsi="Times New Roman" w:cs="Times New Roman"/>
+          <w:b/>
+          <w:bCs/>
+          <w:color w:val="00B050"/>
+          <w:sz w:val="24"/>
+          <w:szCs w:val="24"/>
+        </w:rPr>
+        <w:t>Ok -&gt;</w:t>
+      </w:r>
+      <w:r>
+        <w:rPr>
+          <w:rFonts w:ascii="Times New Roman" w:eastAsia="Times New Roman" w:hAnsi="Times New Roman" w:cs="Times New Roman"/>
+          <w:color w:val="00B050"/>
+          <w:sz w:val="24"/>
+          <w:szCs w:val="24"/>
+        </w:rPr>
+        <w:t xml:space="preserve"> </w:t>
+      </w:r>
+      <w:r>
+        <w:rPr>
+          <w:rFonts w:ascii="Times New Roman" w:eastAsia="Times New Roman" w:hAnsi="Times New Roman" w:cs="Times New Roman"/>
+          <w:color w:val="000000"/>
+          <w:sz w:val="27"/>
+          <w:szCs w:val="27"/>
+        </w:rPr>
+        <w:t xml:space="preserve">11) Volume —&gt; # </w:t>
       </w:r>
       <w:proofErr w:type="spellStart"/>
       <w:r>
@@ -1891,39 +2191,204 @@
           <w:sz w:val="27"/>
           <w:szCs w:val="27"/>
         </w:rPr>
-        <w:t>fn</w:t>
+        <w:t>Units</w:t>
       </w:r>
       <w:proofErr w:type="spellEnd"/>
-      <w:r>
-        <w:rPr>
-          <w:rFonts w:ascii="Times New Roman" w:eastAsia="Times New Roman" w:hAnsi="Times New Roman" w:cs="Times New Roman"/>
-          <w:color w:val="000000"/>
-          <w:sz w:val="27"/>
-          <w:szCs w:val="27"/>
-        </w:rPr>
-        <w:t xml:space="preserve"> du UC</w:t>
-      </w:r>
-    </w:p>
-    <w:p>
-      <w:pPr>
-        <w:spacing w:after="0" w:line="240" w:lineRule="auto"/>
-        <w:rPr>
-          <w:rFonts w:ascii="Times New Roman" w:eastAsia="Times New Roman" w:hAnsi="Times New Roman" w:cs="Times New Roman"/>
-          <w:color w:val="000000"/>
-          <w:sz w:val="27"/>
-          <w:szCs w:val="27"/>
-          <w:lang w:val="en-GB"/>
-        </w:rPr>
-      </w:pPr>
-      <w:r>
-        <w:rPr>
-          <w:rFonts w:ascii="Times New Roman" w:eastAsia="Times New Roman" w:hAnsi="Times New Roman" w:cs="Times New Roman"/>
-          <w:color w:val="000000"/>
-          <w:sz w:val="27"/>
-          <w:szCs w:val="27"/>
-          <w:lang w:val="en-GB"/>
-        </w:rPr>
-        <w:t xml:space="preserve">7) UC </w:t>
+    </w:p>
+    <w:p>
+      <w:pPr>
+        <w:spacing w:after="0" w:line="240" w:lineRule="auto"/>
+        <w:rPr>
+          <w:rFonts w:ascii="Times New Roman" w:eastAsia="Times New Roman" w:hAnsi="Times New Roman" w:cs="Times New Roman"/>
+          <w:color w:val="000000"/>
+          <w:sz w:val="27"/>
+          <w:szCs w:val="27"/>
+        </w:rPr>
+      </w:pPr>
+      <w:r>
+        <w:rPr>
+          <w:rFonts w:ascii="Times New Roman" w:eastAsia="Times New Roman" w:hAnsi="Times New Roman" w:cs="Times New Roman"/>
+          <w:b/>
+          <w:bCs/>
+          <w:color w:val="00B050"/>
+          <w:sz w:val="24"/>
+          <w:szCs w:val="24"/>
+        </w:rPr>
+        <w:t>Ok -&gt;</w:t>
+      </w:r>
+      <w:r>
+        <w:rPr>
+          <w:rFonts w:ascii="Times New Roman" w:eastAsia="Times New Roman" w:hAnsi="Times New Roman" w:cs="Times New Roman"/>
+          <w:color w:val="00B050"/>
+          <w:sz w:val="24"/>
+          <w:szCs w:val="24"/>
+        </w:rPr>
+        <w:t xml:space="preserve"> </w:t>
+      </w:r>
+      <w:r>
+        <w:rPr>
+          <w:rFonts w:ascii="Times New Roman" w:eastAsia="Times New Roman" w:hAnsi="Times New Roman" w:cs="Times New Roman"/>
+          <w:color w:val="000000"/>
+          <w:sz w:val="27"/>
+          <w:szCs w:val="27"/>
+        </w:rPr>
+        <w:t>12) Confirmation inputs</w:t>
+      </w:r>
+    </w:p>
+    <w:p>
+      <w:pPr>
+        <w:spacing w:after="0" w:line="240" w:lineRule="auto"/>
+        <w:rPr>
+          <w:rFonts w:ascii="Times New Roman" w:eastAsia="Times New Roman" w:hAnsi="Times New Roman" w:cs="Times New Roman"/>
+          <w:color w:val="000000"/>
+          <w:sz w:val="27"/>
+          <w:szCs w:val="27"/>
+        </w:rPr>
+      </w:pPr>
+      <w:r>
+        <w:rPr>
+          <w:rFonts w:ascii="Times New Roman" w:eastAsia="Times New Roman" w:hAnsi="Times New Roman" w:cs="Times New Roman"/>
+          <w:b/>
+          <w:bCs/>
+          <w:color w:val="00B050"/>
+          <w:sz w:val="24"/>
+          <w:szCs w:val="24"/>
+        </w:rPr>
+        <w:t>Ok -&gt;</w:t>
+      </w:r>
+      <w:r>
+        <w:rPr>
+          <w:rFonts w:ascii="Times New Roman" w:eastAsia="Times New Roman" w:hAnsi="Times New Roman" w:cs="Times New Roman"/>
+          <w:color w:val="00B050"/>
+          <w:sz w:val="24"/>
+          <w:szCs w:val="24"/>
+        </w:rPr>
+        <w:t xml:space="preserve"> </w:t>
+      </w:r>
+      <w:r>
+        <w:rPr>
+          <w:rFonts w:ascii="Times New Roman" w:eastAsia="Times New Roman" w:hAnsi="Times New Roman" w:cs="Times New Roman"/>
+          <w:color w:val="000000"/>
+          <w:sz w:val="27"/>
+          <w:szCs w:val="27"/>
+        </w:rPr>
+        <w:t>- Confirmation par UC/ Overlay</w:t>
+      </w:r>
+    </w:p>
+    <w:p>
+      <w:pPr>
+        <w:spacing w:after="0" w:line="240" w:lineRule="auto"/>
+        <w:rPr>
+          <w:rFonts w:ascii="Times New Roman" w:eastAsia="Times New Roman" w:hAnsi="Times New Roman" w:cs="Times New Roman"/>
+          <w:color w:val="000000"/>
+          <w:sz w:val="27"/>
+          <w:szCs w:val="27"/>
+        </w:rPr>
+      </w:pPr>
+      <w:r>
+        <w:rPr>
+          <w:rFonts w:ascii="Times New Roman" w:eastAsia="Times New Roman" w:hAnsi="Times New Roman" w:cs="Times New Roman"/>
+          <w:b/>
+          <w:bCs/>
+          <w:color w:val="00B050"/>
+          <w:sz w:val="24"/>
+          <w:szCs w:val="24"/>
+        </w:rPr>
+        <w:t>Ok -&gt;</w:t>
+      </w:r>
+      <w:r>
+        <w:rPr>
+          <w:rFonts w:ascii="Times New Roman" w:eastAsia="Times New Roman" w:hAnsi="Times New Roman" w:cs="Times New Roman"/>
+          <w:color w:val="00B050"/>
+          <w:sz w:val="24"/>
+          <w:szCs w:val="24"/>
+        </w:rPr>
+        <w:t xml:space="preserve"> </w:t>
+      </w:r>
+      <w:r>
+        <w:rPr>
+          <w:rFonts w:ascii="Times New Roman" w:eastAsia="Times New Roman" w:hAnsi="Times New Roman" w:cs="Times New Roman"/>
+          <w:color w:val="000000"/>
+          <w:sz w:val="27"/>
+          <w:szCs w:val="27"/>
+        </w:rPr>
+        <w:t xml:space="preserve">- ON ne </w:t>
+      </w:r>
+      <w:r>
+        <w:rPr>
+          <w:rFonts w:ascii="Times New Roman" w:eastAsia="Times New Roman" w:hAnsi="Times New Roman" w:cs="Times New Roman"/>
+          <w:color w:val="000000"/>
+          <w:sz w:val="27"/>
+          <w:szCs w:val="27"/>
+        </w:rPr>
+        <w:t>p</w:t>
+      </w:r>
+      <w:r>
+        <w:rPr>
+          <w:rFonts w:ascii="Times New Roman" w:eastAsia="Times New Roman" w:hAnsi="Times New Roman" w:cs="Times New Roman"/>
+          <w:color w:val="000000"/>
+          <w:sz w:val="27"/>
+          <w:szCs w:val="27"/>
+        </w:rPr>
+        <w:t>eut calculer que si Confirmation OK pour chaque UC ou Overlay</w:t>
+      </w:r>
+    </w:p>
+    <w:p>
+      <w:pPr>
+        <w:spacing w:after="0" w:line="240" w:lineRule="auto"/>
+        <w:rPr>
+          <w:rFonts w:ascii="Times New Roman" w:eastAsia="Times New Roman" w:hAnsi="Times New Roman" w:cs="Times New Roman"/>
+          <w:color w:val="000000"/>
+          <w:sz w:val="27"/>
+          <w:szCs w:val="27"/>
+        </w:rPr>
+      </w:pPr>
+      <w:r>
+        <w:rPr>
+          <w:rFonts w:ascii="Times New Roman" w:eastAsia="Times New Roman" w:hAnsi="Times New Roman" w:cs="Times New Roman"/>
+          <w:b/>
+          <w:bCs/>
+          <w:color w:val="00B050"/>
+          <w:sz w:val="24"/>
+          <w:szCs w:val="24"/>
+        </w:rPr>
+        <w:t>Ok -&gt;</w:t>
+      </w:r>
+      <w:r>
+        <w:rPr>
+          <w:rFonts w:ascii="Times New Roman" w:eastAsia="Times New Roman" w:hAnsi="Times New Roman" w:cs="Times New Roman"/>
+          <w:color w:val="00B050"/>
+          <w:sz w:val="24"/>
+          <w:szCs w:val="24"/>
+        </w:rPr>
+        <w:t xml:space="preserve"> </w:t>
+      </w:r>
+      <w:r>
+        <w:rPr>
+          <w:rFonts w:ascii="Times New Roman" w:eastAsia="Times New Roman" w:hAnsi="Times New Roman" w:cs="Times New Roman"/>
+          <w:color w:val="000000"/>
+          <w:sz w:val="27"/>
+          <w:szCs w:val="27"/>
+        </w:rPr>
+        <w:t xml:space="preserve">13) </w:t>
+      </w:r>
+      <w:r>
+        <w:rPr>
+          <w:rFonts w:ascii="Times New Roman" w:eastAsia="Times New Roman" w:hAnsi="Times New Roman" w:cs="Times New Roman"/>
+          <w:color w:val="000000"/>
+          <w:sz w:val="27"/>
+          <w:szCs w:val="27"/>
+        </w:rPr>
+        <w:t>Export</w:t>
+      </w:r>
+      <w:r>
+        <w:rPr>
+          <w:rFonts w:ascii="Times New Roman" w:eastAsia="Times New Roman" w:hAnsi="Times New Roman" w:cs="Times New Roman"/>
+          <w:color w:val="000000"/>
+          <w:sz w:val="27"/>
+          <w:szCs w:val="27"/>
+        </w:rPr>
+        <w:t xml:space="preserve"> des </w:t>
       </w:r>
       <w:proofErr w:type="spellStart"/>
       <w:r>
@@ -1932,9 +2397,8 @@
           <w:color w:val="000000"/>
           <w:sz w:val="27"/>
           <w:szCs w:val="27"/>
-          <w:lang w:val="en-GB"/>
-        </w:rPr>
-        <w:t>priicng</w:t>
+        </w:rPr>
+        <w:t>dashboard</w:t>
       </w:r>
       <w:proofErr w:type="spellEnd"/>
       <w:r>
@@ -1943,9 +2407,115 @@
           <w:color w:val="000000"/>
           <w:sz w:val="27"/>
           <w:szCs w:val="27"/>
-          <w:lang w:val="en-GB"/>
-        </w:rPr>
-        <w:t xml:space="preserve"> </w:t>
+        </w:rPr>
+        <w:t xml:space="preserve"> ve</w:t>
+      </w:r>
+      <w:r>
+        <w:rPr>
+          <w:rFonts w:ascii="Times New Roman" w:eastAsia="Times New Roman" w:hAnsi="Times New Roman" w:cs="Times New Roman"/>
+          <w:color w:val="000000"/>
+          <w:sz w:val="27"/>
+          <w:szCs w:val="27"/>
+        </w:rPr>
+        <w:t>r</w:t>
+      </w:r>
+      <w:r>
+        <w:rPr>
+          <w:rFonts w:ascii="Times New Roman" w:eastAsia="Times New Roman" w:hAnsi="Times New Roman" w:cs="Times New Roman"/>
+          <w:color w:val="000000"/>
+          <w:sz w:val="27"/>
+          <w:szCs w:val="27"/>
+        </w:rPr>
+        <w:t xml:space="preserve">s </w:t>
+      </w:r>
+      <w:r>
+        <w:rPr>
+          <w:rFonts w:ascii="Times New Roman" w:eastAsia="Times New Roman" w:hAnsi="Times New Roman" w:cs="Times New Roman"/>
+          <w:color w:val="000000"/>
+          <w:sz w:val="27"/>
+          <w:szCs w:val="27"/>
+        </w:rPr>
+        <w:t>Excel</w:t>
+      </w:r>
+    </w:p>
+    <w:p>
+      <w:pPr>
+        <w:spacing w:after="0" w:line="240" w:lineRule="auto"/>
+        <w:rPr>
+          <w:rFonts w:ascii="Times New Roman" w:eastAsia="Times New Roman" w:hAnsi="Times New Roman" w:cs="Times New Roman"/>
+          <w:color w:val="000000"/>
+          <w:sz w:val="27"/>
+          <w:szCs w:val="27"/>
+        </w:rPr>
+      </w:pPr>
+      <w:r>
+        <w:rPr>
+          <w:rFonts w:ascii="Times New Roman" w:eastAsia="Times New Roman" w:hAnsi="Times New Roman" w:cs="Times New Roman"/>
+          <w:b/>
+          <w:bCs/>
+          <w:color w:val="00B050"/>
+          <w:sz w:val="24"/>
+          <w:szCs w:val="24"/>
+        </w:rPr>
+        <w:t>Ok -&gt;</w:t>
+      </w:r>
+      <w:r>
+        <w:rPr>
+          <w:rFonts w:ascii="Times New Roman" w:eastAsia="Times New Roman" w:hAnsi="Times New Roman" w:cs="Times New Roman"/>
+          <w:color w:val="00B050"/>
+          <w:sz w:val="24"/>
+          <w:szCs w:val="24"/>
+        </w:rPr>
+        <w:t xml:space="preserve"> </w:t>
+      </w:r>
+      <w:r>
+        <w:rPr>
+          <w:rFonts w:ascii="Times New Roman" w:eastAsia="Times New Roman" w:hAnsi="Times New Roman" w:cs="Times New Roman"/>
+          <w:color w:val="000000"/>
+          <w:sz w:val="27"/>
+          <w:szCs w:val="27"/>
+        </w:rPr>
+        <w:t>14) Graphs sous tableaux Par catégorie avec détails insérés dans le graphe</w:t>
+      </w:r>
+    </w:p>
+    <w:p>
+      <w:pPr>
+        <w:spacing w:after="0" w:line="240" w:lineRule="auto"/>
+        <w:rPr>
+          <w:rFonts w:ascii="Times New Roman" w:eastAsia="Times New Roman" w:hAnsi="Times New Roman" w:cs="Times New Roman"/>
+          <w:color w:val="000000"/>
+          <w:sz w:val="27"/>
+          <w:szCs w:val="27"/>
+        </w:rPr>
+      </w:pPr>
+      <w:r>
+        <w:rPr>
+          <w:rFonts w:ascii="Times New Roman" w:eastAsia="Times New Roman" w:hAnsi="Times New Roman" w:cs="Times New Roman"/>
+          <w:b/>
+          <w:bCs/>
+          <w:color w:val="00B050"/>
+          <w:sz w:val="24"/>
+          <w:szCs w:val="24"/>
+        </w:rPr>
+        <w:t>Ok -&gt;</w:t>
+      </w:r>
+      <w:r>
+        <w:rPr>
+          <w:rFonts w:ascii="Times New Roman" w:eastAsia="Times New Roman" w:hAnsi="Times New Roman" w:cs="Times New Roman"/>
+          <w:color w:val="00B050"/>
+          <w:sz w:val="24"/>
+          <w:szCs w:val="24"/>
+        </w:rPr>
+        <w:t xml:space="preserve"> </w:t>
+      </w:r>
+      <w:r>
+        <w:rPr>
+          <w:rFonts w:ascii="Times New Roman" w:eastAsia="Times New Roman" w:hAnsi="Times New Roman" w:cs="Times New Roman"/>
+          <w:color w:val="000000"/>
+          <w:sz w:val="27"/>
+          <w:szCs w:val="27"/>
+        </w:rPr>
+        <w:t xml:space="preserve">15) Customer </w:t>
       </w:r>
       <w:proofErr w:type="spellStart"/>
       <w:r>
@@ -1954,579 +2524,10 @@
           <w:color w:val="000000"/>
           <w:sz w:val="27"/>
           <w:szCs w:val="27"/>
-          <w:lang w:val="en-GB"/>
-        </w:rPr>
-        <w:t>scheduel</w:t>
+        </w:rPr>
+        <w:t>side</w:t>
       </w:r>
       <w:proofErr w:type="spellEnd"/>
-    </w:p>
-    <w:p>
-      <w:pPr>
-        <w:spacing w:after="0" w:line="240" w:lineRule="auto"/>
-        <w:rPr>
-          <w:rFonts w:ascii="Times New Roman" w:eastAsia="Times New Roman" w:hAnsi="Times New Roman" w:cs="Times New Roman"/>
-          <w:color w:val="000000"/>
-          <w:sz w:val="27"/>
-          <w:szCs w:val="27"/>
-          <w:lang w:val="en-GB"/>
-        </w:rPr>
-      </w:pPr>
-      <w:r>
-        <w:rPr>
-          <w:rFonts w:ascii="Times New Roman" w:eastAsia="Times New Roman" w:hAnsi="Times New Roman" w:cs="Times New Roman"/>
-          <w:color w:val="000000"/>
-          <w:sz w:val="27"/>
-          <w:szCs w:val="27"/>
-          <w:lang w:val="en-GB"/>
-        </w:rPr>
-        <w:t>Start of pricing</w:t>
-      </w:r>
-    </w:p>
-    <w:p>
-      <w:pPr>
-        <w:spacing w:after="0" w:line="240" w:lineRule="auto"/>
-        <w:rPr>
-          <w:rFonts w:ascii="Times New Roman" w:eastAsia="Times New Roman" w:hAnsi="Times New Roman" w:cs="Times New Roman"/>
-          <w:color w:val="000000"/>
-          <w:sz w:val="27"/>
-          <w:szCs w:val="27"/>
-        </w:rPr>
-      </w:pPr>
-      <w:r>
-        <w:rPr>
-          <w:rFonts w:ascii="Times New Roman" w:eastAsia="Times New Roman" w:hAnsi="Times New Roman" w:cs="Times New Roman"/>
-          <w:color w:val="000000"/>
-          <w:sz w:val="27"/>
-          <w:szCs w:val="27"/>
-        </w:rPr>
-        <w:t>POC duration</w:t>
-      </w:r>
-    </w:p>
-    <w:p>
-      <w:pPr>
-        <w:spacing w:after="0" w:line="240" w:lineRule="auto"/>
-        <w:rPr>
-          <w:rFonts w:ascii="Times New Roman" w:eastAsia="Times New Roman" w:hAnsi="Times New Roman" w:cs="Times New Roman"/>
-          <w:color w:val="000000"/>
-          <w:sz w:val="27"/>
-          <w:szCs w:val="27"/>
-        </w:rPr>
-      </w:pPr>
-      <w:r>
-        <w:rPr>
-          <w:rFonts w:ascii="Times New Roman" w:eastAsia="Times New Roman" w:hAnsi="Times New Roman" w:cs="Times New Roman"/>
-          <w:color w:val="000000"/>
-          <w:sz w:val="27"/>
-          <w:szCs w:val="27"/>
-        </w:rPr>
-        <w:t xml:space="preserve">8) UC revenues —&gt; Sort du </w:t>
-      </w:r>
-      <w:proofErr w:type="spellStart"/>
-      <w:r>
-        <w:rPr>
-          <w:rFonts w:ascii="Times New Roman" w:eastAsia="Times New Roman" w:hAnsi="Times New Roman" w:cs="Times New Roman"/>
-          <w:color w:val="000000"/>
-          <w:sz w:val="27"/>
-          <w:szCs w:val="27"/>
-        </w:rPr>
-        <w:t>schedule</w:t>
-      </w:r>
-      <w:proofErr w:type="spellEnd"/>
-    </w:p>
-    <w:p>
-      <w:pPr>
-        <w:spacing w:after="0" w:line="240" w:lineRule="auto"/>
-        <w:rPr>
-          <w:rFonts w:ascii="Times New Roman" w:eastAsia="Times New Roman" w:hAnsi="Times New Roman" w:cs="Times New Roman"/>
-          <w:color w:val="000000"/>
-          <w:sz w:val="27"/>
-          <w:szCs w:val="27"/>
-          <w:lang w:val="en-GB"/>
-        </w:rPr>
-      </w:pPr>
-      <w:r>
-        <w:rPr>
-          <w:rFonts w:ascii="Times New Roman" w:eastAsia="Times New Roman" w:hAnsi="Times New Roman" w:cs="Times New Roman"/>
-          <w:b/>
-          <w:bCs/>
-          <w:color w:val="00B050"/>
-          <w:sz w:val="24"/>
-          <w:szCs w:val="24"/>
-          <w:lang w:val="en-GB"/>
-        </w:rPr>
-        <w:t>Ok -&gt;</w:t>
-      </w:r>
-      <w:r>
-        <w:rPr>
-          <w:rFonts w:ascii="Times New Roman" w:eastAsia="Times New Roman" w:hAnsi="Times New Roman" w:cs="Times New Roman"/>
-          <w:color w:val="00B050"/>
-          <w:sz w:val="24"/>
-          <w:szCs w:val="24"/>
-          <w:lang w:val="en-GB"/>
-        </w:rPr>
-        <w:t xml:space="preserve"> </w:t>
-      </w:r>
-      <w:r>
-        <w:rPr>
-          <w:rFonts w:ascii="Times New Roman" w:eastAsia="Times New Roman" w:hAnsi="Times New Roman" w:cs="Times New Roman"/>
-          <w:color w:val="000000"/>
-          <w:sz w:val="27"/>
-          <w:szCs w:val="27"/>
-          <w:lang w:val="en-GB"/>
-        </w:rPr>
-        <w:t>9) Operating revenues —&gt; Recurring revenues</w:t>
-      </w:r>
-    </w:p>
-    <w:p>
-      <w:pPr>
-        <w:spacing w:after="0" w:line="240" w:lineRule="auto"/>
-        <w:rPr>
-          <w:rFonts w:ascii="Times New Roman" w:eastAsia="Times New Roman" w:hAnsi="Times New Roman" w:cs="Times New Roman"/>
-          <w:color w:val="000000"/>
-          <w:sz w:val="27"/>
-          <w:szCs w:val="27"/>
-          <w:lang w:val="en-GB"/>
-        </w:rPr>
-      </w:pPr>
-      <w:r>
-        <w:rPr>
-          <w:rFonts w:ascii="Times New Roman" w:eastAsia="Times New Roman" w:hAnsi="Times New Roman" w:cs="Times New Roman"/>
-          <w:b/>
-          <w:bCs/>
-          <w:color w:val="00B050"/>
-          <w:sz w:val="24"/>
-          <w:szCs w:val="24"/>
-          <w:lang w:val="en-GB"/>
-        </w:rPr>
-        <w:t>Ok -&gt;</w:t>
-      </w:r>
-      <w:r>
-        <w:rPr>
-          <w:rFonts w:ascii="Times New Roman" w:eastAsia="Times New Roman" w:hAnsi="Times New Roman" w:cs="Times New Roman"/>
-          <w:color w:val="00B050"/>
-          <w:sz w:val="24"/>
-          <w:szCs w:val="24"/>
-          <w:lang w:val="en-GB"/>
-        </w:rPr>
-        <w:t xml:space="preserve"> </w:t>
-      </w:r>
-      <w:r>
-        <w:rPr>
-          <w:rFonts w:ascii="Times New Roman" w:eastAsia="Times New Roman" w:hAnsi="Times New Roman" w:cs="Times New Roman"/>
-          <w:color w:val="000000"/>
-          <w:sz w:val="27"/>
-          <w:szCs w:val="27"/>
-          <w:lang w:val="en-GB"/>
-        </w:rPr>
-        <w:t xml:space="preserve">10) Total das </w:t>
-      </w:r>
-      <w:proofErr w:type="spellStart"/>
-      <w:r>
-        <w:rPr>
-          <w:rFonts w:ascii="Times New Roman" w:eastAsia="Times New Roman" w:hAnsi="Times New Roman" w:cs="Times New Roman"/>
-          <w:color w:val="000000"/>
-          <w:sz w:val="27"/>
-          <w:szCs w:val="27"/>
-          <w:lang w:val="en-GB"/>
-        </w:rPr>
-        <w:t>l’input</w:t>
-      </w:r>
-      <w:proofErr w:type="spellEnd"/>
-      <w:r>
-        <w:rPr>
-          <w:rFonts w:ascii="Times New Roman" w:eastAsia="Times New Roman" w:hAnsi="Times New Roman" w:cs="Times New Roman"/>
-          <w:color w:val="000000"/>
-          <w:sz w:val="27"/>
-          <w:szCs w:val="27"/>
-          <w:lang w:val="en-GB"/>
-        </w:rPr>
-        <w:t xml:space="preserve"> à </w:t>
-      </w:r>
-      <w:proofErr w:type="spellStart"/>
-      <w:r>
-        <w:rPr>
-          <w:rFonts w:ascii="Times New Roman" w:eastAsia="Times New Roman" w:hAnsi="Times New Roman" w:cs="Times New Roman"/>
-          <w:color w:val="000000"/>
-          <w:sz w:val="27"/>
-          <w:szCs w:val="27"/>
-          <w:lang w:val="en-GB"/>
-        </w:rPr>
-        <w:t>enlever</w:t>
-      </w:r>
-      <w:proofErr w:type="spellEnd"/>
-    </w:p>
-    <w:p>
-      <w:pPr>
-        <w:spacing w:after="0" w:line="240" w:lineRule="auto"/>
-        <w:rPr>
-          <w:rFonts w:ascii="Times New Roman" w:eastAsia="Times New Roman" w:hAnsi="Times New Roman" w:cs="Times New Roman"/>
-          <w:color w:val="000000"/>
-          <w:sz w:val="27"/>
-          <w:szCs w:val="27"/>
-        </w:rPr>
-      </w:pPr>
-      <w:r>
-        <w:rPr>
-          <w:rFonts w:ascii="Times New Roman" w:eastAsia="Times New Roman" w:hAnsi="Times New Roman" w:cs="Times New Roman"/>
-          <w:b/>
-          <w:bCs/>
-          <w:color w:val="00B050"/>
-          <w:sz w:val="24"/>
-          <w:szCs w:val="24"/>
-        </w:rPr>
-        <w:t>Ok -&gt;</w:t>
-      </w:r>
-      <w:r>
-        <w:rPr>
-          <w:rFonts w:ascii="Times New Roman" w:eastAsia="Times New Roman" w:hAnsi="Times New Roman" w:cs="Times New Roman"/>
-          <w:color w:val="00B050"/>
-          <w:sz w:val="24"/>
-          <w:szCs w:val="24"/>
-        </w:rPr>
-        <w:t xml:space="preserve"> </w:t>
-      </w:r>
-      <w:r>
-        <w:rPr>
-          <w:rFonts w:ascii="Times New Roman" w:eastAsia="Times New Roman" w:hAnsi="Times New Roman" w:cs="Times New Roman"/>
-          <w:color w:val="000000"/>
-          <w:sz w:val="27"/>
-          <w:szCs w:val="27"/>
-        </w:rPr>
-        <w:t xml:space="preserve">11) Volume —&gt; # </w:t>
-      </w:r>
-      <w:proofErr w:type="spellStart"/>
-      <w:r>
-        <w:rPr>
-          <w:rFonts w:ascii="Times New Roman" w:eastAsia="Times New Roman" w:hAnsi="Times New Roman" w:cs="Times New Roman"/>
-          <w:color w:val="000000"/>
-          <w:sz w:val="27"/>
-          <w:szCs w:val="27"/>
-        </w:rPr>
-        <w:t>Units</w:t>
-      </w:r>
-      <w:proofErr w:type="spellEnd"/>
-    </w:p>
-    <w:p>
-      <w:pPr>
-        <w:spacing w:after="0" w:line="240" w:lineRule="auto"/>
-        <w:rPr>
-          <w:rFonts w:ascii="Times New Roman" w:eastAsia="Times New Roman" w:hAnsi="Times New Roman" w:cs="Times New Roman"/>
-          <w:color w:val="000000"/>
-          <w:sz w:val="27"/>
-          <w:szCs w:val="27"/>
-        </w:rPr>
-      </w:pPr>
-      <w:r>
-        <w:rPr>
-          <w:rFonts w:ascii="Times New Roman" w:eastAsia="Times New Roman" w:hAnsi="Times New Roman" w:cs="Times New Roman"/>
-          <w:b/>
-          <w:bCs/>
-          <w:color w:val="00B050"/>
-          <w:sz w:val="24"/>
-          <w:szCs w:val="24"/>
-        </w:rPr>
-        <w:t>Ok -&gt;</w:t>
-      </w:r>
-      <w:r>
-        <w:rPr>
-          <w:rFonts w:ascii="Times New Roman" w:eastAsia="Times New Roman" w:hAnsi="Times New Roman" w:cs="Times New Roman"/>
-          <w:color w:val="00B050"/>
-          <w:sz w:val="24"/>
-          <w:szCs w:val="24"/>
-        </w:rPr>
-        <w:t xml:space="preserve"> </w:t>
-      </w:r>
-      <w:r>
-        <w:rPr>
-          <w:rFonts w:ascii="Times New Roman" w:eastAsia="Times New Roman" w:hAnsi="Times New Roman" w:cs="Times New Roman"/>
-          <w:color w:val="000000"/>
-          <w:sz w:val="27"/>
-          <w:szCs w:val="27"/>
-        </w:rPr>
-        <w:t>12) Confirmation inputs</w:t>
-      </w:r>
-    </w:p>
-    <w:p>
-      <w:pPr>
-        <w:spacing w:after="0" w:line="240" w:lineRule="auto"/>
-        <w:rPr>
-          <w:rFonts w:ascii="Times New Roman" w:eastAsia="Times New Roman" w:hAnsi="Times New Roman" w:cs="Times New Roman"/>
-          <w:color w:val="000000"/>
-          <w:sz w:val="27"/>
-          <w:szCs w:val="27"/>
-        </w:rPr>
-      </w:pPr>
-      <w:r>
-        <w:rPr>
-          <w:rFonts w:ascii="Times New Roman" w:eastAsia="Times New Roman" w:hAnsi="Times New Roman" w:cs="Times New Roman"/>
-          <w:b/>
-          <w:bCs/>
-          <w:color w:val="00B050"/>
-          <w:sz w:val="24"/>
-          <w:szCs w:val="24"/>
-        </w:rPr>
-        <w:t>Ok -&gt;</w:t>
-      </w:r>
-      <w:r>
-        <w:rPr>
-          <w:rFonts w:ascii="Times New Roman" w:eastAsia="Times New Roman" w:hAnsi="Times New Roman" w:cs="Times New Roman"/>
-          <w:color w:val="00B050"/>
-          <w:sz w:val="24"/>
-          <w:szCs w:val="24"/>
-        </w:rPr>
-        <w:t xml:space="preserve"> </w:t>
-      </w:r>
-      <w:r>
-        <w:rPr>
-          <w:rFonts w:ascii="Times New Roman" w:eastAsia="Times New Roman" w:hAnsi="Times New Roman" w:cs="Times New Roman"/>
-          <w:color w:val="000000"/>
-          <w:sz w:val="27"/>
-          <w:szCs w:val="27"/>
-        </w:rPr>
-        <w:t>- Confirmation par UC/ Overlay</w:t>
-      </w:r>
-    </w:p>
-    <w:p>
-      <w:pPr>
-        <w:spacing w:after="0" w:line="240" w:lineRule="auto"/>
-        <w:rPr>
-          <w:rFonts w:ascii="Times New Roman" w:eastAsia="Times New Roman" w:hAnsi="Times New Roman" w:cs="Times New Roman"/>
-          <w:color w:val="000000"/>
-          <w:sz w:val="27"/>
-          <w:szCs w:val="27"/>
-        </w:rPr>
-      </w:pPr>
-      <w:r>
-        <w:rPr>
-          <w:rFonts w:ascii="Times New Roman" w:eastAsia="Times New Roman" w:hAnsi="Times New Roman" w:cs="Times New Roman"/>
-          <w:b/>
-          <w:bCs/>
-          <w:color w:val="00B050"/>
-          <w:sz w:val="24"/>
-          <w:szCs w:val="24"/>
-        </w:rPr>
-        <w:t>Ok -&gt;</w:t>
-      </w:r>
-      <w:r>
-        <w:rPr>
-          <w:rFonts w:ascii="Times New Roman" w:eastAsia="Times New Roman" w:hAnsi="Times New Roman" w:cs="Times New Roman"/>
-          <w:color w:val="00B050"/>
-          <w:sz w:val="24"/>
-          <w:szCs w:val="24"/>
-        </w:rPr>
-        <w:t xml:space="preserve"> </w:t>
-      </w:r>
-      <w:r>
-        <w:rPr>
-          <w:rFonts w:ascii="Times New Roman" w:eastAsia="Times New Roman" w:hAnsi="Times New Roman" w:cs="Times New Roman"/>
-          <w:color w:val="000000"/>
-          <w:sz w:val="27"/>
-          <w:szCs w:val="27"/>
-        </w:rPr>
-        <w:t xml:space="preserve">- ON ne </w:t>
-      </w:r>
-      <w:r>
-        <w:rPr>
-          <w:rFonts w:ascii="Times New Roman" w:eastAsia="Times New Roman" w:hAnsi="Times New Roman" w:cs="Times New Roman"/>
-          <w:color w:val="000000"/>
-          <w:sz w:val="27"/>
-          <w:szCs w:val="27"/>
-        </w:rPr>
-        <w:t>p</w:t>
-      </w:r>
-      <w:r>
-        <w:rPr>
-          <w:rFonts w:ascii="Times New Roman" w:eastAsia="Times New Roman" w:hAnsi="Times New Roman" w:cs="Times New Roman"/>
-          <w:color w:val="000000"/>
-          <w:sz w:val="27"/>
-          <w:szCs w:val="27"/>
-        </w:rPr>
-        <w:t>eut calculer que si Confirmation OK pour chaque UC ou Overlay</w:t>
-      </w:r>
-    </w:p>
-    <w:p>
-      <w:pPr>
-        <w:spacing w:after="0" w:line="240" w:lineRule="auto"/>
-        <w:rPr>
-          <w:rFonts w:ascii="Times New Roman" w:eastAsia="Times New Roman" w:hAnsi="Times New Roman" w:cs="Times New Roman"/>
-          <w:color w:val="000000"/>
-          <w:sz w:val="27"/>
-          <w:szCs w:val="27"/>
-        </w:rPr>
-      </w:pPr>
-      <w:r>
-        <w:rPr>
-          <w:rFonts w:ascii="Times New Roman" w:eastAsia="Times New Roman" w:hAnsi="Times New Roman" w:cs="Times New Roman"/>
-          <w:b/>
-          <w:bCs/>
-          <w:color w:val="00B050"/>
-          <w:sz w:val="24"/>
-          <w:szCs w:val="24"/>
-          <w:lang w:val="en-GB"/>
-        </w:rPr>
-        <w:t>Ok -&gt;</w:t>
-      </w:r>
-      <w:r>
-        <w:rPr>
-          <w:rFonts w:ascii="Times New Roman" w:eastAsia="Times New Roman" w:hAnsi="Times New Roman" w:cs="Times New Roman"/>
-          <w:color w:val="00B050"/>
-          <w:sz w:val="24"/>
-          <w:szCs w:val="24"/>
-          <w:lang w:val="en-GB"/>
-        </w:rPr>
-        <w:t xml:space="preserve"> </w:t>
-      </w:r>
-      <w:r>
-        <w:rPr>
-          <w:rFonts w:ascii="Times New Roman" w:eastAsia="Times New Roman" w:hAnsi="Times New Roman" w:cs="Times New Roman"/>
-          <w:color w:val="000000"/>
-          <w:sz w:val="27"/>
-          <w:szCs w:val="27"/>
-        </w:rPr>
-        <w:t xml:space="preserve">13) </w:t>
-      </w:r>
-      <w:proofErr w:type="spellStart"/>
-      <w:r>
-        <w:rPr>
-          <w:rFonts w:ascii="Times New Roman" w:eastAsia="Times New Roman" w:hAnsi="Times New Roman" w:cs="Times New Roman"/>
-          <w:color w:val="000000"/>
-          <w:sz w:val="27"/>
-          <w:szCs w:val="27"/>
-        </w:rPr>
-        <w:t>EXport</w:t>
-      </w:r>
-      <w:proofErr w:type="spellEnd"/>
-      <w:r>
-        <w:rPr>
-          <w:rFonts w:ascii="Times New Roman" w:eastAsia="Times New Roman" w:hAnsi="Times New Roman" w:cs="Times New Roman"/>
-          <w:color w:val="000000"/>
-          <w:sz w:val="27"/>
-          <w:szCs w:val="27"/>
-        </w:rPr>
-        <w:t xml:space="preserve"> des </w:t>
-      </w:r>
-      <w:proofErr w:type="spellStart"/>
-      <w:r>
-        <w:rPr>
-          <w:rFonts w:ascii="Times New Roman" w:eastAsia="Times New Roman" w:hAnsi="Times New Roman" w:cs="Times New Roman"/>
-          <w:color w:val="000000"/>
-          <w:sz w:val="27"/>
-          <w:szCs w:val="27"/>
-        </w:rPr>
-        <w:t>dashboard</w:t>
-      </w:r>
-      <w:proofErr w:type="spellEnd"/>
-      <w:r>
-        <w:rPr>
-          <w:rFonts w:ascii="Times New Roman" w:eastAsia="Times New Roman" w:hAnsi="Times New Roman" w:cs="Times New Roman"/>
-          <w:color w:val="000000"/>
-          <w:sz w:val="27"/>
-          <w:szCs w:val="27"/>
-        </w:rPr>
-        <w:t xml:space="preserve"> </w:t>
-      </w:r>
-      <w:proofErr w:type="spellStart"/>
-      <w:r>
-        <w:rPr>
-          <w:rFonts w:ascii="Times New Roman" w:eastAsia="Times New Roman" w:hAnsi="Times New Roman" w:cs="Times New Roman"/>
-          <w:color w:val="000000"/>
-          <w:sz w:val="27"/>
-          <w:szCs w:val="27"/>
-        </w:rPr>
-        <w:t>ves</w:t>
-      </w:r>
-      <w:proofErr w:type="spellEnd"/>
-      <w:r>
-        <w:rPr>
-          <w:rFonts w:ascii="Times New Roman" w:eastAsia="Times New Roman" w:hAnsi="Times New Roman" w:cs="Times New Roman"/>
-          <w:color w:val="000000"/>
-          <w:sz w:val="27"/>
-          <w:szCs w:val="27"/>
-        </w:rPr>
-        <w:t xml:space="preserve"> </w:t>
-      </w:r>
-      <w:proofErr w:type="spellStart"/>
-      <w:r>
-        <w:rPr>
-          <w:rFonts w:ascii="Times New Roman" w:eastAsia="Times New Roman" w:hAnsi="Times New Roman" w:cs="Times New Roman"/>
-          <w:color w:val="000000"/>
-          <w:sz w:val="27"/>
-          <w:szCs w:val="27"/>
-        </w:rPr>
-        <w:t>excel</w:t>
-      </w:r>
-      <w:proofErr w:type="spellEnd"/>
-    </w:p>
-    <w:p>
-      <w:pPr>
-        <w:spacing w:after="0" w:line="240" w:lineRule="auto"/>
-        <w:rPr>
-          <w:rFonts w:ascii="Times New Roman" w:eastAsia="Times New Roman" w:hAnsi="Times New Roman" w:cs="Times New Roman"/>
-          <w:color w:val="000000"/>
-          <w:sz w:val="27"/>
-          <w:szCs w:val="27"/>
-        </w:rPr>
-      </w:pPr>
-      <w:r>
-        <w:rPr>
-          <w:rFonts w:ascii="Times New Roman" w:eastAsia="Times New Roman" w:hAnsi="Times New Roman" w:cs="Times New Roman"/>
-          <w:color w:val="000000"/>
-          <w:sz w:val="27"/>
-          <w:szCs w:val="27"/>
-        </w:rPr>
-        <w:t>14) Graphs sous tableaux Par catégorie avec détails insérés dans le graphe</w:t>
-      </w:r>
-    </w:p>
-    <w:p>
-      <w:pPr>
-        <w:spacing w:after="0" w:line="240" w:lineRule="auto"/>
-        <w:rPr>
-          <w:rFonts w:ascii="Times New Roman" w:eastAsia="Times New Roman" w:hAnsi="Times New Roman" w:cs="Times New Roman"/>
-          <w:color w:val="000000"/>
-          <w:sz w:val="27"/>
-          <w:szCs w:val="27"/>
-        </w:rPr>
-      </w:pPr>
-      <w:r>
-        <w:rPr>
-          <w:rFonts w:ascii="Times New Roman" w:eastAsia="Times New Roman" w:hAnsi="Times New Roman" w:cs="Times New Roman"/>
-          <w:b/>
-          <w:bCs/>
-          <w:color w:val="00B050"/>
-          <w:sz w:val="24"/>
-          <w:szCs w:val="24"/>
-        </w:rPr>
-        <w:t>Ok -&gt;</w:t>
-      </w:r>
-      <w:r>
-        <w:rPr>
-          <w:rFonts w:ascii="Times New Roman" w:eastAsia="Times New Roman" w:hAnsi="Times New Roman" w:cs="Times New Roman"/>
-          <w:color w:val="00B050"/>
-          <w:sz w:val="24"/>
-          <w:szCs w:val="24"/>
-        </w:rPr>
-        <w:t xml:space="preserve"> </w:t>
-      </w:r>
-      <w:r>
-        <w:rPr>
-          <w:rFonts w:ascii="Times New Roman" w:eastAsia="Times New Roman" w:hAnsi="Times New Roman" w:cs="Times New Roman"/>
-          <w:color w:val="000000"/>
-          <w:sz w:val="27"/>
-          <w:szCs w:val="27"/>
-        </w:rPr>
-        <w:t xml:space="preserve">15) Customer </w:t>
-      </w:r>
-      <w:proofErr w:type="spellStart"/>
-      <w:r>
-        <w:rPr>
-          <w:rFonts w:ascii="Times New Roman" w:eastAsia="Times New Roman" w:hAnsi="Times New Roman" w:cs="Times New Roman"/>
-          <w:color w:val="000000"/>
-          <w:sz w:val="27"/>
-          <w:szCs w:val="27"/>
-        </w:rPr>
-        <w:t>side</w:t>
-      </w:r>
-      <w:proofErr w:type="spellEnd"/>
       <w:r>
         <w:rPr>
           <w:rFonts w:ascii="Times New Roman" w:eastAsia="Times New Roman" w:hAnsi="Times New Roman" w:cs="Times New Roman"/>
@@ -2536,17 +2537,15 @@
         </w:rPr>
         <w:t xml:space="preserve"> Capex/ Des/Opex —&gt; Rajouter en hait grisés non modifiable ce qui vient </w:t>
       </w:r>
-      <w:proofErr w:type="gramStart"/>
-      <w:r>
-        <w:rPr>
-          <w:rFonts w:ascii="Times New Roman" w:eastAsia="Times New Roman" w:hAnsi="Times New Roman" w:cs="Times New Roman"/>
-          <w:color w:val="000000"/>
-          <w:sz w:val="27"/>
-          <w:szCs w:val="27"/>
-        </w:rPr>
-        <w:t>du fournisseurs</w:t>
-      </w:r>
-      <w:proofErr w:type="gramEnd"/>
+      <w:r>
+        <w:rPr>
+          <w:rFonts w:ascii="Times New Roman" w:eastAsia="Times New Roman" w:hAnsi="Times New Roman" w:cs="Times New Roman"/>
+          <w:color w:val="000000"/>
+          <w:sz w:val="27"/>
+          <w:szCs w:val="27"/>
+        </w:rPr>
+        <w:t>du fournisseur</w:t>
+      </w:r>
       <w:r>
         <w:rPr>
           <w:rFonts w:ascii="Times New Roman" w:eastAsia="Times New Roman" w:hAnsi="Times New Roman" w:cs="Times New Roman"/>
@@ -2596,17 +2595,15 @@
         </w:rPr>
         <w:t>17)  </w:t>
       </w:r>
-      <w:proofErr w:type="spellStart"/>
-      <w:r>
-        <w:rPr>
-          <w:rFonts w:ascii="Times New Roman" w:eastAsia="Times New Roman" w:hAnsi="Times New Roman" w:cs="Times New Roman"/>
-          <w:color w:val="000000"/>
-          <w:sz w:val="27"/>
-          <w:szCs w:val="27"/>
-        </w:rPr>
-        <w:t>MOde</w:t>
-      </w:r>
-      <w:proofErr w:type="spellEnd"/>
+      <w:r>
+        <w:rPr>
+          <w:rFonts w:ascii="Times New Roman" w:eastAsia="Times New Roman" w:hAnsi="Times New Roman" w:cs="Times New Roman"/>
+          <w:color w:val="000000"/>
+          <w:sz w:val="27"/>
+          <w:szCs w:val="27"/>
+        </w:rPr>
+        <w:t>Mode</w:t>
+      </w:r>
       <w:r>
         <w:rPr>
           <w:rFonts w:ascii="Times New Roman" w:eastAsia="Times New Roman" w:hAnsi="Times New Roman" w:cs="Times New Roman"/>
@@ -3555,6 +3552,12 @@
       </w:r>
     </w:p>
     <w:p/>
+    <w:p/>
+    <w:p>
+      <w:r>
+        <w:t xml:space="preserve"> </w:t>
+      </w:r>
+    </w:p>
     <w:sectPr>
       <w:pgSz w:w="11906" w:h="16838"/>
       <w:pgMar w:top="1417" w:right="1417" w:bottom="1417" w:left="1417" w:header="708" w:footer="708" w:gutter="0"/>

</xml_diff>

<commit_message>
UC schedule input : ok
</commit_message>
<xml_diff>
--- a/UserGuide/Avancement taches.docx
+++ b/UserGuide/Avancement taches.docx
@@ -2011,16 +2011,17 @@
         </w:rPr>
         <w:t xml:space="preserve">8) UC revenues —&gt; Sort du </w:t>
       </w:r>
-      <w:r>
-        <w:rPr>
-          <w:rFonts w:ascii="Times New Roman" w:eastAsia="Times New Roman" w:hAnsi="Times New Roman" w:cs="Times New Roman"/>
-          <w:color w:val="000000"/>
-          <w:sz w:val="27"/>
-          <w:szCs w:val="27"/>
-          <w:lang w:val="en-GB"/>
+      <w:proofErr w:type="spellStart"/>
+      <w:r>
+        <w:rPr>
+          <w:rFonts w:ascii="Times New Roman" w:eastAsia="Times New Roman" w:hAnsi="Times New Roman" w:cs="Times New Roman"/>
+          <w:color w:val="000000"/>
+          <w:sz w:val="27"/>
+          <w:szCs w:val="27"/>
         </w:rPr>
         <w:t>schedule</w:t>
       </w:r>
+      <w:proofErr w:type="spellEnd"/>
     </w:p>
     <w:p>
       <w:pPr>
@@ -3554,10 +3555,317 @@
     <w:p/>
     <w:p/>
     <w:p>
-      <w:r>
-        <w:t xml:space="preserve"> </w:t>
-      </w:r>
-    </w:p>
+      <w:pPr>
+        <w:rPr>
+          <w:rFonts w:ascii="Arial" w:hAnsi="Arial" w:cs="Arial"/>
+          <w:color w:val="000000"/>
+          <w:sz w:val="21"/>
+          <w:szCs w:val="21"/>
+        </w:rPr>
+      </w:pPr>
+      <w:r>
+        <w:rPr>
+          <w:rFonts w:ascii="Arial" w:hAnsi="Arial" w:cs="Arial"/>
+          <w:color w:val="000000"/>
+          <w:sz w:val="21"/>
+          <w:szCs w:val="21"/>
+        </w:rPr>
+        <w:t>J'ai ajouté tou</w:t>
+      </w:r>
+      <w:r>
+        <w:rPr>
+          <w:rFonts w:ascii="Arial" w:hAnsi="Arial" w:cs="Arial"/>
+          <w:color w:val="000000"/>
+          <w:sz w:val="21"/>
+          <w:szCs w:val="21"/>
+        </w:rPr>
+        <w:t>s</w:t>
+      </w:r>
+      <w:r>
+        <w:rPr>
+          <w:rFonts w:ascii="Arial" w:hAnsi="Arial" w:cs="Arial"/>
+          <w:color w:val="000000"/>
+          <w:sz w:val="21"/>
+          <w:szCs w:val="21"/>
+        </w:rPr>
+        <w:t xml:space="preserve"> les </w:t>
+      </w:r>
+      <w:proofErr w:type="spellStart"/>
+      <w:r>
+        <w:rPr>
+          <w:rFonts w:ascii="Arial" w:hAnsi="Arial" w:cs="Arial"/>
+          <w:color w:val="000000"/>
+          <w:sz w:val="21"/>
+          <w:szCs w:val="21"/>
+        </w:rPr>
+        <w:t>lorems</w:t>
+      </w:r>
+      <w:proofErr w:type="spellEnd"/>
+      <w:r>
+        <w:rPr>
+          <w:rFonts w:ascii="Arial" w:hAnsi="Arial" w:cs="Arial"/>
+          <w:color w:val="000000"/>
+          <w:sz w:val="21"/>
+          <w:szCs w:val="21"/>
+        </w:rPr>
+        <w:t xml:space="preserve"> que j'ai pu trouver dans le document de Zak</w:t>
+      </w:r>
+      <w:r>
+        <w:rPr>
+          <w:rFonts w:ascii="Arial" w:hAnsi="Arial" w:cs="Arial"/>
+          <w:color w:val="000000"/>
+          <w:sz w:val="21"/>
+          <w:szCs w:val="21"/>
+        </w:rPr>
+        <w:t xml:space="preserve"> (en pièce jointe)</w:t>
+      </w:r>
+      <w:r>
+        <w:rPr>
+          <w:rFonts w:ascii="Arial" w:hAnsi="Arial" w:cs="Arial"/>
+          <w:color w:val="000000"/>
+          <w:sz w:val="21"/>
+          <w:szCs w:val="21"/>
+        </w:rPr>
+        <w:t>, mais la plupart </w:t>
+      </w:r>
+      <w:r>
+        <w:rPr>
+          <w:rFonts w:ascii="Arial" w:hAnsi="Arial" w:cs="Arial"/>
+          <w:color w:val="000000"/>
+          <w:sz w:val="21"/>
+          <w:szCs w:val="21"/>
+        </w:rPr>
+        <w:t xml:space="preserve">avait déjà été ajoutée. J’ai repris quelques </w:t>
+      </w:r>
+      <w:proofErr w:type="spellStart"/>
+      <w:r>
+        <w:rPr>
+          <w:rFonts w:ascii="Arial" w:hAnsi="Arial" w:cs="Arial"/>
+          <w:color w:val="000000"/>
+          <w:sz w:val="21"/>
+          <w:szCs w:val="21"/>
+        </w:rPr>
+        <w:t>lorems</w:t>
+      </w:r>
+      <w:proofErr w:type="spellEnd"/>
+      <w:r>
+        <w:rPr>
+          <w:rFonts w:ascii="Arial" w:hAnsi="Arial" w:cs="Arial"/>
+          <w:color w:val="000000"/>
+          <w:sz w:val="21"/>
+          <w:szCs w:val="21"/>
+        </w:rPr>
+        <w:t xml:space="preserve"> partie Supplier qui sont les mêmes pour la partie </w:t>
+      </w:r>
+      <w:proofErr w:type="spellStart"/>
+      <w:r>
+        <w:rPr>
+          <w:rFonts w:ascii="Arial" w:hAnsi="Arial" w:cs="Arial"/>
+          <w:color w:val="000000"/>
+          <w:sz w:val="21"/>
+          <w:szCs w:val="21"/>
+        </w:rPr>
+        <w:t>project</w:t>
+      </w:r>
+      <w:proofErr w:type="spellEnd"/>
+      <w:r>
+        <w:rPr>
+          <w:rFonts w:ascii="Arial" w:hAnsi="Arial" w:cs="Arial"/>
+          <w:color w:val="000000"/>
+          <w:sz w:val="21"/>
+          <w:szCs w:val="21"/>
+        </w:rPr>
+        <w:t xml:space="preserve"> </w:t>
+      </w:r>
+      <w:proofErr w:type="spellStart"/>
+      <w:r>
+        <w:rPr>
+          <w:rFonts w:ascii="Arial" w:hAnsi="Arial" w:cs="Arial"/>
+          <w:color w:val="000000"/>
+          <w:sz w:val="21"/>
+          <w:szCs w:val="21"/>
+        </w:rPr>
+        <w:t>developper</w:t>
+      </w:r>
+      <w:proofErr w:type="spellEnd"/>
+      <w:r>
+        <w:rPr>
+          <w:rFonts w:ascii="Arial" w:hAnsi="Arial" w:cs="Arial"/>
+          <w:color w:val="000000"/>
+          <w:sz w:val="21"/>
+          <w:szCs w:val="21"/>
+        </w:rPr>
+        <w:t xml:space="preserve"> (capex, </w:t>
+      </w:r>
+      <w:proofErr w:type="spellStart"/>
+      <w:r>
+        <w:rPr>
+          <w:rFonts w:ascii="Arial" w:hAnsi="Arial" w:cs="Arial"/>
+          <w:color w:val="000000"/>
+          <w:sz w:val="21"/>
+          <w:szCs w:val="21"/>
+        </w:rPr>
+        <w:t>opex</w:t>
+      </w:r>
+      <w:proofErr w:type="spellEnd"/>
+      <w:r>
+        <w:rPr>
+          <w:rFonts w:ascii="Arial" w:hAnsi="Arial" w:cs="Arial"/>
+          <w:color w:val="000000"/>
+          <w:sz w:val="21"/>
+          <w:szCs w:val="21"/>
+        </w:rPr>
+        <w:t xml:space="preserve">, </w:t>
+      </w:r>
+      <w:proofErr w:type="spellStart"/>
+      <w:r>
+        <w:rPr>
+          <w:rFonts w:ascii="Arial" w:hAnsi="Arial" w:cs="Arial"/>
+          <w:color w:val="000000"/>
+          <w:sz w:val="21"/>
+          <w:szCs w:val="21"/>
+        </w:rPr>
+        <w:t>wider</w:t>
+      </w:r>
+      <w:proofErr w:type="spellEnd"/>
+      <w:r>
+        <w:rPr>
+          <w:rFonts w:ascii="Arial" w:hAnsi="Arial" w:cs="Arial"/>
+          <w:color w:val="000000"/>
+          <w:sz w:val="21"/>
+          <w:szCs w:val="21"/>
+        </w:rPr>
+        <w:t xml:space="preserve"> cash, </w:t>
+      </w:r>
+      <w:proofErr w:type="spellStart"/>
+      <w:r>
+        <w:rPr>
+          <w:rFonts w:ascii="Arial" w:hAnsi="Arial" w:cs="Arial"/>
+          <w:color w:val="000000"/>
+          <w:sz w:val="21"/>
+          <w:szCs w:val="21"/>
+        </w:rPr>
+        <w:t>risk</w:t>
+      </w:r>
+      <w:proofErr w:type="spellEnd"/>
+      <w:r>
+        <w:rPr>
+          <w:rFonts w:ascii="Arial" w:hAnsi="Arial" w:cs="Arial"/>
+          <w:color w:val="000000"/>
+          <w:sz w:val="21"/>
+          <w:szCs w:val="21"/>
+        </w:rPr>
+        <w:t xml:space="preserve"> …). Cependant, il m’en manque d’autres encore. J’ai créé un nouveau </w:t>
+      </w:r>
+      <w:proofErr w:type="spellStart"/>
+      <w:r>
+        <w:rPr>
+          <w:rFonts w:ascii="Arial" w:hAnsi="Arial" w:cs="Arial"/>
+          <w:color w:val="000000"/>
+          <w:sz w:val="21"/>
+          <w:szCs w:val="21"/>
+        </w:rPr>
+        <w:t>ppt</w:t>
+      </w:r>
+      <w:proofErr w:type="spellEnd"/>
+      <w:r>
+        <w:rPr>
+          <w:rFonts w:ascii="Arial" w:hAnsi="Arial" w:cs="Arial"/>
+          <w:color w:val="000000"/>
+          <w:sz w:val="21"/>
+          <w:szCs w:val="21"/>
+        </w:rPr>
+        <w:t xml:space="preserve"> avec les </w:t>
+      </w:r>
+      <w:proofErr w:type="spellStart"/>
+      <w:r>
+        <w:rPr>
+          <w:rFonts w:ascii="Arial" w:hAnsi="Arial" w:cs="Arial"/>
+          <w:color w:val="000000"/>
+          <w:sz w:val="21"/>
+          <w:szCs w:val="21"/>
+        </w:rPr>
+        <w:t>lorem</w:t>
+      </w:r>
+      <w:proofErr w:type="spellEnd"/>
+      <w:r>
+        <w:rPr>
+          <w:rFonts w:ascii="Arial" w:hAnsi="Arial" w:cs="Arial"/>
+          <w:color w:val="000000"/>
+          <w:sz w:val="21"/>
+          <w:szCs w:val="21"/>
+        </w:rPr>
+        <w:t xml:space="preserve"> manquant que j’ai joint au mail.</w:t>
+      </w:r>
+    </w:p>
+    <w:p>
+      <w:pPr>
+        <w:rPr>
+          <w:rFonts w:ascii="Arial" w:hAnsi="Arial" w:cs="Arial"/>
+          <w:color w:val="000000"/>
+          <w:sz w:val="21"/>
+          <w:szCs w:val="21"/>
+        </w:rPr>
+      </w:pPr>
+      <w:r>
+        <w:rPr>
+          <w:rFonts w:ascii="Arial" w:hAnsi="Arial" w:cs="Arial"/>
+          <w:color w:val="000000"/>
+          <w:sz w:val="21"/>
+          <w:szCs w:val="21"/>
+        </w:rPr>
+        <w:t>Normalement, ils devraient tous y être maintenant.</w:t>
+      </w:r>
+    </w:p>
+    <w:p>
+      <w:pPr>
+        <w:rPr>
+          <w:rFonts w:ascii="Arial" w:hAnsi="Arial" w:cs="Arial"/>
+          <w:color w:val="000000"/>
+          <w:sz w:val="21"/>
+          <w:szCs w:val="21"/>
+        </w:rPr>
+      </w:pPr>
+    </w:p>
+    <w:p>
+      <w:pPr>
+        <w:rPr>
+          <w:rFonts w:ascii="Arial" w:hAnsi="Arial" w:cs="Arial"/>
+          <w:color w:val="000000"/>
+          <w:sz w:val="21"/>
+          <w:szCs w:val="21"/>
+        </w:rPr>
+      </w:pPr>
+      <w:r>
+        <w:rPr>
+          <w:rFonts w:ascii="Arial" w:hAnsi="Arial" w:cs="Arial"/>
+          <w:color w:val="000000"/>
+          <w:sz w:val="21"/>
+          <w:szCs w:val="21"/>
+        </w:rPr>
+        <w:t xml:space="preserve">Bonne journée, </w:t>
+      </w:r>
+    </w:p>
+    <w:p>
+      <w:pPr>
+        <w:rPr>
+          <w:rFonts w:ascii="Arial" w:hAnsi="Arial" w:cs="Arial"/>
+          <w:color w:val="000000"/>
+          <w:sz w:val="21"/>
+          <w:szCs w:val="21"/>
+        </w:rPr>
+      </w:pPr>
+      <w:r>
+        <w:rPr>
+          <w:rFonts w:ascii="Arial" w:hAnsi="Arial" w:cs="Arial"/>
+          <w:color w:val="000000"/>
+          <w:sz w:val="21"/>
+          <w:szCs w:val="21"/>
+        </w:rPr>
+        <w:t xml:space="preserve">Diego </w:t>
+      </w:r>
+    </w:p>
+    <w:p/>
     <w:sectPr>
       <w:pgSz w:w="11906" w:h="16838"/>
       <w:pgMar w:top="1417" w:right="1417" w:bottom="1417" w:left="1417" w:header="708" w:footer="708" w:gutter="0"/>

</xml_diff>

<commit_message>
plein de petites modifs
</commit_message>
<xml_diff>
--- a/UserGuide/Avancement taches.docx
+++ b/UserGuide/Avancement taches.docx
@@ -29,29 +29,7 @@
           <w:sz w:val="24"/>
           <w:szCs w:val="24"/>
         </w:rPr>
-        <w:t>A) Commentaires Supplier</w:t>
-      </w:r>
-      <w:proofErr w:type="gramStart"/>
-      <w:r>
-        <w:rPr>
-          <w:rFonts w:ascii="Times New Roman" w:eastAsia="Times New Roman" w:hAnsi="Times New Roman" w:cs="Times New Roman"/>
-          <w:b/>
-          <w:bCs/>
-          <w:sz w:val="24"/>
-          <w:szCs w:val="24"/>
-        </w:rPr>
-        <w:t>/  Business</w:t>
-      </w:r>
-      <w:proofErr w:type="gramEnd"/>
-      <w:r>
-        <w:rPr>
-          <w:rFonts w:ascii="Times New Roman" w:eastAsia="Times New Roman" w:hAnsi="Times New Roman" w:cs="Times New Roman"/>
-          <w:b/>
-          <w:bCs/>
-          <w:sz w:val="24"/>
-          <w:szCs w:val="24"/>
-        </w:rPr>
-        <w:t xml:space="preserve"> Case  / Supplier</w:t>
+        <w:t>A) Commentaires Supplier/  Business Case  / Supplier</w:t>
       </w:r>
     </w:p>
     <w:p>
@@ -733,25 +711,7 @@
           <w:sz w:val="24"/>
           <w:szCs w:val="24"/>
         </w:rPr>
-        <w:t xml:space="preserve">8) Mettre le </w:t>
-      </w:r>
-      <w:proofErr w:type="gramStart"/>
-      <w:r>
-        <w:rPr>
-          <w:rFonts w:ascii="Times New Roman" w:eastAsia="Times New Roman" w:hAnsi="Times New Roman" w:cs="Times New Roman"/>
-          <w:sz w:val="24"/>
-          <w:szCs w:val="24"/>
-        </w:rPr>
-        <w:t>réalisé</w:t>
-      </w:r>
-      <w:proofErr w:type="gramEnd"/>
-      <w:r>
-        <w:rPr>
-          <w:rFonts w:ascii="Times New Roman" w:eastAsia="Times New Roman" w:hAnsi="Times New Roman" w:cs="Times New Roman"/>
-          <w:sz w:val="24"/>
-          <w:szCs w:val="24"/>
-        </w:rPr>
-        <w:t xml:space="preserve"> a </w:t>
+        <w:t xml:space="preserve">8) Mettre le réalisé a </w:t>
       </w:r>
       <w:r>
         <w:rPr>
@@ -1318,25 +1278,14 @@
         </w:rPr>
         <w:t xml:space="preserve"> </w:t>
       </w:r>
-      <w:proofErr w:type="gramStart"/>
-      <w:r>
-        <w:rPr>
-          <w:rFonts w:ascii="Times New Roman" w:eastAsia="Times New Roman" w:hAnsi="Times New Roman" w:cs="Times New Roman"/>
-          <w:sz w:val="24"/>
-          <w:szCs w:val="24"/>
-          <w:lang w:val="en-GB"/>
-        </w:rPr>
-        <w:t>Bankability :</w:t>
-      </w:r>
-      <w:proofErr w:type="gramEnd"/>
-      <w:r>
-        <w:rPr>
-          <w:rFonts w:ascii="Times New Roman" w:eastAsia="Times New Roman" w:hAnsi="Times New Roman" w:cs="Times New Roman"/>
-          <w:sz w:val="24"/>
-          <w:szCs w:val="24"/>
-          <w:lang w:val="en-GB"/>
-        </w:rPr>
-        <w:t xml:space="preserve"> </w:t>
+      <w:r>
+        <w:rPr>
+          <w:rFonts w:ascii="Times New Roman" w:eastAsia="Times New Roman" w:hAnsi="Times New Roman" w:cs="Times New Roman"/>
+          <w:sz w:val="24"/>
+          <w:szCs w:val="24"/>
+          <w:lang w:val="en-GB"/>
+        </w:rPr>
+        <w:t xml:space="preserve">Bankability : </w:t>
       </w:r>
       <w:proofErr w:type="spellStart"/>
       <w:r>
@@ -1440,27 +1389,7 @@
           <w:szCs w:val="24"/>
           <w:lang w:val="en-GB"/>
         </w:rPr>
-        <w:t xml:space="preserve"> </w:t>
-      </w:r>
-      <w:proofErr w:type="gramStart"/>
-      <w:r>
-        <w:rPr>
-          <w:rFonts w:ascii="Times New Roman" w:eastAsia="Times New Roman" w:hAnsi="Times New Roman" w:cs="Times New Roman"/>
-          <w:sz w:val="24"/>
-          <w:szCs w:val="24"/>
-          <w:lang w:val="en-GB"/>
-        </w:rPr>
-        <w:t>details :</w:t>
-      </w:r>
-      <w:proofErr w:type="gramEnd"/>
-      <w:r>
-        <w:rPr>
-          <w:rFonts w:ascii="Times New Roman" w:eastAsia="Times New Roman" w:hAnsi="Times New Roman" w:cs="Times New Roman"/>
-          <w:sz w:val="24"/>
-          <w:szCs w:val="24"/>
-          <w:lang w:val="en-GB"/>
-        </w:rPr>
-        <w:t xml:space="preserve"> graphs </w:t>
+        <w:t xml:space="preserve"> details : graphs </w:t>
       </w:r>
     </w:p>
     <w:p>
@@ -1675,7 +1604,6 @@
           <w:lang w:val="en-GB"/>
         </w:rPr>
       </w:pPr>
-      <w:proofErr w:type="gramStart"/>
       <w:r>
         <w:rPr>
           <w:rFonts w:ascii="Times New Roman" w:eastAsia="Times New Roman" w:hAnsi="Times New Roman" w:cs="Times New Roman"/>
@@ -1686,203 +1614,174 @@
           <w:szCs w:val="24"/>
           <w:lang w:val="en-GB"/>
         </w:rPr>
-        <w:t>Ok ???</w:t>
-      </w:r>
-      <w:proofErr w:type="gramEnd"/>
-      <w:r>
-        <w:rPr>
-          <w:rFonts w:ascii="Times New Roman" w:eastAsia="Times New Roman" w:hAnsi="Times New Roman" w:cs="Times New Roman"/>
-          <w:b/>
-          <w:bCs/>
+        <w:t>Ok ??? -&gt;</w:t>
+      </w:r>
+      <w:r>
+        <w:rPr>
+          <w:rFonts w:ascii="Times New Roman" w:eastAsia="Times New Roman" w:hAnsi="Times New Roman" w:cs="Times New Roman"/>
           <w:color w:val="FFC000"/>
           <w:sz w:val="24"/>
           <w:szCs w:val="24"/>
           <w:lang w:val="en-GB"/>
         </w:rPr>
+        <w:t xml:space="preserve"> </w:t>
+      </w:r>
+      <w:r>
+        <w:rPr>
+          <w:rFonts w:ascii="Times New Roman" w:eastAsia="Times New Roman" w:hAnsi="Times New Roman" w:cs="Times New Roman"/>
+          <w:color w:val="000000"/>
+          <w:sz w:val="27"/>
+          <w:szCs w:val="27"/>
+          <w:lang w:val="en-GB"/>
+        </w:rPr>
+        <w:t>4) Project Common —&gt; Project Overlay </w:t>
+      </w:r>
+    </w:p>
+    <w:p>
+      <w:pPr>
+        <w:spacing w:after="0" w:line="240" w:lineRule="auto"/>
+        <w:rPr>
+          <w:rFonts w:ascii="Times New Roman" w:eastAsia="Times New Roman" w:hAnsi="Times New Roman" w:cs="Times New Roman"/>
+          <w:color w:val="000000"/>
+          <w:sz w:val="27"/>
+          <w:szCs w:val="27"/>
+          <w:lang w:val="en-GB"/>
+        </w:rPr>
+      </w:pPr>
+      <w:proofErr w:type="spellStart"/>
+      <w:r>
+        <w:rPr>
+          <w:rFonts w:ascii="Times New Roman" w:eastAsia="Times New Roman" w:hAnsi="Times New Roman" w:cs="Times New Roman"/>
+          <w:b/>
+          <w:bCs/>
+          <w:color w:val="FFC000"/>
+          <w:sz w:val="27"/>
+          <w:szCs w:val="27"/>
+          <w:lang w:val="en-GB"/>
+        </w:rPr>
+        <w:t>Commencé</w:t>
+      </w:r>
+      <w:proofErr w:type="spellEnd"/>
+      <w:r>
+        <w:rPr>
+          <w:rFonts w:ascii="Times New Roman" w:eastAsia="Times New Roman" w:hAnsi="Times New Roman" w:cs="Times New Roman"/>
+          <w:b/>
+          <w:bCs/>
+          <w:color w:val="FFC000"/>
+          <w:sz w:val="27"/>
+          <w:szCs w:val="27"/>
+          <w:lang w:val="en-GB"/>
+        </w:rPr>
         <w:t xml:space="preserve"> -&gt;</w:t>
       </w:r>
       <w:r>
         <w:rPr>
           <w:rFonts w:ascii="Times New Roman" w:eastAsia="Times New Roman" w:hAnsi="Times New Roman" w:cs="Times New Roman"/>
           <w:color w:val="FFC000"/>
-          <w:sz w:val="24"/>
-          <w:szCs w:val="24"/>
-          <w:lang w:val="en-GB"/>
-        </w:rPr>
-        <w:t xml:space="preserve"> </w:t>
-      </w:r>
-      <w:r>
-        <w:rPr>
-          <w:rFonts w:ascii="Times New Roman" w:eastAsia="Times New Roman" w:hAnsi="Times New Roman" w:cs="Times New Roman"/>
-          <w:color w:val="000000"/>
-          <w:sz w:val="27"/>
-          <w:szCs w:val="27"/>
-          <w:lang w:val="en-GB"/>
-        </w:rPr>
-        <w:t>4) Project Common —&gt; Project Overlay </w:t>
-      </w:r>
-    </w:p>
-    <w:p>
-      <w:pPr>
-        <w:spacing w:after="0" w:line="240" w:lineRule="auto"/>
-        <w:rPr>
-          <w:rFonts w:ascii="Times New Roman" w:eastAsia="Times New Roman" w:hAnsi="Times New Roman" w:cs="Times New Roman"/>
-          <w:color w:val="000000"/>
-          <w:sz w:val="27"/>
-          <w:szCs w:val="27"/>
-          <w:lang w:val="en-GB"/>
-        </w:rPr>
-      </w:pPr>
+          <w:sz w:val="27"/>
+          <w:szCs w:val="27"/>
+          <w:lang w:val="en-GB"/>
+        </w:rPr>
+        <w:t xml:space="preserve"> </w:t>
+      </w:r>
+      <w:r>
+        <w:rPr>
+          <w:rFonts w:ascii="Times New Roman" w:eastAsia="Times New Roman" w:hAnsi="Times New Roman" w:cs="Times New Roman"/>
+          <w:color w:val="000000"/>
+          <w:sz w:val="27"/>
+          <w:szCs w:val="27"/>
+          <w:lang w:val="en-GB"/>
+        </w:rPr>
+        <w:t>5) Use Case</w:t>
+      </w:r>
+    </w:p>
+    <w:p>
+      <w:pPr>
+        <w:spacing w:after="0" w:line="240" w:lineRule="auto"/>
+        <w:rPr>
+          <w:rFonts w:ascii="Times New Roman" w:eastAsia="Times New Roman" w:hAnsi="Times New Roman" w:cs="Times New Roman"/>
+          <w:color w:val="000000"/>
+          <w:sz w:val="27"/>
+          <w:szCs w:val="27"/>
+        </w:rPr>
+      </w:pPr>
+      <w:r>
+        <w:rPr>
+          <w:rFonts w:ascii="Times New Roman" w:eastAsia="Times New Roman" w:hAnsi="Times New Roman" w:cs="Times New Roman"/>
+          <w:color w:val="000000"/>
+          <w:sz w:val="27"/>
+          <w:szCs w:val="27"/>
+        </w:rPr>
+        <w:t>Trois notes sous chaque frise</w:t>
+      </w:r>
+    </w:p>
+    <w:p>
+      <w:pPr>
+        <w:spacing w:after="0" w:line="240" w:lineRule="auto"/>
+        <w:rPr>
+          <w:rFonts w:ascii="Times New Roman" w:eastAsia="Times New Roman" w:hAnsi="Times New Roman" w:cs="Times New Roman"/>
+          <w:color w:val="000000"/>
+          <w:sz w:val="27"/>
+          <w:szCs w:val="27"/>
+        </w:rPr>
+      </w:pPr>
+      <w:r>
+        <w:rPr>
+          <w:rFonts w:ascii="Times New Roman" w:eastAsia="Times New Roman" w:hAnsi="Times New Roman" w:cs="Times New Roman"/>
+          <w:color w:val="000000"/>
+          <w:sz w:val="27"/>
+          <w:szCs w:val="27"/>
+        </w:rPr>
+        <w:t xml:space="preserve">Date </w:t>
+      </w:r>
       <w:proofErr w:type="spellStart"/>
       <w:r>
         <w:rPr>
           <w:rFonts w:ascii="Times New Roman" w:eastAsia="Times New Roman" w:hAnsi="Times New Roman" w:cs="Times New Roman"/>
+          <w:color w:val="000000"/>
+          <w:sz w:val="27"/>
+          <w:szCs w:val="27"/>
+        </w:rPr>
+        <w:t>debut</w:t>
+      </w:r>
+      <w:proofErr w:type="spellEnd"/>
+      <w:r>
+        <w:rPr>
+          <w:rFonts w:ascii="Times New Roman" w:eastAsia="Times New Roman" w:hAnsi="Times New Roman" w:cs="Times New Roman"/>
+          <w:color w:val="000000"/>
+          <w:sz w:val="27"/>
+          <w:szCs w:val="27"/>
+        </w:rPr>
+        <w:t xml:space="preserve"> —&gt; # mois —&gt; Calcul automatique de la fin </w:t>
+      </w:r>
+    </w:p>
+    <w:p>
+      <w:pPr>
+        <w:spacing w:after="0" w:line="240" w:lineRule="auto"/>
+        <w:rPr>
+          <w:rFonts w:ascii="Times New Roman" w:eastAsia="Times New Roman" w:hAnsi="Times New Roman" w:cs="Times New Roman"/>
+          <w:color w:val="000000"/>
+          <w:sz w:val="27"/>
+          <w:szCs w:val="27"/>
+        </w:rPr>
+      </w:pPr>
+      <w:r>
+        <w:rPr>
+          <w:rFonts w:ascii="Times New Roman" w:eastAsia="Times New Roman" w:hAnsi="Times New Roman" w:cs="Times New Roman"/>
           <w:b/>
           <w:bCs/>
           <w:color w:val="FFC000"/>
           <w:sz w:val="27"/>
           <w:szCs w:val="27"/>
-          <w:lang w:val="en-GB"/>
-        </w:rPr>
-        <w:t>Commencé</w:t>
-      </w:r>
-      <w:proofErr w:type="spellEnd"/>
-      <w:r>
-        <w:rPr>
-          <w:rFonts w:ascii="Times New Roman" w:eastAsia="Times New Roman" w:hAnsi="Times New Roman" w:cs="Times New Roman"/>
-          <w:b/>
-          <w:bCs/>
+        </w:rPr>
+        <w:t>Commencé -&gt;</w:t>
+      </w:r>
+      <w:r>
+        <w:rPr>
+          <w:rFonts w:ascii="Times New Roman" w:eastAsia="Times New Roman" w:hAnsi="Times New Roman" w:cs="Times New Roman"/>
           <w:color w:val="FFC000"/>
           <w:sz w:val="27"/>
           <w:szCs w:val="27"/>
-          <w:lang w:val="en-GB"/>
-        </w:rPr>
-        <w:t xml:space="preserve"> -&gt;</w:t>
-      </w:r>
-      <w:r>
-        <w:rPr>
-          <w:rFonts w:ascii="Times New Roman" w:eastAsia="Times New Roman" w:hAnsi="Times New Roman" w:cs="Times New Roman"/>
-          <w:color w:val="FFC000"/>
-          <w:sz w:val="27"/>
-          <w:szCs w:val="27"/>
-          <w:lang w:val="en-GB"/>
-        </w:rPr>
-        <w:t xml:space="preserve"> </w:t>
-      </w:r>
-      <w:r>
-        <w:rPr>
-          <w:rFonts w:ascii="Times New Roman" w:eastAsia="Times New Roman" w:hAnsi="Times New Roman" w:cs="Times New Roman"/>
-          <w:color w:val="000000"/>
-          <w:sz w:val="27"/>
-          <w:szCs w:val="27"/>
-          <w:lang w:val="en-GB"/>
-        </w:rPr>
-        <w:t>5) Use Case</w:t>
-      </w:r>
-    </w:p>
-    <w:p>
-      <w:pPr>
-        <w:spacing w:after="0" w:line="240" w:lineRule="auto"/>
-        <w:rPr>
-          <w:rFonts w:ascii="Times New Roman" w:eastAsia="Times New Roman" w:hAnsi="Times New Roman" w:cs="Times New Roman"/>
-          <w:color w:val="000000"/>
-          <w:sz w:val="27"/>
-          <w:szCs w:val="27"/>
-        </w:rPr>
-      </w:pPr>
-      <w:r>
-        <w:rPr>
-          <w:rFonts w:ascii="Times New Roman" w:eastAsia="Times New Roman" w:hAnsi="Times New Roman" w:cs="Times New Roman"/>
-          <w:color w:val="000000"/>
-          <w:sz w:val="27"/>
-          <w:szCs w:val="27"/>
-        </w:rPr>
-        <w:t>Trois notes sous chaque frise</w:t>
-      </w:r>
-    </w:p>
-    <w:p>
-      <w:pPr>
-        <w:spacing w:after="0" w:line="240" w:lineRule="auto"/>
-        <w:rPr>
-          <w:rFonts w:ascii="Times New Roman" w:eastAsia="Times New Roman" w:hAnsi="Times New Roman" w:cs="Times New Roman"/>
-          <w:color w:val="000000"/>
-          <w:sz w:val="27"/>
-          <w:szCs w:val="27"/>
-        </w:rPr>
-      </w:pPr>
-      <w:r>
-        <w:rPr>
-          <w:rFonts w:ascii="Times New Roman" w:eastAsia="Times New Roman" w:hAnsi="Times New Roman" w:cs="Times New Roman"/>
-          <w:color w:val="000000"/>
-          <w:sz w:val="27"/>
-          <w:szCs w:val="27"/>
-        </w:rPr>
-        <w:t xml:space="preserve">Date </w:t>
-      </w:r>
-      <w:proofErr w:type="spellStart"/>
-      <w:r>
-        <w:rPr>
-          <w:rFonts w:ascii="Times New Roman" w:eastAsia="Times New Roman" w:hAnsi="Times New Roman" w:cs="Times New Roman"/>
-          <w:color w:val="000000"/>
-          <w:sz w:val="27"/>
-          <w:szCs w:val="27"/>
-        </w:rPr>
-        <w:t>debut</w:t>
-      </w:r>
-      <w:proofErr w:type="spellEnd"/>
-      <w:r>
-        <w:rPr>
-          <w:rFonts w:ascii="Times New Roman" w:eastAsia="Times New Roman" w:hAnsi="Times New Roman" w:cs="Times New Roman"/>
-          <w:color w:val="000000"/>
-          <w:sz w:val="27"/>
-          <w:szCs w:val="27"/>
-        </w:rPr>
-        <w:t xml:space="preserve"> —&gt; # mois —&gt; Calcul automatique de la fin </w:t>
-      </w:r>
-    </w:p>
-    <w:p>
-      <w:pPr>
-        <w:spacing w:after="0" w:line="240" w:lineRule="auto"/>
-        <w:rPr>
-          <w:rFonts w:ascii="Times New Roman" w:eastAsia="Times New Roman" w:hAnsi="Times New Roman" w:cs="Times New Roman"/>
-          <w:color w:val="000000"/>
-          <w:sz w:val="27"/>
-          <w:szCs w:val="27"/>
-        </w:rPr>
-      </w:pPr>
-      <w:proofErr w:type="spellStart"/>
-      <w:r>
-        <w:rPr>
-          <w:rFonts w:ascii="Times New Roman" w:eastAsia="Times New Roman" w:hAnsi="Times New Roman" w:cs="Times New Roman"/>
-          <w:b/>
-          <w:bCs/>
-          <w:color w:val="FFC000"/>
-          <w:sz w:val="27"/>
-          <w:szCs w:val="27"/>
-          <w:lang w:val="en-GB"/>
-        </w:rPr>
-        <w:t>Commencé</w:t>
-      </w:r>
-      <w:proofErr w:type="spellEnd"/>
-      <w:r>
-        <w:rPr>
-          <w:rFonts w:ascii="Times New Roman" w:eastAsia="Times New Roman" w:hAnsi="Times New Roman" w:cs="Times New Roman"/>
-          <w:b/>
-          <w:bCs/>
-          <w:color w:val="FFC000"/>
-          <w:sz w:val="27"/>
-          <w:szCs w:val="27"/>
-          <w:lang w:val="en-GB"/>
-        </w:rPr>
-        <w:t xml:space="preserve"> -&gt;</w:t>
-      </w:r>
-      <w:r>
-        <w:rPr>
-          <w:rFonts w:ascii="Times New Roman" w:eastAsia="Times New Roman" w:hAnsi="Times New Roman" w:cs="Times New Roman"/>
-          <w:color w:val="FFC000"/>
-          <w:sz w:val="27"/>
-          <w:szCs w:val="27"/>
-          <w:lang w:val="en-GB"/>
         </w:rPr>
         <w:t xml:space="preserve"> </w:t>
       </w:r>
@@ -3588,27 +3487,7 @@
           <w:sz w:val="27"/>
           <w:szCs w:val="27"/>
         </w:rPr>
-        <w:t xml:space="preserve">Section </w:t>
-      </w:r>
-      <w:proofErr w:type="gramStart"/>
-      <w:r>
-        <w:rPr>
-          <w:rFonts w:ascii="Times New Roman" w:eastAsia="Times New Roman" w:hAnsi="Times New Roman" w:cs="Times New Roman"/>
-          <w:color w:val="000000"/>
-          <w:sz w:val="27"/>
-          <w:szCs w:val="27"/>
-        </w:rPr>
-        <w:t>3:</w:t>
-      </w:r>
-      <w:proofErr w:type="gramEnd"/>
-      <w:r>
-        <w:rPr>
-          <w:rFonts w:ascii="Times New Roman" w:eastAsia="Times New Roman" w:hAnsi="Times New Roman" w:cs="Times New Roman"/>
-          <w:color w:val="000000"/>
-          <w:sz w:val="27"/>
-          <w:szCs w:val="27"/>
-        </w:rPr>
-        <w:t xml:space="preserve"> Impact</w:t>
+        <w:t>Section 3: Impact</w:t>
       </w:r>
     </w:p>
     <w:p>
@@ -3681,7 +3560,693 @@
       </w:r>
     </w:p>
     <w:p/>
-    <w:p/>
+    <w:p>
+      <w:r>
+        <w:br w:type="page"/>
+      </w:r>
+    </w:p>
+    <w:p>
+      <w:r>
+        <w:rPr>
+          <w:rFonts w:ascii="Times New Roman" w:eastAsia="Times New Roman" w:hAnsi="Times New Roman" w:cs="Times New Roman"/>
+          <w:b/>
+          <w:bCs/>
+          <w:color w:val="00B050"/>
+          <w:sz w:val="24"/>
+          <w:szCs w:val="24"/>
+        </w:rPr>
+        <w:lastRenderedPageBreak/>
+        <w:t>Ok -&gt;</w:t>
+      </w:r>
+      <w:r>
+        <w:rPr>
+          <w:rFonts w:ascii="Times New Roman" w:eastAsia="Times New Roman" w:hAnsi="Times New Roman" w:cs="Times New Roman"/>
+          <w:color w:val="00B050"/>
+          <w:sz w:val="24"/>
+          <w:szCs w:val="24"/>
+        </w:rPr>
+        <w:t xml:space="preserve"> </w:t>
+      </w:r>
+      <w:r>
+        <w:t xml:space="preserve">0° ) Revenues -&gt; UC Revenues </w:t>
+      </w:r>
+    </w:p>
+    <w:p>
+      <w:r>
+        <w:t>1°) Page d’accueil</w:t>
+      </w:r>
+    </w:p>
+    <w:p>
+      <w:r>
+        <w:t xml:space="preserve">2°) </w:t>
+      </w:r>
+      <w:proofErr w:type="spellStart"/>
+      <w:r>
+        <w:t>SupplierBC</w:t>
+      </w:r>
+      <w:proofErr w:type="spellEnd"/>
+      <w:r>
+        <w:t>/</w:t>
+      </w:r>
+      <w:proofErr w:type="spellStart"/>
+      <w:r>
+        <w:t>CustomerBC</w:t>
+      </w:r>
+      <w:proofErr w:type="spellEnd"/>
+      <w:r>
+        <w:t xml:space="preserve"> sélectionné en couleur</w:t>
+      </w:r>
+    </w:p>
+    <w:p>
+      <w:r>
+        <w:t xml:space="preserve">3°) Overlay Schedule </w:t>
+      </w:r>
+    </w:p>
+    <w:p>
+      <w:pPr>
+        <w:rPr>
+          <w:lang w:val="en-GB"/>
+        </w:rPr>
+      </w:pPr>
+      <w:r>
+        <w:rPr>
+          <w:lang w:val="en-GB"/>
+        </w:rPr>
+        <w:t xml:space="preserve">4°) </w:t>
+      </w:r>
+      <w:proofErr w:type="spellStart"/>
+      <w:r>
+        <w:rPr>
+          <w:lang w:val="en-GB"/>
+        </w:rPr>
+        <w:t>Opex</w:t>
+      </w:r>
+      <w:proofErr w:type="spellEnd"/>
+      <w:r>
+        <w:rPr>
+          <w:lang w:val="en-GB"/>
+        </w:rPr>
+        <w:t>/operating revenues Input Titre table</w:t>
+      </w:r>
+    </w:p>
+    <w:p>
+      <w:r>
+        <w:rPr>
+          <w:rFonts w:ascii="Times New Roman" w:eastAsia="Times New Roman" w:hAnsi="Times New Roman" w:cs="Times New Roman"/>
+          <w:b/>
+          <w:bCs/>
+          <w:color w:val="00B050"/>
+          <w:sz w:val="24"/>
+          <w:szCs w:val="24"/>
+        </w:rPr>
+        <w:t>Ok -&gt;</w:t>
+      </w:r>
+      <w:r>
+        <w:rPr>
+          <w:rFonts w:ascii="Times New Roman" w:eastAsia="Times New Roman" w:hAnsi="Times New Roman" w:cs="Times New Roman"/>
+          <w:color w:val="00B050"/>
+          <w:sz w:val="24"/>
+          <w:szCs w:val="24"/>
+        </w:rPr>
+        <w:t xml:space="preserve"> </w:t>
+      </w:r>
+      <w:r>
+        <w:t xml:space="preserve">5°) Deal </w:t>
+      </w:r>
+      <w:proofErr w:type="spellStart"/>
+      <w:r>
+        <w:t>Criteria</w:t>
+      </w:r>
+      <w:proofErr w:type="spellEnd"/>
+      <w:r>
+        <w:t xml:space="preserve"> Supplier </w:t>
+      </w:r>
+    </w:p>
+    <w:p>
+      <w:r>
+        <w:t xml:space="preserve">6°) </w:t>
+      </w:r>
+      <w:proofErr w:type="spellStart"/>
+      <w:r>
+        <w:t>Schedules</w:t>
+      </w:r>
+      <w:proofErr w:type="spellEnd"/>
+      <w:r>
+        <w:t xml:space="preserve"> : dates sans jours </w:t>
+      </w:r>
+    </w:p>
+    <w:p>
+      <w:r>
+        <w:t xml:space="preserve">7°) IUC Supplier </w:t>
+      </w:r>
+      <w:proofErr w:type="spellStart"/>
+      <w:r>
+        <w:t>Summary</w:t>
+      </w:r>
+      <w:proofErr w:type="spellEnd"/>
+      <w:r>
+        <w:t xml:space="preserve"> NA + </w:t>
+      </w:r>
+      <w:r>
+        <w:rPr>
+          <w:rFonts w:ascii="Times New Roman" w:eastAsia="Times New Roman" w:hAnsi="Times New Roman" w:cs="Times New Roman"/>
+          <w:b/>
+          <w:bCs/>
+          <w:color w:val="00B050"/>
+          <w:sz w:val="24"/>
+          <w:szCs w:val="24"/>
+        </w:rPr>
+        <w:t>Ok -&gt;</w:t>
+      </w:r>
+      <w:r>
+        <w:rPr>
+          <w:rFonts w:ascii="Times New Roman" w:eastAsia="Times New Roman" w:hAnsi="Times New Roman" w:cs="Times New Roman"/>
+          <w:color w:val="00B050"/>
+          <w:sz w:val="24"/>
+          <w:szCs w:val="24"/>
+        </w:rPr>
+        <w:t xml:space="preserve"> </w:t>
+      </w:r>
+      <w:r>
+        <w:t>titre</w:t>
+      </w:r>
+    </w:p>
+    <w:p>
+      <w:r>
+        <w:t xml:space="preserve">8°) Supplier </w:t>
+      </w:r>
+      <w:proofErr w:type="spellStart"/>
+      <w:r>
+        <w:t>Dasboard</w:t>
+      </w:r>
+      <w:proofErr w:type="spellEnd"/>
+      <w:r>
+        <w:t> :</w:t>
+      </w:r>
+    </w:p>
+    <w:p>
+      <w:pPr>
+        <w:pStyle w:val="Paragraphedeliste"/>
+        <w:numPr>
+          <w:ilvl w:val="0"/>
+          <w:numId w:val="1"/>
+        </w:numPr>
+      </w:pPr>
+      <w:r>
+        <w:t>Key dates</w:t>
+      </w:r>
+    </w:p>
+    <w:p>
+      <w:pPr>
+        <w:pStyle w:val="Paragraphedeliste"/>
+        <w:numPr>
+          <w:ilvl w:val="0"/>
+          <w:numId w:val="1"/>
+        </w:numPr>
+      </w:pPr>
+      <w:r>
+        <w:rPr>
+          <w:rFonts w:ascii="Times New Roman" w:eastAsia="Times New Roman" w:hAnsi="Times New Roman" w:cs="Times New Roman"/>
+          <w:b/>
+          <w:bCs/>
+          <w:color w:val="00B050"/>
+          <w:sz w:val="24"/>
+          <w:szCs w:val="24"/>
+        </w:rPr>
+        <w:t>Ok -&gt;</w:t>
+      </w:r>
+      <w:r>
+        <w:rPr>
+          <w:rFonts w:ascii="Times New Roman" w:eastAsia="Times New Roman" w:hAnsi="Times New Roman" w:cs="Times New Roman"/>
+          <w:color w:val="00B050"/>
+          <w:sz w:val="24"/>
+          <w:szCs w:val="24"/>
+        </w:rPr>
+        <w:t xml:space="preserve"> </w:t>
+      </w:r>
+      <w:proofErr w:type="spellStart"/>
+      <w:r>
+        <w:t>Bankability</w:t>
+      </w:r>
+      <w:proofErr w:type="spellEnd"/>
+      <w:r>
+        <w:t xml:space="preserve"> </w:t>
+      </w:r>
+    </w:p>
+    <w:p>
+      <w:pPr>
+        <w:pStyle w:val="Paragraphedeliste"/>
+        <w:numPr>
+          <w:ilvl w:val="0"/>
+          <w:numId w:val="1"/>
+        </w:numPr>
+      </w:pPr>
+      <w:r>
+        <w:rPr>
+          <w:rFonts w:ascii="Times New Roman" w:eastAsia="Times New Roman" w:hAnsi="Times New Roman" w:cs="Times New Roman"/>
+          <w:b/>
+          <w:bCs/>
+          <w:color w:val="00B050"/>
+          <w:sz w:val="24"/>
+          <w:szCs w:val="24"/>
+        </w:rPr>
+        <w:t>Ok -&gt;</w:t>
+      </w:r>
+      <w:r>
+        <w:rPr>
+          <w:rFonts w:ascii="Times New Roman" w:eastAsia="Times New Roman" w:hAnsi="Times New Roman" w:cs="Times New Roman"/>
+          <w:color w:val="00B050"/>
+          <w:sz w:val="24"/>
+          <w:szCs w:val="24"/>
+        </w:rPr>
+        <w:t xml:space="preserve"> </w:t>
+      </w:r>
+      <w:proofErr w:type="spellStart"/>
+      <w:r>
+        <w:t>Cumulated</w:t>
+      </w:r>
+      <w:proofErr w:type="spellEnd"/>
+      <w:r>
+        <w:t xml:space="preserve"> Net Cash</w:t>
+      </w:r>
+    </w:p>
+    <w:p>
+      <w:pPr>
+        <w:pStyle w:val="Paragraphedeliste"/>
+        <w:numPr>
+          <w:ilvl w:val="0"/>
+          <w:numId w:val="1"/>
+        </w:numPr>
+      </w:pPr>
+      <w:r>
+        <w:rPr>
+          <w:rFonts w:ascii="Times New Roman" w:eastAsia="Times New Roman" w:hAnsi="Times New Roman" w:cs="Times New Roman"/>
+          <w:b/>
+          <w:bCs/>
+          <w:color w:val="00B050"/>
+          <w:sz w:val="24"/>
+          <w:szCs w:val="24"/>
+        </w:rPr>
+        <w:t>Ok -&gt;</w:t>
+      </w:r>
+      <w:r>
+        <w:rPr>
+          <w:rFonts w:ascii="Times New Roman" w:eastAsia="Times New Roman" w:hAnsi="Times New Roman" w:cs="Times New Roman"/>
+          <w:color w:val="00B050"/>
+          <w:sz w:val="24"/>
+          <w:szCs w:val="24"/>
+        </w:rPr>
+        <w:t xml:space="preserve"> </w:t>
+      </w:r>
+      <w:r>
+        <w:t>Cash-in</w:t>
+      </w:r>
+    </w:p>
+    <w:p>
+      <w:r>
+        <w:t xml:space="preserve">9°) </w:t>
+      </w:r>
+      <w:r>
+        <w:rPr>
+          <w:rFonts w:ascii="Times New Roman" w:eastAsia="Times New Roman" w:hAnsi="Times New Roman" w:cs="Times New Roman"/>
+          <w:b/>
+          <w:bCs/>
+          <w:color w:val="00B050"/>
+          <w:sz w:val="24"/>
+          <w:szCs w:val="24"/>
+        </w:rPr>
+        <w:t>Ok -&gt;</w:t>
+      </w:r>
+      <w:r>
+        <w:rPr>
+          <w:rFonts w:ascii="Times New Roman" w:eastAsia="Times New Roman" w:hAnsi="Times New Roman" w:cs="Times New Roman"/>
+          <w:color w:val="00B050"/>
+          <w:sz w:val="24"/>
+          <w:szCs w:val="24"/>
+        </w:rPr>
+        <w:t xml:space="preserve"> </w:t>
+      </w:r>
+      <w:proofErr w:type="spellStart"/>
+      <w:r>
+        <w:t>project</w:t>
+      </w:r>
+      <w:proofErr w:type="spellEnd"/>
+      <w:r>
+        <w:t xml:space="preserve"> </w:t>
+      </w:r>
+      <w:proofErr w:type="spellStart"/>
+      <w:r>
+        <w:t>summary</w:t>
+      </w:r>
+      <w:proofErr w:type="spellEnd"/>
+      <w:r>
+        <w:t> :</w:t>
+      </w:r>
+    </w:p>
+    <w:p>
+      <w:pPr>
+        <w:pStyle w:val="Paragraphedeliste"/>
+        <w:numPr>
+          <w:ilvl w:val="0"/>
+          <w:numId w:val="1"/>
+        </w:numPr>
+      </w:pPr>
+      <w:r>
+        <w:rPr>
+          <w:rFonts w:ascii="Times New Roman" w:eastAsia="Times New Roman" w:hAnsi="Times New Roman" w:cs="Times New Roman"/>
+          <w:b/>
+          <w:bCs/>
+          <w:color w:val="00B050"/>
+          <w:sz w:val="24"/>
+          <w:szCs w:val="24"/>
+        </w:rPr>
+        <w:t>Ok -&gt;</w:t>
+      </w:r>
+      <w:r>
+        <w:rPr>
+          <w:rFonts w:ascii="Times New Roman" w:eastAsia="Times New Roman" w:hAnsi="Times New Roman" w:cs="Times New Roman"/>
+          <w:color w:val="00B050"/>
+          <w:sz w:val="24"/>
+          <w:szCs w:val="24"/>
+        </w:rPr>
+        <w:t xml:space="preserve"> </w:t>
+      </w:r>
+      <w:r>
+        <w:t xml:space="preserve">Supplier -&gt; cash in avant cash out + pas de sous cat pour </w:t>
+      </w:r>
+      <w:proofErr w:type="spellStart"/>
+      <w:r>
+        <w:t>opex</w:t>
+      </w:r>
+      <w:proofErr w:type="spellEnd"/>
+      <w:r>
+        <w:t xml:space="preserve"> et </w:t>
+      </w:r>
+      <w:proofErr w:type="spellStart"/>
+      <w:r>
+        <w:t>de</w:t>
+      </w:r>
+      <w:r>
+        <w:t>p</w:t>
+      </w:r>
+      <w:proofErr w:type="spellEnd"/>
+    </w:p>
+    <w:p>
+      <w:pPr>
+        <w:pStyle w:val="Paragraphedeliste"/>
+        <w:numPr>
+          <w:ilvl w:val="0"/>
+          <w:numId w:val="1"/>
+        </w:numPr>
+      </w:pPr>
+      <w:r>
+        <w:rPr>
+          <w:rFonts w:ascii="Times New Roman" w:eastAsia="Times New Roman" w:hAnsi="Times New Roman" w:cs="Times New Roman"/>
+          <w:b/>
+          <w:bCs/>
+          <w:color w:val="00B050"/>
+          <w:sz w:val="24"/>
+          <w:szCs w:val="24"/>
+        </w:rPr>
+        <w:t>Ok -&gt;</w:t>
+      </w:r>
+      <w:r>
+        <w:rPr>
+          <w:rFonts w:ascii="Times New Roman" w:eastAsia="Times New Roman" w:hAnsi="Times New Roman" w:cs="Times New Roman"/>
+          <w:color w:val="00B050"/>
+          <w:sz w:val="24"/>
+          <w:szCs w:val="24"/>
+        </w:rPr>
+        <w:t xml:space="preserve"> </w:t>
+      </w:r>
+      <w:proofErr w:type="spellStart"/>
+      <w:r>
+        <w:t>Neg</w:t>
+      </w:r>
+      <w:proofErr w:type="spellEnd"/>
+      <w:r>
+        <w:t xml:space="preserve"> en rouge </w:t>
+      </w:r>
+    </w:p>
+    <w:p>
+      <w:r>
+        <w:t xml:space="preserve">10°) </w:t>
+      </w:r>
+      <w:r>
+        <w:rPr>
+          <w:rFonts w:ascii="Times New Roman" w:eastAsia="Times New Roman" w:hAnsi="Times New Roman" w:cs="Times New Roman"/>
+          <w:b/>
+          <w:bCs/>
+          <w:color w:val="00B050"/>
+          <w:sz w:val="24"/>
+          <w:szCs w:val="24"/>
+        </w:rPr>
+        <w:t>Ok -&gt;</w:t>
+      </w:r>
+      <w:r>
+        <w:rPr>
+          <w:rFonts w:ascii="Times New Roman" w:eastAsia="Times New Roman" w:hAnsi="Times New Roman" w:cs="Times New Roman"/>
+          <w:color w:val="00B050"/>
+          <w:sz w:val="24"/>
+          <w:szCs w:val="24"/>
+        </w:rPr>
+        <w:t xml:space="preserve"> </w:t>
+      </w:r>
+      <w:r>
+        <w:t xml:space="preserve">Use cas </w:t>
+      </w:r>
+      <w:proofErr w:type="spellStart"/>
+      <w:r>
+        <w:t>details</w:t>
+      </w:r>
+      <w:proofErr w:type="spellEnd"/>
+      <w:r>
+        <w:t xml:space="preserve"> : </w:t>
+      </w:r>
+    </w:p>
+    <w:p>
+      <w:pPr>
+        <w:pStyle w:val="Paragraphedeliste"/>
+        <w:numPr>
+          <w:ilvl w:val="0"/>
+          <w:numId w:val="1"/>
+        </w:numPr>
+        <w:rPr>
+          <w:lang w:val="en-GB"/>
+        </w:rPr>
+      </w:pPr>
+      <w:r>
+        <w:rPr>
+          <w:rFonts w:ascii="Times New Roman" w:eastAsia="Times New Roman" w:hAnsi="Times New Roman" w:cs="Times New Roman"/>
+          <w:b/>
+          <w:bCs/>
+          <w:color w:val="00B050"/>
+          <w:sz w:val="24"/>
+          <w:szCs w:val="24"/>
+          <w:lang w:val="en-GB"/>
+        </w:rPr>
+        <w:t>Ok -&gt;</w:t>
+      </w:r>
+      <w:r>
+        <w:rPr>
+          <w:rFonts w:ascii="Times New Roman" w:eastAsia="Times New Roman" w:hAnsi="Times New Roman" w:cs="Times New Roman"/>
+          <w:color w:val="00B050"/>
+          <w:sz w:val="24"/>
+          <w:szCs w:val="24"/>
+          <w:lang w:val="en-GB"/>
+        </w:rPr>
+        <w:t xml:space="preserve"> </w:t>
+      </w:r>
+      <w:proofErr w:type="spellStart"/>
+      <w:r>
+        <w:rPr>
+          <w:lang w:val="en-GB"/>
+        </w:rPr>
+        <w:t>Cacher</w:t>
+      </w:r>
+      <w:proofErr w:type="spellEnd"/>
+      <w:r>
+        <w:rPr>
+          <w:lang w:val="en-GB"/>
+        </w:rPr>
+        <w:t xml:space="preserve"> le cash in </w:t>
+      </w:r>
+      <w:proofErr w:type="spellStart"/>
+      <w:r>
+        <w:rPr>
+          <w:lang w:val="en-GB"/>
+        </w:rPr>
+        <w:t>tu</w:t>
+      </w:r>
+      <w:proofErr w:type="spellEnd"/>
+      <w:r>
+        <w:rPr>
+          <w:lang w:val="en-GB"/>
+        </w:rPr>
+        <w:t xml:space="preserve"> project overlay</w:t>
+      </w:r>
+    </w:p>
+    <w:p>
+      <w:pPr>
+        <w:rPr>
+          <w:lang w:val="en-GB"/>
+        </w:rPr>
+      </w:pPr>
+      <w:r>
+        <w:rPr>
+          <w:lang w:val="en-GB"/>
+        </w:rPr>
+        <w:t xml:space="preserve">11 °) </w:t>
+      </w:r>
+      <w:r>
+        <w:rPr>
+          <w:rFonts w:ascii="Times New Roman" w:eastAsia="Times New Roman" w:hAnsi="Times New Roman" w:cs="Times New Roman"/>
+          <w:b/>
+          <w:bCs/>
+          <w:color w:val="00B050"/>
+          <w:sz w:val="24"/>
+          <w:szCs w:val="24"/>
+          <w:lang w:val="en-GB"/>
+        </w:rPr>
+        <w:t>Ok -&gt;</w:t>
+      </w:r>
+      <w:r>
+        <w:rPr>
+          <w:rFonts w:ascii="Times New Roman" w:eastAsia="Times New Roman" w:hAnsi="Times New Roman" w:cs="Times New Roman"/>
+          <w:color w:val="00B050"/>
+          <w:sz w:val="24"/>
+          <w:szCs w:val="24"/>
+          <w:lang w:val="en-GB"/>
+        </w:rPr>
+        <w:t xml:space="preserve"> </w:t>
+      </w:r>
+      <w:r>
+        <w:rPr>
+          <w:lang w:val="en-GB"/>
+        </w:rPr>
+        <w:t>Sup Deal Criteria Customer</w:t>
+      </w:r>
+    </w:p>
+    <w:p>
+      <w:pPr>
+        <w:rPr>
+          <w:lang w:val="en-GB"/>
+        </w:rPr>
+      </w:pPr>
+      <w:r>
+        <w:rPr>
+          <w:lang w:val="en-GB"/>
+        </w:rPr>
+        <w:t xml:space="preserve">12°) </w:t>
+      </w:r>
+      <w:r>
+        <w:rPr>
+          <w:rFonts w:ascii="Times New Roman" w:eastAsia="Times New Roman" w:hAnsi="Times New Roman" w:cs="Times New Roman"/>
+          <w:b/>
+          <w:bCs/>
+          <w:color w:val="00B050"/>
+          <w:sz w:val="24"/>
+          <w:szCs w:val="24"/>
+          <w:lang w:val="en-GB"/>
+        </w:rPr>
+        <w:t>Ok -&gt;</w:t>
+      </w:r>
+      <w:r>
+        <w:rPr>
+          <w:rFonts w:ascii="Times New Roman" w:eastAsia="Times New Roman" w:hAnsi="Times New Roman" w:cs="Times New Roman"/>
+          <w:color w:val="00B050"/>
+          <w:sz w:val="24"/>
+          <w:szCs w:val="24"/>
+          <w:lang w:val="en-GB"/>
+        </w:rPr>
+        <w:t xml:space="preserve"> </w:t>
+      </w:r>
+      <w:r>
+        <w:rPr>
+          <w:lang w:val="en-GB"/>
+        </w:rPr>
+        <w:t>Customer dashboard :</w:t>
+      </w:r>
+    </w:p>
+    <w:p>
+      <w:pPr>
+        <w:pStyle w:val="Paragraphedeliste"/>
+        <w:numPr>
+          <w:ilvl w:val="0"/>
+          <w:numId w:val="1"/>
+        </w:numPr>
+      </w:pPr>
+      <w:r>
+        <w:rPr>
+          <w:rFonts w:ascii="Times New Roman" w:eastAsia="Times New Roman" w:hAnsi="Times New Roman" w:cs="Times New Roman"/>
+          <w:b/>
+          <w:bCs/>
+          <w:color w:val="00B050"/>
+          <w:sz w:val="24"/>
+          <w:szCs w:val="24"/>
+        </w:rPr>
+        <w:t>Ok -&gt;</w:t>
+      </w:r>
+      <w:r>
+        <w:rPr>
+          <w:rFonts w:ascii="Times New Roman" w:eastAsia="Times New Roman" w:hAnsi="Times New Roman" w:cs="Times New Roman"/>
+          <w:color w:val="00B050"/>
+          <w:sz w:val="24"/>
+          <w:szCs w:val="24"/>
+        </w:rPr>
+        <w:t xml:space="preserve"> </w:t>
+      </w:r>
+      <w:proofErr w:type="spellStart"/>
+      <w:r>
+        <w:t>Bankability</w:t>
+      </w:r>
+      <w:proofErr w:type="spellEnd"/>
+    </w:p>
+    <w:p>
+      <w:pPr>
+        <w:pStyle w:val="Paragraphedeliste"/>
+        <w:numPr>
+          <w:ilvl w:val="0"/>
+          <w:numId w:val="1"/>
+        </w:numPr>
+      </w:pPr>
+      <w:r>
+        <w:rPr>
+          <w:rFonts w:ascii="Times New Roman" w:eastAsia="Times New Roman" w:hAnsi="Times New Roman" w:cs="Times New Roman"/>
+          <w:b/>
+          <w:bCs/>
+          <w:color w:val="00B050"/>
+          <w:sz w:val="24"/>
+          <w:szCs w:val="24"/>
+        </w:rPr>
+        <w:t>Ok -&gt;</w:t>
+      </w:r>
+      <w:r>
+        <w:rPr>
+          <w:rFonts w:ascii="Times New Roman" w:eastAsia="Times New Roman" w:hAnsi="Times New Roman" w:cs="Times New Roman"/>
+          <w:color w:val="00B050"/>
+          <w:sz w:val="24"/>
+          <w:szCs w:val="24"/>
+        </w:rPr>
+        <w:t xml:space="preserve"> </w:t>
+      </w:r>
+      <w:proofErr w:type="spellStart"/>
+      <w:r>
+        <w:t>Repartition</w:t>
+      </w:r>
+      <w:proofErr w:type="spellEnd"/>
+      <w:r>
+        <w:t xml:space="preserve"> of </w:t>
+      </w:r>
+      <w:proofErr w:type="spellStart"/>
+      <w:r>
+        <w:t>benefits</w:t>
+      </w:r>
+      <w:proofErr w:type="spellEnd"/>
+      <w:r>
+        <w:t xml:space="preserve"> </w:t>
+      </w:r>
+    </w:p>
     <w:sectPr>
       <w:pgSz w:w="11906" w:h="16838"/>
       <w:pgMar w:top="1417" w:right="1417" w:bottom="1417" w:left="1417" w:header="708" w:footer="708" w:gutter="0"/>
@@ -3690,6 +4255,126 @@
     </w:sectPr>
   </w:body>
 </w:document>
+</file>
+
+<file path=word/numbering.xml><?xml version="1.0" encoding="utf-8"?>
+<w:numbering xmlns:wpc="http://schemas.microsoft.com/office/word/2010/wordprocessingCanvas" xmlns:cx="http://schemas.microsoft.com/office/drawing/2014/chartex" xmlns:cx1="http://schemas.microsoft.com/office/drawing/2015/9/8/chartex" xmlns:cx2="http://schemas.microsoft.com/office/drawing/2015/10/21/chartex" xmlns:cx3="http://schemas.microsoft.com/office/drawing/2016/5/9/chartex" xmlns:cx4="http://schemas.microsoft.com/office/drawing/2016/5/10/chartex" xmlns:cx5="http://schemas.microsoft.com/office/drawing/2016/5/11/chartex" xmlns:cx6="http://schemas.microsoft.com/office/drawing/2016/5/12/chartex" xmlns:cx7="http://schemas.microsoft.com/office/drawing/2016/5/13/chartex" xmlns:cx8="http://schemas.microsoft.com/office/drawing/2016/5/14/chartex" xmlns:mc="http://schemas.openxmlformats.org/markup-compatibility/2006" xmlns:aink="http://schemas.microsoft.com/office/drawing/2016/ink" xmlns:am3d="http://schemas.microsoft.com/office/drawing/2017/model3d" xmlns:o="urn:schemas-microsoft-com:office:office" xmlns:r="http://schemas.openxmlformats.org/officeDocument/2006/relationships" xmlns:m="http://schemas.openxmlformats.org/officeDocument/2006/math" xmlns:v="urn:schemas-microsoft-com:vml" xmlns:wp14="http://schemas.microsoft.com/office/word/2010/wordprocessingDrawing" xmlns:wp="http://schemas.openxmlformats.org/drawingml/2006/wordprocessingDrawing" xmlns:w10="urn:schemas-microsoft-com:office:word" xmlns:w="http://schemas.openxmlformats.org/wordprocessingml/2006/main" xmlns:w14="http://schemas.microsoft.com/office/word/2010/wordml" xmlns:w15="http://schemas.microsoft.com/office/word/2012/wordml" xmlns:w16cex="http://schemas.microsoft.com/office/word/2018/wordml/cex" xmlns:w16cid="http://schemas.microsoft.com/office/word/2016/wordml/cid" xmlns:w16="http://schemas.microsoft.com/office/word/2018/wordml" xmlns:w16se="http://schemas.microsoft.com/office/word/2015/wordml/symex" xmlns:wpg="http://schemas.microsoft.com/office/word/2010/wordprocessingGroup" xmlns:wpi="http://schemas.microsoft.com/office/word/2010/wordprocessingInk" xmlns:wne="http://schemas.microsoft.com/office/word/2006/wordml" xmlns:wps="http://schemas.microsoft.com/office/word/2010/wordprocessingShape" mc:Ignorable="w14 w15 w16se w16cid w16 w16cex wp14">
+  <w:abstractNum w:abstractNumId="0" w15:restartNumberingAfterBreak="0">
+    <w:nsid w:val="3B5F61CC"/>
+    <w:multiLevelType w:val="hybridMultilevel"/>
+    <w:tmpl w:val="1F8CB14C"/>
+    <w:lvl w:ilvl="0" w:tplc="54D29816">
+      <w:numFmt w:val="bullet"/>
+      <w:lvlText w:val=""/>
+      <w:lvlJc w:val="left"/>
+      <w:pPr>
+        <w:ind w:left="720" w:hanging="360"/>
+      </w:pPr>
+      <w:rPr>
+        <w:rFonts w:ascii="Symbol" w:eastAsiaTheme="minorEastAsia" w:hAnsi="Symbol" w:cstheme="minorBidi" w:hint="default"/>
+      </w:rPr>
+    </w:lvl>
+    <w:lvl w:ilvl="1" w:tplc="040C0003" w:tentative="1">
+      <w:start w:val="1"/>
+      <w:numFmt w:val="bullet"/>
+      <w:lvlText w:val="o"/>
+      <w:lvlJc w:val="left"/>
+      <w:pPr>
+        <w:ind w:left="1440" w:hanging="360"/>
+      </w:pPr>
+      <w:rPr>
+        <w:rFonts w:ascii="Courier New" w:hAnsi="Courier New" w:cs="Courier New" w:hint="default"/>
+      </w:rPr>
+    </w:lvl>
+    <w:lvl w:ilvl="2" w:tplc="040C0005" w:tentative="1">
+      <w:start w:val="1"/>
+      <w:numFmt w:val="bullet"/>
+      <w:lvlText w:val=""/>
+      <w:lvlJc w:val="left"/>
+      <w:pPr>
+        <w:ind w:left="2160" w:hanging="360"/>
+      </w:pPr>
+      <w:rPr>
+        <w:rFonts w:ascii="Wingdings" w:hAnsi="Wingdings" w:hint="default"/>
+      </w:rPr>
+    </w:lvl>
+    <w:lvl w:ilvl="3" w:tplc="040C0001" w:tentative="1">
+      <w:start w:val="1"/>
+      <w:numFmt w:val="bullet"/>
+      <w:lvlText w:val=""/>
+      <w:lvlJc w:val="left"/>
+      <w:pPr>
+        <w:ind w:left="2880" w:hanging="360"/>
+      </w:pPr>
+      <w:rPr>
+        <w:rFonts w:ascii="Symbol" w:hAnsi="Symbol" w:hint="default"/>
+      </w:rPr>
+    </w:lvl>
+    <w:lvl w:ilvl="4" w:tplc="040C0003" w:tentative="1">
+      <w:start w:val="1"/>
+      <w:numFmt w:val="bullet"/>
+      <w:lvlText w:val="o"/>
+      <w:lvlJc w:val="left"/>
+      <w:pPr>
+        <w:ind w:left="3600" w:hanging="360"/>
+      </w:pPr>
+      <w:rPr>
+        <w:rFonts w:ascii="Courier New" w:hAnsi="Courier New" w:cs="Courier New" w:hint="default"/>
+      </w:rPr>
+    </w:lvl>
+    <w:lvl w:ilvl="5" w:tplc="040C0005" w:tentative="1">
+      <w:start w:val="1"/>
+      <w:numFmt w:val="bullet"/>
+      <w:lvlText w:val=""/>
+      <w:lvlJc w:val="left"/>
+      <w:pPr>
+        <w:ind w:left="4320" w:hanging="360"/>
+      </w:pPr>
+      <w:rPr>
+        <w:rFonts w:ascii="Wingdings" w:hAnsi="Wingdings" w:hint="default"/>
+      </w:rPr>
+    </w:lvl>
+    <w:lvl w:ilvl="6" w:tplc="040C0001" w:tentative="1">
+      <w:start w:val="1"/>
+      <w:numFmt w:val="bullet"/>
+      <w:lvlText w:val=""/>
+      <w:lvlJc w:val="left"/>
+      <w:pPr>
+        <w:ind w:left="5040" w:hanging="360"/>
+      </w:pPr>
+      <w:rPr>
+        <w:rFonts w:ascii="Symbol" w:hAnsi="Symbol" w:hint="default"/>
+      </w:rPr>
+    </w:lvl>
+    <w:lvl w:ilvl="7" w:tplc="040C0003" w:tentative="1">
+      <w:start w:val="1"/>
+      <w:numFmt w:val="bullet"/>
+      <w:lvlText w:val="o"/>
+      <w:lvlJc w:val="left"/>
+      <w:pPr>
+        <w:ind w:left="5760" w:hanging="360"/>
+      </w:pPr>
+      <w:rPr>
+        <w:rFonts w:ascii="Courier New" w:hAnsi="Courier New" w:cs="Courier New" w:hint="default"/>
+      </w:rPr>
+    </w:lvl>
+    <w:lvl w:ilvl="8" w:tplc="040C0005" w:tentative="1">
+      <w:start w:val="1"/>
+      <w:numFmt w:val="bullet"/>
+      <w:lvlText w:val=""/>
+      <w:lvlJc w:val="left"/>
+      <w:pPr>
+        <w:ind w:left="6480" w:hanging="360"/>
+      </w:pPr>
+      <w:rPr>
+        <w:rFonts w:ascii="Wingdings" w:hAnsi="Wingdings" w:hint="default"/>
+      </w:rPr>
+    </w:lvl>
+  </w:abstractNum>
+  <w:num w:numId="1">
+    <w:abstractNumId w:val="0"/>
+  </w:num>
+</w:numbering>
 </file>
 
 <file path=word/styles.xml><?xml version="1.0" encoding="utf-8"?>
@@ -4134,6 +4819,17 @@
       <w:szCs w:val="24"/>
     </w:rPr>
   </w:style>
+  <w:style w:type="paragraph" w:styleId="Paragraphedeliste">
+    <w:name w:val="List Paragraph"/>
+    <w:basedOn w:val="Normal"/>
+    <w:uiPriority w:val="34"/>
+    <w:qFormat/>
+    <w:rsid w:val="00903A6F"/>
+    <w:pPr>
+      <w:ind w:left="720"/>
+      <w:contextualSpacing/>
+    </w:pPr>
+  </w:style>
 </w:styles>
 </file>
 

</xml_diff>